<commit_message>
Corrections dossiers + régen
</commit_message>
<xml_diff>
--- a/1-Documentations/5 - Tests/1 - Dossier.docx
+++ b/1-Documentations/5 - Tests/1 - Dossier.docx
@@ -1,10 +1,10 @@
 
 <file path=word/document.xml><?xml version="1.0" encoding="utf-8"?>
-<w:document xmlns:wpc="http://schemas.microsoft.com/office/word/2010/wordprocessingCanvas" xmlns:mc="http://schemas.openxmlformats.org/markup-compatibility/2006" xmlns:o="urn:schemas-microsoft-com:office:office" xmlns:r="http://schemas.openxmlformats.org/officeDocument/2006/relationships" xmlns:m="http://schemas.openxmlformats.org/officeDocument/2006/math" xmlns:v="urn:schemas-microsoft-com:vml" xmlns:wp14="http://schemas.microsoft.com/office/word/2010/wordprocessingDrawing" xmlns:wp="http://schemas.openxmlformats.org/drawingml/2006/wordprocessingDrawing" xmlns:w10="urn:schemas-microsoft-com:office:word" xmlns:w="http://schemas.openxmlformats.org/wordprocessingml/2006/main" xmlns:w14="http://schemas.microsoft.com/office/word/2010/wordml" xmlns:wpg="http://schemas.microsoft.com/office/word/2010/wordprocessingGroup" xmlns:wpi="http://schemas.microsoft.com/office/word/2010/wordprocessingInk" xmlns:wne="http://schemas.microsoft.com/office/word/2006/wordml" xmlns:wps="http://schemas.microsoft.com/office/word/2010/wordprocessingShape" mc:Ignorable="w14 wp14">
+<w:document xmlns:wpc="http://schemas.microsoft.com/office/word/2010/wordprocessingCanvas" xmlns:mc="http://schemas.openxmlformats.org/markup-compatibility/2006" xmlns:o="urn:schemas-microsoft-com:office:office" xmlns:r="http://schemas.openxmlformats.org/officeDocument/2006/relationships" xmlns:m="http://schemas.openxmlformats.org/officeDocument/2006/math" xmlns:v="urn:schemas-microsoft-com:vml" xmlns:wp14="http://schemas.microsoft.com/office/word/2010/wordprocessingDrawing" xmlns:wp="http://schemas.openxmlformats.org/drawingml/2006/wordprocessingDrawing" xmlns:w10="urn:schemas-microsoft-com:office:word" xmlns:w="http://schemas.openxmlformats.org/wordprocessingml/2006/main" xmlns:w14="http://schemas.microsoft.com/office/word/2010/wordml" xmlns:w15="http://schemas.microsoft.com/office/word/2012/wordml" xmlns:wpg="http://schemas.microsoft.com/office/word/2010/wordprocessingGroup" xmlns:wpi="http://schemas.microsoft.com/office/word/2010/wordprocessingInk" xmlns:wne="http://schemas.microsoft.com/office/word/2006/wordml" xmlns:wps="http://schemas.microsoft.com/office/word/2010/wordprocessingShape" mc:Ignorable="w14 w15 wp14">
   <w:body>
     <w:p>
       <w:pPr>
-        <w:pStyle w:val="Titre"/>
+        <w:pStyle w:val="Title"/>
         <w:rPr>
           <w:noProof/>
           <w:lang w:val="fr-FR"/>
@@ -27,7 +27,7 @@
     </w:p>
     <w:p>
       <w:pPr>
-        <w:pStyle w:val="Titre1"/>
+        <w:pStyle w:val="Heading1"/>
         <w:numPr>
           <w:ilvl w:val="0"/>
           <w:numId w:val="0"/>
@@ -46,7 +46,7 @@
     </w:p>
     <w:p>
       <w:pPr>
-        <w:pStyle w:val="Titre2"/>
+        <w:pStyle w:val="Heading2"/>
         <w:numPr>
           <w:ilvl w:val="0"/>
           <w:numId w:val="13"/>
@@ -89,7 +89,7 @@
     </w:p>
     <w:p>
       <w:pPr>
-        <w:pStyle w:val="Titre2"/>
+        <w:pStyle w:val="Heading2"/>
         <w:tabs>
           <w:tab w:val="left" w:pos="8080"/>
         </w:tabs>
@@ -136,7 +136,7 @@
     </w:p>
     <w:p>
       <w:pPr>
-        <w:pStyle w:val="Titre2"/>
+        <w:pStyle w:val="Heading2"/>
         <w:tabs>
           <w:tab w:val="left" w:pos="8080"/>
         </w:tabs>
@@ -183,7 +183,7 @@
     </w:p>
     <w:p>
       <w:pPr>
-        <w:pStyle w:val="Titre2"/>
+        <w:pStyle w:val="Heading2"/>
         <w:tabs>
           <w:tab w:val="left" w:pos="8080"/>
         </w:tabs>
@@ -238,7 +238,7 @@
     </w:p>
     <w:p>
       <w:pPr>
-        <w:pStyle w:val="Titre2"/>
+        <w:pStyle w:val="Heading2"/>
         <w:numPr>
           <w:ilvl w:val="0"/>
           <w:numId w:val="13"/>
@@ -321,7 +321,7 @@
     </w:p>
     <w:p>
       <w:pPr>
-        <w:pStyle w:val="Titre1"/>
+        <w:pStyle w:val="Heading1"/>
         <w:numPr>
           <w:ilvl w:val="0"/>
           <w:numId w:val="0"/>
@@ -439,7 +439,7 @@
     </w:p>
     <w:p>
       <w:pPr>
-        <w:pStyle w:val="Titre1"/>
+        <w:pStyle w:val="Heading1"/>
         <w:rPr>
           <w:rFonts w:ascii="Times New Roman" w:hAnsi="Times New Roman" w:cs="Times New Roman"/>
           <w:sz w:val="24"/>
@@ -525,7 +525,7 @@
     </w:p>
     <w:p>
       <w:pPr>
-        <w:pStyle w:val="Titre2"/>
+        <w:pStyle w:val="Heading2"/>
         <w:rPr>
           <w:lang w:val="fr-FR" w:eastAsia="fr-FR"/>
         </w:rPr>
@@ -1134,6 +1134,7 @@
           <w:szCs w:val="23"/>
           <w:lang w:val="fr-FR" w:eastAsia="fr-FR"/>
         </w:rPr>
+        <w:lastRenderedPageBreak/>
         <w:tab/>
         <w:t>I.2) Jeu côté client :</w:t>
       </w:r>
@@ -2597,6 +2598,7 @@
           <w:szCs w:val="23"/>
           <w:lang w:val="fr-FR" w:eastAsia="fr-FR"/>
         </w:rPr>
+        <w:lastRenderedPageBreak/>
         <w:t>II. IHM/Navigation</w:t>
       </w:r>
     </w:p>
@@ -2699,347 +2701,387 @@
           <w:szCs w:val="23"/>
           <w:lang w:val="fr-FR" w:eastAsia="fr-FR"/>
         </w:rPr>
-        <w:t>II.3) Création d'une partie</w:t>
-      </w:r>
-    </w:p>
-    <w:p>
-      <w:pPr>
-        <w:tabs>
-          <w:tab w:val="left" w:pos="426"/>
-        </w:tabs>
-        <w:spacing w:after="0" w:line="240" w:lineRule="auto"/>
-        <w:rPr>
-          <w:rFonts w:eastAsia="Times New Roman" w:cs="Times New Roman"/>
-          <w:sz w:val="23"/>
-          <w:szCs w:val="23"/>
-          <w:lang w:val="fr-FR" w:eastAsia="fr-FR"/>
-        </w:rPr>
-      </w:pPr>
-      <w:r>
-        <w:rPr>
-          <w:rFonts w:eastAsia="Times New Roman" w:cs="Arial"/>
-          <w:color w:val="000000"/>
-          <w:sz w:val="23"/>
-          <w:szCs w:val="23"/>
-          <w:lang w:val="fr-FR" w:eastAsia="fr-FR"/>
-        </w:rPr>
-        <w:tab/>
-      </w:r>
-      <w:r>
-        <w:rPr>
-          <w:rFonts w:eastAsia="Times New Roman" w:cs="Arial"/>
-          <w:color w:val="000000"/>
-          <w:sz w:val="23"/>
-          <w:szCs w:val="23"/>
-          <w:lang w:val="fr-FR" w:eastAsia="fr-FR"/>
-        </w:rPr>
-        <w:t>II.4) Réglages des paramètres d’une partie personnalisée</w:t>
-      </w:r>
-    </w:p>
-    <w:p>
-      <w:pPr>
-        <w:tabs>
-          <w:tab w:val="left" w:pos="426"/>
-        </w:tabs>
-        <w:spacing w:after="0" w:line="240" w:lineRule="auto"/>
-        <w:rPr>
-          <w:rFonts w:eastAsia="Times New Roman" w:cs="Times New Roman"/>
-          <w:sz w:val="23"/>
-          <w:szCs w:val="23"/>
-          <w:lang w:val="fr-FR" w:eastAsia="fr-FR"/>
-        </w:rPr>
-      </w:pPr>
-      <w:r>
-        <w:rPr>
-          <w:rFonts w:eastAsia="Times New Roman" w:cs="Arial"/>
-          <w:color w:val="000000"/>
-          <w:sz w:val="23"/>
-          <w:szCs w:val="23"/>
-          <w:lang w:val="fr-FR" w:eastAsia="fr-FR"/>
-        </w:rPr>
-        <w:tab/>
-      </w:r>
-      <w:r>
-        <w:rPr>
-          <w:rFonts w:eastAsia="Times New Roman" w:cs="Arial"/>
-          <w:color w:val="000000"/>
-          <w:sz w:val="23"/>
-          <w:szCs w:val="23"/>
-          <w:lang w:val="fr-FR" w:eastAsia="fr-FR"/>
-        </w:rPr>
-        <w:t>II.5) Faire une tenaille</w:t>
-      </w:r>
-    </w:p>
-    <w:p>
-      <w:pPr>
-        <w:tabs>
-          <w:tab w:val="left" w:pos="426"/>
-        </w:tabs>
-        <w:spacing w:after="0" w:line="240" w:lineRule="auto"/>
-        <w:rPr>
-          <w:rFonts w:eastAsia="Times New Roman" w:cs="Times New Roman"/>
-          <w:sz w:val="23"/>
-          <w:szCs w:val="23"/>
-          <w:lang w:val="fr-FR" w:eastAsia="fr-FR"/>
-        </w:rPr>
-      </w:pPr>
-      <w:r>
-        <w:rPr>
-          <w:rFonts w:eastAsia="Times New Roman" w:cs="Arial"/>
-          <w:color w:val="000000"/>
-          <w:sz w:val="23"/>
-          <w:szCs w:val="23"/>
-          <w:lang w:val="fr-FR" w:eastAsia="fr-FR"/>
-        </w:rPr>
-        <w:tab/>
-      </w:r>
-      <w:r>
-        <w:rPr>
-          <w:rFonts w:eastAsia="Times New Roman" w:cs="Arial"/>
-          <w:color w:val="000000"/>
-          <w:sz w:val="23"/>
-          <w:szCs w:val="23"/>
-          <w:lang w:val="fr-FR" w:eastAsia="fr-FR"/>
-        </w:rPr>
-        <w:t>II.6) Mouvement</w:t>
-      </w:r>
-    </w:p>
-    <w:p>
-      <w:pPr>
-        <w:tabs>
-          <w:tab w:val="left" w:pos="426"/>
-        </w:tabs>
-        <w:spacing w:after="0" w:line="240" w:lineRule="auto"/>
-        <w:rPr>
-          <w:rFonts w:eastAsia="Times New Roman" w:cs="Times New Roman"/>
-          <w:sz w:val="23"/>
-          <w:szCs w:val="23"/>
-          <w:lang w:val="fr-FR" w:eastAsia="fr-FR"/>
-        </w:rPr>
-      </w:pPr>
-      <w:r>
-        <w:rPr>
-          <w:rFonts w:eastAsia="Times New Roman" w:cs="Arial"/>
-          <w:color w:val="000000"/>
-          <w:sz w:val="23"/>
-          <w:szCs w:val="23"/>
-          <w:lang w:val="fr-FR" w:eastAsia="fr-FR"/>
-        </w:rPr>
-        <w:tab/>
-      </w:r>
-      <w:r>
-        <w:rPr>
-          <w:rFonts w:eastAsia="Times New Roman" w:cs="Arial"/>
-          <w:color w:val="000000"/>
-          <w:sz w:val="23"/>
-          <w:szCs w:val="23"/>
-          <w:lang w:val="fr-FR" w:eastAsia="fr-FR"/>
-        </w:rPr>
-        <w:t>II.7) Passer le tour</w:t>
-      </w:r>
-    </w:p>
-    <w:p>
-      <w:pPr>
-        <w:tabs>
-          <w:tab w:val="left" w:pos="426"/>
-        </w:tabs>
-        <w:spacing w:after="0" w:line="240" w:lineRule="auto"/>
-        <w:rPr>
-          <w:rFonts w:eastAsia="Times New Roman" w:cs="Times New Roman"/>
-          <w:sz w:val="23"/>
-          <w:szCs w:val="23"/>
-          <w:lang w:val="fr-FR" w:eastAsia="fr-FR"/>
-        </w:rPr>
-      </w:pPr>
-      <w:r>
-        <w:rPr>
-          <w:rFonts w:eastAsia="Times New Roman" w:cs="Arial"/>
-          <w:color w:val="000000"/>
-          <w:sz w:val="23"/>
-          <w:szCs w:val="23"/>
-          <w:lang w:val="fr-FR" w:eastAsia="fr-FR"/>
-        </w:rPr>
-        <w:tab/>
-      </w:r>
-      <w:r>
-        <w:rPr>
-          <w:rFonts w:eastAsia="Times New Roman" w:cs="Arial"/>
-          <w:color w:val="000000"/>
-          <w:sz w:val="23"/>
-          <w:szCs w:val="23"/>
-          <w:lang w:val="fr-FR" w:eastAsia="fr-FR"/>
-        </w:rPr>
-        <w:t>II.8) Déplacer le laurier</w:t>
-      </w:r>
-    </w:p>
-    <w:p>
-      <w:pPr>
-        <w:tabs>
-          <w:tab w:val="left" w:pos="426"/>
-        </w:tabs>
-        <w:spacing w:after="0" w:line="240" w:lineRule="auto"/>
-        <w:rPr>
-          <w:rFonts w:eastAsia="Times New Roman" w:cs="Times New Roman"/>
-          <w:sz w:val="23"/>
-          <w:szCs w:val="23"/>
-          <w:lang w:val="fr-FR" w:eastAsia="fr-FR"/>
-        </w:rPr>
-      </w:pPr>
-      <w:r>
-        <w:rPr>
-          <w:rFonts w:eastAsia="Times New Roman" w:cs="Arial"/>
-          <w:color w:val="000000"/>
-          <w:sz w:val="23"/>
-          <w:szCs w:val="23"/>
-          <w:lang w:val="fr-FR" w:eastAsia="fr-FR"/>
-        </w:rPr>
-        <w:tab/>
-      </w:r>
-      <w:r>
-        <w:rPr>
-          <w:rFonts w:eastAsia="Times New Roman" w:cs="Arial"/>
-          <w:color w:val="000000"/>
-          <w:sz w:val="23"/>
-          <w:szCs w:val="23"/>
-          <w:lang w:val="fr-FR" w:eastAsia="fr-FR"/>
-        </w:rPr>
-        <w:t>II.9) Utilisation du chat</w:t>
-      </w:r>
-    </w:p>
-    <w:p>
-      <w:pPr>
-        <w:tabs>
-          <w:tab w:val="left" w:pos="426"/>
-        </w:tabs>
-        <w:spacing w:after="0" w:line="240" w:lineRule="auto"/>
-        <w:rPr>
-          <w:rFonts w:eastAsia="Times New Roman" w:cs="Times New Roman"/>
-          <w:sz w:val="23"/>
-          <w:szCs w:val="23"/>
-          <w:lang w:val="fr-FR" w:eastAsia="fr-FR"/>
-        </w:rPr>
-      </w:pPr>
-      <w:r>
-        <w:rPr>
-          <w:rFonts w:eastAsia="Times New Roman" w:cs="Arial"/>
-          <w:color w:val="000000"/>
-          <w:sz w:val="23"/>
-          <w:szCs w:val="23"/>
-          <w:lang w:val="fr-FR" w:eastAsia="fr-FR"/>
-        </w:rPr>
-        <w:tab/>
-      </w:r>
-      <w:r>
-        <w:rPr>
-          <w:rFonts w:eastAsia="Times New Roman" w:cs="Arial"/>
-          <w:color w:val="000000"/>
-          <w:sz w:val="23"/>
-          <w:szCs w:val="23"/>
-          <w:lang w:val="fr-FR" w:eastAsia="fr-FR"/>
-        </w:rPr>
-        <w:t>II.10) Rendu visuel du plateau de jeu</w:t>
-      </w:r>
-    </w:p>
-    <w:p>
-      <w:pPr>
-        <w:tabs>
-          <w:tab w:val="left" w:pos="426"/>
-        </w:tabs>
-        <w:spacing w:after="0" w:line="240" w:lineRule="auto"/>
-        <w:rPr>
-          <w:rFonts w:eastAsia="Times New Roman" w:cs="Times New Roman"/>
-          <w:sz w:val="23"/>
-          <w:szCs w:val="23"/>
-          <w:lang w:val="fr-FR" w:eastAsia="fr-FR"/>
-        </w:rPr>
-      </w:pPr>
-      <w:r>
-        <w:rPr>
-          <w:rFonts w:eastAsia="Times New Roman" w:cs="Arial"/>
-          <w:color w:val="000000"/>
-          <w:sz w:val="23"/>
-          <w:szCs w:val="23"/>
-          <w:lang w:val="fr-FR" w:eastAsia="fr-FR"/>
-        </w:rPr>
-        <w:tab/>
-      </w:r>
-      <w:r>
-        <w:rPr>
-          <w:rFonts w:eastAsia="Times New Roman" w:cs="Arial"/>
-          <w:color w:val="000000"/>
-          <w:sz w:val="23"/>
-          <w:szCs w:val="23"/>
-          <w:lang w:val="fr-FR" w:eastAsia="fr-FR"/>
-        </w:rPr>
-        <w:t>II.11) Animation du plateau de jeu</w:t>
-      </w:r>
-    </w:p>
-    <w:p>
-      <w:pPr>
-        <w:tabs>
-          <w:tab w:val="left" w:pos="426"/>
-        </w:tabs>
-        <w:spacing w:after="0" w:line="240" w:lineRule="auto"/>
-        <w:rPr>
-          <w:rFonts w:eastAsia="Times New Roman" w:cs="Times New Roman"/>
-          <w:sz w:val="23"/>
-          <w:szCs w:val="23"/>
-          <w:lang w:val="fr-FR" w:eastAsia="fr-FR"/>
-        </w:rPr>
-      </w:pPr>
-      <w:r>
-        <w:rPr>
-          <w:rFonts w:eastAsia="Times New Roman" w:cs="Arial"/>
-          <w:color w:val="000000"/>
-          <w:sz w:val="23"/>
-          <w:szCs w:val="23"/>
-          <w:lang w:val="fr-FR" w:eastAsia="fr-FR"/>
-        </w:rPr>
-        <w:tab/>
-      </w:r>
-      <w:r>
-        <w:rPr>
-          <w:rFonts w:eastAsia="Times New Roman" w:cs="Arial"/>
-          <w:color w:val="000000"/>
-          <w:sz w:val="23"/>
-          <w:szCs w:val="23"/>
-          <w:lang w:val="fr-FR" w:eastAsia="fr-FR"/>
-        </w:rPr>
-        <w:t>II.12) Affichage des cases valides pour le déplacement</w:t>
-      </w:r>
-    </w:p>
-    <w:p>
-      <w:pPr>
-        <w:tabs>
-          <w:tab w:val="left" w:pos="426"/>
-        </w:tabs>
-        <w:spacing w:after="0" w:line="240" w:lineRule="auto"/>
-        <w:rPr>
-          <w:rFonts w:eastAsia="Times New Roman" w:cs="Times New Roman"/>
-          <w:sz w:val="23"/>
-          <w:szCs w:val="23"/>
-          <w:lang w:val="fr-FR" w:eastAsia="fr-FR"/>
-        </w:rPr>
-      </w:pPr>
-      <w:r>
-        <w:rPr>
-          <w:rFonts w:eastAsia="Times New Roman" w:cs="Arial"/>
-          <w:color w:val="000000"/>
-          <w:sz w:val="23"/>
-          <w:szCs w:val="23"/>
-          <w:lang w:val="fr-FR" w:eastAsia="fr-FR"/>
-        </w:rPr>
-        <w:tab/>
-      </w:r>
-      <w:r>
-        <w:rPr>
-          <w:rFonts w:eastAsia="Times New Roman" w:cs="Arial"/>
-          <w:color w:val="000000"/>
-          <w:sz w:val="23"/>
-          <w:szCs w:val="23"/>
-          <w:lang w:val="fr-FR" w:eastAsia="fr-FR"/>
-        </w:rPr>
-        <w:t>II.13) Affichage du plateau complet (tentes, armures, laurier)</w:t>
+        <w:t>II.</w:t>
+      </w:r>
+      <w:r>
+        <w:rPr>
+          <w:rFonts w:eastAsia="Times New Roman" w:cs="Arial"/>
+          <w:color w:val="000000"/>
+          <w:sz w:val="23"/>
+          <w:szCs w:val="23"/>
+          <w:lang w:val="fr-FR" w:eastAsia="fr-FR"/>
+        </w:rPr>
+        <w:t>3</w:t>
+      </w:r>
+      <w:bookmarkStart w:id="0" w:name="_GoBack"/>
+      <w:bookmarkEnd w:id="0"/>
+      <w:r>
+        <w:rPr>
+          <w:rFonts w:eastAsia="Times New Roman" w:cs="Arial"/>
+          <w:color w:val="000000"/>
+          <w:sz w:val="23"/>
+          <w:szCs w:val="23"/>
+          <w:lang w:val="fr-FR" w:eastAsia="fr-FR"/>
+        </w:rPr>
+        <w:t>) Réglages des paramètres d’une partie personnalisée</w:t>
+      </w:r>
+    </w:p>
+    <w:p>
+      <w:pPr>
+        <w:tabs>
+          <w:tab w:val="left" w:pos="426"/>
+        </w:tabs>
+        <w:spacing w:after="0" w:line="240" w:lineRule="auto"/>
+        <w:rPr>
+          <w:rFonts w:eastAsia="Times New Roman" w:cs="Times New Roman"/>
+          <w:sz w:val="23"/>
+          <w:szCs w:val="23"/>
+          <w:lang w:val="fr-FR" w:eastAsia="fr-FR"/>
+        </w:rPr>
+      </w:pPr>
+      <w:r>
+        <w:rPr>
+          <w:rFonts w:eastAsia="Times New Roman" w:cs="Arial"/>
+          <w:color w:val="000000"/>
+          <w:sz w:val="23"/>
+          <w:szCs w:val="23"/>
+          <w:lang w:val="fr-FR" w:eastAsia="fr-FR"/>
+        </w:rPr>
+        <w:tab/>
+      </w:r>
+      <w:r>
+        <w:rPr>
+          <w:rFonts w:eastAsia="Times New Roman" w:cs="Arial"/>
+          <w:color w:val="000000"/>
+          <w:sz w:val="23"/>
+          <w:szCs w:val="23"/>
+          <w:lang w:val="fr-FR" w:eastAsia="fr-FR"/>
+        </w:rPr>
+        <w:t>II.</w:t>
+      </w:r>
+      <w:r>
+        <w:rPr>
+          <w:rFonts w:eastAsia="Times New Roman" w:cs="Arial"/>
+          <w:color w:val="000000"/>
+          <w:sz w:val="23"/>
+          <w:szCs w:val="23"/>
+          <w:lang w:val="fr-FR" w:eastAsia="fr-FR"/>
+        </w:rPr>
+        <w:t>4</w:t>
+      </w:r>
+      <w:r>
+        <w:rPr>
+          <w:rFonts w:eastAsia="Times New Roman" w:cs="Arial"/>
+          <w:color w:val="000000"/>
+          <w:sz w:val="23"/>
+          <w:szCs w:val="23"/>
+          <w:lang w:val="fr-FR" w:eastAsia="fr-FR"/>
+        </w:rPr>
+        <w:t>) Mouvement</w:t>
+      </w:r>
+    </w:p>
+    <w:p>
+      <w:pPr>
+        <w:tabs>
+          <w:tab w:val="left" w:pos="426"/>
+        </w:tabs>
+        <w:spacing w:after="0" w:line="240" w:lineRule="auto"/>
+        <w:rPr>
+          <w:rFonts w:eastAsia="Times New Roman" w:cs="Times New Roman"/>
+          <w:sz w:val="23"/>
+          <w:szCs w:val="23"/>
+          <w:lang w:val="fr-FR" w:eastAsia="fr-FR"/>
+        </w:rPr>
+      </w:pPr>
+      <w:r>
+        <w:rPr>
+          <w:rFonts w:eastAsia="Times New Roman" w:cs="Arial"/>
+          <w:color w:val="000000"/>
+          <w:sz w:val="23"/>
+          <w:szCs w:val="23"/>
+          <w:lang w:val="fr-FR" w:eastAsia="fr-FR"/>
+        </w:rPr>
+        <w:tab/>
+      </w:r>
+      <w:r>
+        <w:rPr>
+          <w:rFonts w:eastAsia="Times New Roman" w:cs="Arial"/>
+          <w:color w:val="000000"/>
+          <w:sz w:val="23"/>
+          <w:szCs w:val="23"/>
+          <w:lang w:val="fr-FR" w:eastAsia="fr-FR"/>
+        </w:rPr>
+        <w:t>II.</w:t>
+      </w:r>
+      <w:r>
+        <w:rPr>
+          <w:rFonts w:eastAsia="Times New Roman" w:cs="Arial"/>
+          <w:color w:val="000000"/>
+          <w:sz w:val="23"/>
+          <w:szCs w:val="23"/>
+          <w:lang w:val="fr-FR" w:eastAsia="fr-FR"/>
+        </w:rPr>
+        <w:t>5</w:t>
+      </w:r>
+      <w:r>
+        <w:rPr>
+          <w:rFonts w:eastAsia="Times New Roman" w:cs="Arial"/>
+          <w:color w:val="000000"/>
+          <w:sz w:val="23"/>
+          <w:szCs w:val="23"/>
+          <w:lang w:val="fr-FR" w:eastAsia="fr-FR"/>
+        </w:rPr>
+        <w:t>) Passer le tour</w:t>
+      </w:r>
+    </w:p>
+    <w:p>
+      <w:pPr>
+        <w:tabs>
+          <w:tab w:val="left" w:pos="426"/>
+        </w:tabs>
+        <w:spacing w:after="0" w:line="240" w:lineRule="auto"/>
+        <w:rPr>
+          <w:rFonts w:eastAsia="Times New Roman" w:cs="Times New Roman"/>
+          <w:sz w:val="23"/>
+          <w:szCs w:val="23"/>
+          <w:lang w:val="fr-FR" w:eastAsia="fr-FR"/>
+        </w:rPr>
+      </w:pPr>
+      <w:r>
+        <w:rPr>
+          <w:rFonts w:eastAsia="Times New Roman" w:cs="Arial"/>
+          <w:color w:val="000000"/>
+          <w:sz w:val="23"/>
+          <w:szCs w:val="23"/>
+          <w:lang w:val="fr-FR" w:eastAsia="fr-FR"/>
+        </w:rPr>
+        <w:tab/>
+      </w:r>
+      <w:r>
+        <w:rPr>
+          <w:rFonts w:eastAsia="Times New Roman" w:cs="Arial"/>
+          <w:color w:val="000000"/>
+          <w:sz w:val="23"/>
+          <w:szCs w:val="23"/>
+          <w:lang w:val="fr-FR" w:eastAsia="fr-FR"/>
+        </w:rPr>
+        <w:t>II.</w:t>
+      </w:r>
+      <w:r>
+        <w:rPr>
+          <w:rFonts w:eastAsia="Times New Roman" w:cs="Arial"/>
+          <w:color w:val="000000"/>
+          <w:sz w:val="23"/>
+          <w:szCs w:val="23"/>
+          <w:lang w:val="fr-FR" w:eastAsia="fr-FR"/>
+        </w:rPr>
+        <w:t>6</w:t>
+      </w:r>
+      <w:r>
+        <w:rPr>
+          <w:rFonts w:eastAsia="Times New Roman" w:cs="Arial"/>
+          <w:color w:val="000000"/>
+          <w:sz w:val="23"/>
+          <w:szCs w:val="23"/>
+          <w:lang w:val="fr-FR" w:eastAsia="fr-FR"/>
+        </w:rPr>
+        <w:t>) Déplacer le laurier</w:t>
+      </w:r>
+    </w:p>
+    <w:p>
+      <w:pPr>
+        <w:tabs>
+          <w:tab w:val="left" w:pos="426"/>
+        </w:tabs>
+        <w:spacing w:after="0" w:line="240" w:lineRule="auto"/>
+        <w:rPr>
+          <w:rFonts w:eastAsia="Times New Roman" w:cs="Times New Roman"/>
+          <w:sz w:val="23"/>
+          <w:szCs w:val="23"/>
+          <w:lang w:val="fr-FR" w:eastAsia="fr-FR"/>
+        </w:rPr>
+      </w:pPr>
+      <w:r>
+        <w:rPr>
+          <w:rFonts w:eastAsia="Times New Roman" w:cs="Arial"/>
+          <w:color w:val="000000"/>
+          <w:sz w:val="23"/>
+          <w:szCs w:val="23"/>
+          <w:lang w:val="fr-FR" w:eastAsia="fr-FR"/>
+        </w:rPr>
+        <w:tab/>
+      </w:r>
+      <w:r>
+        <w:rPr>
+          <w:rFonts w:eastAsia="Times New Roman" w:cs="Arial"/>
+          <w:color w:val="000000"/>
+          <w:sz w:val="23"/>
+          <w:szCs w:val="23"/>
+          <w:lang w:val="fr-FR" w:eastAsia="fr-FR"/>
+        </w:rPr>
+        <w:t>II.</w:t>
+      </w:r>
+      <w:r>
+        <w:rPr>
+          <w:rFonts w:eastAsia="Times New Roman" w:cs="Arial"/>
+          <w:color w:val="000000"/>
+          <w:sz w:val="23"/>
+          <w:szCs w:val="23"/>
+          <w:lang w:val="fr-FR" w:eastAsia="fr-FR"/>
+        </w:rPr>
+        <w:t>7</w:t>
+      </w:r>
+      <w:r>
+        <w:rPr>
+          <w:rFonts w:eastAsia="Times New Roman" w:cs="Arial"/>
+          <w:color w:val="000000"/>
+          <w:sz w:val="23"/>
+          <w:szCs w:val="23"/>
+          <w:lang w:val="fr-FR" w:eastAsia="fr-FR"/>
+        </w:rPr>
+        <w:t>) Utilisation du chat</w:t>
+      </w:r>
+    </w:p>
+    <w:p>
+      <w:pPr>
+        <w:tabs>
+          <w:tab w:val="left" w:pos="426"/>
+        </w:tabs>
+        <w:spacing w:after="0" w:line="240" w:lineRule="auto"/>
+        <w:rPr>
+          <w:rFonts w:eastAsia="Times New Roman" w:cs="Times New Roman"/>
+          <w:sz w:val="23"/>
+          <w:szCs w:val="23"/>
+          <w:lang w:val="fr-FR" w:eastAsia="fr-FR"/>
+        </w:rPr>
+      </w:pPr>
+      <w:r>
+        <w:rPr>
+          <w:rFonts w:eastAsia="Times New Roman" w:cs="Arial"/>
+          <w:color w:val="000000"/>
+          <w:sz w:val="23"/>
+          <w:szCs w:val="23"/>
+          <w:lang w:val="fr-FR" w:eastAsia="fr-FR"/>
+        </w:rPr>
+        <w:tab/>
+      </w:r>
+      <w:r>
+        <w:rPr>
+          <w:rFonts w:eastAsia="Times New Roman" w:cs="Arial"/>
+          <w:color w:val="000000"/>
+          <w:sz w:val="23"/>
+          <w:szCs w:val="23"/>
+          <w:lang w:val="fr-FR" w:eastAsia="fr-FR"/>
+        </w:rPr>
+        <w:t>II.8</w:t>
+      </w:r>
+      <w:r>
+        <w:rPr>
+          <w:rFonts w:eastAsia="Times New Roman" w:cs="Arial"/>
+          <w:color w:val="000000"/>
+          <w:sz w:val="23"/>
+          <w:szCs w:val="23"/>
+          <w:lang w:val="fr-FR" w:eastAsia="fr-FR"/>
+        </w:rPr>
+        <w:t>) Animation du plateau de jeu</w:t>
+      </w:r>
+    </w:p>
+    <w:p>
+      <w:pPr>
+        <w:tabs>
+          <w:tab w:val="left" w:pos="426"/>
+        </w:tabs>
+        <w:spacing w:after="0" w:line="240" w:lineRule="auto"/>
+        <w:rPr>
+          <w:rFonts w:eastAsia="Times New Roman" w:cs="Times New Roman"/>
+          <w:sz w:val="23"/>
+          <w:szCs w:val="23"/>
+          <w:lang w:val="fr-FR" w:eastAsia="fr-FR"/>
+        </w:rPr>
+      </w:pPr>
+      <w:r>
+        <w:rPr>
+          <w:rFonts w:eastAsia="Times New Roman" w:cs="Arial"/>
+          <w:color w:val="000000"/>
+          <w:sz w:val="23"/>
+          <w:szCs w:val="23"/>
+          <w:lang w:val="fr-FR" w:eastAsia="fr-FR"/>
+        </w:rPr>
+        <w:tab/>
+      </w:r>
+      <w:r>
+        <w:rPr>
+          <w:rFonts w:eastAsia="Times New Roman" w:cs="Arial"/>
+          <w:color w:val="000000"/>
+          <w:sz w:val="23"/>
+          <w:szCs w:val="23"/>
+          <w:lang w:val="fr-FR" w:eastAsia="fr-FR"/>
+        </w:rPr>
+        <w:t>II.9</w:t>
+      </w:r>
+      <w:r>
+        <w:rPr>
+          <w:rFonts w:eastAsia="Times New Roman" w:cs="Arial"/>
+          <w:color w:val="000000"/>
+          <w:sz w:val="23"/>
+          <w:szCs w:val="23"/>
+          <w:lang w:val="fr-FR" w:eastAsia="fr-FR"/>
+        </w:rPr>
+        <w:t>) Affichage des cases valides pour le déplacement</w:t>
+      </w:r>
+    </w:p>
+    <w:p>
+      <w:pPr>
+        <w:tabs>
+          <w:tab w:val="left" w:pos="426"/>
+        </w:tabs>
+        <w:spacing w:after="0" w:line="240" w:lineRule="auto"/>
+        <w:rPr>
+          <w:rFonts w:eastAsia="Times New Roman" w:cs="Times New Roman"/>
+          <w:sz w:val="23"/>
+          <w:szCs w:val="23"/>
+          <w:lang w:val="fr-FR" w:eastAsia="fr-FR"/>
+        </w:rPr>
+      </w:pPr>
+      <w:r>
+        <w:rPr>
+          <w:rFonts w:eastAsia="Times New Roman" w:cs="Arial"/>
+          <w:color w:val="000000"/>
+          <w:sz w:val="23"/>
+          <w:szCs w:val="23"/>
+          <w:lang w:val="fr-FR" w:eastAsia="fr-FR"/>
+        </w:rPr>
+        <w:tab/>
+      </w:r>
+      <w:r>
+        <w:rPr>
+          <w:rFonts w:eastAsia="Times New Roman" w:cs="Arial"/>
+          <w:color w:val="000000"/>
+          <w:sz w:val="23"/>
+          <w:szCs w:val="23"/>
+          <w:lang w:val="fr-FR" w:eastAsia="fr-FR"/>
+        </w:rPr>
+        <w:t>II.1</w:t>
+      </w:r>
+      <w:r>
+        <w:rPr>
+          <w:rFonts w:eastAsia="Times New Roman" w:cs="Arial"/>
+          <w:color w:val="000000"/>
+          <w:sz w:val="23"/>
+          <w:szCs w:val="23"/>
+          <w:lang w:val="fr-FR" w:eastAsia="fr-FR"/>
+        </w:rPr>
+        <w:t>0</w:t>
+      </w:r>
+      <w:r>
+        <w:rPr>
+          <w:rFonts w:eastAsia="Times New Roman" w:cs="Arial"/>
+          <w:color w:val="000000"/>
+          <w:sz w:val="23"/>
+          <w:szCs w:val="23"/>
+          <w:lang w:val="fr-FR" w:eastAsia="fr-FR"/>
+        </w:rPr>
+        <w:t>) Affichage du plateau complet (tentes, armures, laurier)</w:t>
       </w:r>
     </w:p>
     <w:p>
@@ -3453,29 +3495,7 @@
           <w:lang w:val="fr-FR" w:eastAsia="fr-FR"/>
         </w:rPr>
         <w:tab/>
-        <w:t>V.1) Vérification des champs (</w:t>
-      </w:r>
-      <w:proofErr w:type="spellStart"/>
-      <w:r>
-        <w:rPr>
-          <w:rFonts w:eastAsia="Times New Roman" w:cs="Arial"/>
-          <w:color w:val="000000"/>
-          <w:sz w:val="23"/>
-          <w:szCs w:val="23"/>
-          <w:lang w:val="fr-FR" w:eastAsia="fr-FR"/>
-        </w:rPr>
-        <w:t>htmlspecialchars</w:t>
-      </w:r>
-      <w:proofErr w:type="spellEnd"/>
-      <w:r>
-        <w:rPr>
-          <w:rFonts w:eastAsia="Times New Roman" w:cs="Arial"/>
-          <w:color w:val="000000"/>
-          <w:sz w:val="23"/>
-          <w:szCs w:val="23"/>
-          <w:lang w:val="fr-FR" w:eastAsia="fr-FR"/>
-        </w:rPr>
-        <w:t>)</w:t>
+        <w:t>V.1) Vérification des champs (htmlspecialchars)</w:t>
       </w:r>
     </w:p>
     <w:p>
@@ -3574,15 +3594,16 @@
     </w:p>
     <w:p>
       <w:pPr>
-        <w:pStyle w:val="Titre2"/>
-        <w:rPr>
-          <w:lang w:val="fr-FR" w:eastAsia="fr-FR"/>
-        </w:rPr>
-      </w:pPr>
-      <w:r>
-        <w:rPr>
-          <w:lang w:val="fr-FR" w:eastAsia="fr-FR"/>
-        </w:rPr>
+        <w:pStyle w:val="Heading2"/>
+        <w:rPr>
+          <w:lang w:val="fr-FR" w:eastAsia="fr-FR"/>
+        </w:rPr>
+      </w:pPr>
+      <w:r>
+        <w:rPr>
+          <w:lang w:val="fr-FR" w:eastAsia="fr-FR"/>
+        </w:rPr>
+        <w:lastRenderedPageBreak/>
         <w:t>Matrice Fonctionnelle :</w:t>
       </w:r>
     </w:p>
@@ -4367,17 +4388,7 @@
           <w:szCs w:val="23"/>
           <w:lang w:val="fr-FR" w:eastAsia="fr-FR"/>
         </w:rPr>
-        <w:t>La répartition très concentrée des tests dans la zone Forte/Stratégique est due à la forte liaison de toutes les règles du jeu et de toutes les fonctionnalités en place et nécessaires au bon fonction</w:t>
-      </w:r>
-      <w:bookmarkStart w:id="0" w:name="_GoBack"/>
-      <w:bookmarkEnd w:id="0"/>
-      <w:r>
-        <w:rPr>
-          <w:sz w:val="23"/>
-          <w:szCs w:val="23"/>
-          <w:lang w:val="fr-FR" w:eastAsia="fr-FR"/>
-        </w:rPr>
-        <w:t>nement du projet. Une seule fonctionnalité défectueuse peut complètement empêcher le bon déroulement</w:t>
+        <w:t>La répartition très concentrée des tests dans la zone Forte/Stratégique est due à la forte liaison de toutes les règles du jeu et de toutes les fonctionnalités en place et nécessaires au bon fonctionnement du projet. Une seule fonctionnalité défectueuse peut complètement empêcher le bon déroulement</w:t>
       </w:r>
       <w:r>
         <w:rPr>
@@ -4466,6 +4477,7 @@
                 <w:szCs w:val="24"/>
                 <w:lang w:val="fr-FR" w:eastAsia="fr-FR"/>
               </w:rPr>
+              <w:lastRenderedPageBreak/>
               <w:drawing>
                 <wp:inline distT="0" distB="0" distL="0" distR="0">
                   <wp:extent cx="1238250" cy="1238250"/>
@@ -4484,7 +4496,7 @@
                           </pic:cNvPicPr>
                         </pic:nvPicPr>
                         <pic:blipFill>
-                          <a:blip r:embed="rId9" cstate="print">
+                          <a:blip r:embed="rId8" cstate="print">
                             <a:extLst>
                               <a:ext uri="{28A0092B-C50C-407E-A947-70E740481C1C}">
                                 <a14:useLocalDpi xmlns:a14="http://schemas.microsoft.com/office/drawing/2010/main" val="0"/>
@@ -4550,20 +4562,8 @@
                 <w:szCs w:val="24"/>
                 <w:lang w:val="fr-FR"/>
               </w:rPr>
-              <w:t xml:space="preserve">Projet </w:t>
-            </w:r>
-            <w:proofErr w:type="spellStart"/>
-            <w:r>
-              <w:rPr>
-                <w:rFonts w:ascii="Calibri" w:hAnsi="Calibri"/>
-                <w:b/>
-                <w:sz w:val="24"/>
-                <w:szCs w:val="24"/>
-                <w:lang w:val="fr-FR"/>
-              </w:rPr>
-              <w:t>Acrobatt</w:t>
-            </w:r>
-            <w:proofErr w:type="spellEnd"/>
+              <w:t>Projet Acrobatt</w:t>
+            </w:r>
           </w:p>
           <w:p>
             <w:pPr>
@@ -4854,27 +4854,7 @@
                 <w:sz w:val="24"/>
                 <w:szCs w:val="24"/>
               </w:rPr>
-              <w:t xml:space="preserve">Test </w:t>
-            </w:r>
-            <w:proofErr w:type="spellStart"/>
-            <w:r>
-              <w:rPr>
-                <w:rFonts w:ascii="Calibri" w:hAnsi="Calibri"/>
-                <w:b/>
-                <w:sz w:val="24"/>
-                <w:szCs w:val="24"/>
-              </w:rPr>
-              <w:t>défini</w:t>
-            </w:r>
-            <w:proofErr w:type="spellEnd"/>
-            <w:r>
-              <w:rPr>
-                <w:rFonts w:ascii="Calibri" w:hAnsi="Calibri"/>
-                <w:b/>
-                <w:sz w:val="24"/>
-                <w:szCs w:val="24"/>
-              </w:rPr>
-              <w:t xml:space="preserve"> par : </w:t>
+              <w:t xml:space="preserve">Test défini par : </w:t>
             </w:r>
             <w:r>
               <w:rPr>
@@ -4938,7 +4918,7 @@
           </w:tcPr>
           <w:p>
             <w:pPr>
-              <w:pStyle w:val="En-tte"/>
+              <w:pStyle w:val="Header"/>
               <w:tabs>
                 <w:tab w:val="clear" w:pos="9072"/>
               </w:tabs>
@@ -5077,7 +5057,7 @@
           </w:tcPr>
           <w:p>
             <w:pPr>
-              <w:pStyle w:val="En-tte"/>
+              <w:pStyle w:val="Header"/>
               <w:tabs>
                 <w:tab w:val="clear" w:pos="9072"/>
               </w:tabs>
@@ -5165,7 +5145,7 @@
           </w:tcPr>
           <w:p>
             <w:pPr>
-              <w:pStyle w:val="En-tte"/>
+              <w:pStyle w:val="Header"/>
               <w:tabs>
                 <w:tab w:val="clear" w:pos="9072"/>
               </w:tabs>
@@ -5261,7 +5241,7 @@
           </w:tcPr>
           <w:p>
             <w:pPr>
-              <w:pStyle w:val="En-tte"/>
+              <w:pStyle w:val="Header"/>
               <w:tabs>
                 <w:tab w:val="clear" w:pos="9072"/>
               </w:tabs>
@@ -5273,7 +5253,6 @@
                 <w:lang w:val="fr-FR"/>
               </w:rPr>
             </w:pPr>
-            <w:proofErr w:type="spellStart"/>
             <w:r>
               <w:rPr>
                 <w:rFonts w:ascii="Calibri" w:hAnsi="Calibri"/>
@@ -5282,23 +5261,12 @@
                 <w:szCs w:val="24"/>
                 <w:lang w:val="fr-FR"/>
               </w:rPr>
-              <w:t>Pré-requis</w:t>
-            </w:r>
-            <w:proofErr w:type="spellEnd"/>
-            <w:r>
-              <w:rPr>
-                <w:rFonts w:ascii="Calibri" w:hAnsi="Calibri"/>
-                <w:b/>
-                <w:sz w:val="24"/>
-                <w:szCs w:val="24"/>
-                <w:lang w:val="fr-FR"/>
-              </w:rPr>
-              <w:t xml:space="preserve"> [= Actions à réaliser avant le test] :</w:t>
+              <w:t>Pré-requis [= Actions à réaliser avant le test] :</w:t>
             </w:r>
           </w:p>
           <w:p>
             <w:pPr>
-              <w:pStyle w:val="En-tte"/>
+              <w:pStyle w:val="Header"/>
               <w:tabs>
                 <w:tab w:val="clear" w:pos="9072"/>
               </w:tabs>
@@ -5371,7 +5339,7 @@
           </w:tcPr>
           <w:p>
             <w:pPr>
-              <w:pStyle w:val="En-tte"/>
+              <w:pStyle w:val="Header"/>
               <w:tabs>
                 <w:tab w:val="clear" w:pos="9072"/>
               </w:tabs>
@@ -5396,7 +5364,7 @@
           </w:p>
           <w:p>
             <w:pPr>
-              <w:pStyle w:val="En-tte"/>
+              <w:pStyle w:val="Header"/>
               <w:tabs>
                 <w:tab w:val="clear" w:pos="9072"/>
               </w:tabs>
@@ -5469,7 +5437,7 @@
           </w:tcPr>
           <w:p>
             <w:pPr>
-              <w:pStyle w:val="En-tte"/>
+              <w:pStyle w:val="Header"/>
               <w:tabs>
                 <w:tab w:val="clear" w:pos="9072"/>
               </w:tabs>
@@ -5503,7 +5471,7 @@
           </w:p>
           <w:p>
             <w:pPr>
-              <w:pStyle w:val="En-tte"/>
+              <w:pStyle w:val="Header"/>
               <w:tabs>
                 <w:tab w:val="clear" w:pos="9072"/>
               </w:tabs>
@@ -5576,7 +5544,7 @@
           </w:tcPr>
           <w:p>
             <w:pPr>
-              <w:pStyle w:val="En-tte"/>
+              <w:pStyle w:val="Header"/>
               <w:tabs>
                 <w:tab w:val="clear" w:pos="9072"/>
               </w:tabs>
@@ -5849,7 +5817,6 @@
                 <w:szCs w:val="24"/>
               </w:rPr>
             </w:pPr>
-            <w:proofErr w:type="spellStart"/>
             <w:r>
               <w:rPr>
                 <w:rFonts w:ascii="Calibri" w:hAnsi="Calibri"/>
@@ -5857,37 +5824,7 @@
                 <w:sz w:val="24"/>
                 <w:szCs w:val="24"/>
               </w:rPr>
-              <w:t>Données</w:t>
-            </w:r>
-            <w:proofErr w:type="spellEnd"/>
-            <w:r>
-              <w:rPr>
-                <w:rFonts w:ascii="Calibri" w:hAnsi="Calibri"/>
-                <w:b/>
-                <w:sz w:val="24"/>
-                <w:szCs w:val="24"/>
-              </w:rPr>
-              <w:t xml:space="preserve"> </w:t>
-            </w:r>
-            <w:proofErr w:type="spellStart"/>
-            <w:r>
-              <w:rPr>
-                <w:rFonts w:ascii="Calibri" w:hAnsi="Calibri"/>
-                <w:b/>
-                <w:sz w:val="24"/>
-                <w:szCs w:val="24"/>
-              </w:rPr>
-              <w:t>utilisées</w:t>
-            </w:r>
-            <w:proofErr w:type="spellEnd"/>
-            <w:r>
-              <w:rPr>
-                <w:rFonts w:ascii="Calibri" w:hAnsi="Calibri"/>
-                <w:b/>
-                <w:sz w:val="24"/>
-                <w:szCs w:val="24"/>
-              </w:rPr>
-              <w:t> :</w:t>
+              <w:t>Données utilisées :</w:t>
             </w:r>
           </w:p>
           <w:p>
@@ -5986,7 +5923,7 @@
           </w:p>
           <w:p>
             <w:pPr>
-              <w:pStyle w:val="En-tte"/>
+              <w:pStyle w:val="Header"/>
               <w:tabs>
                 <w:tab w:val="clear" w:pos="9072"/>
               </w:tabs>
@@ -6071,7 +6008,6 @@
                 <w:szCs w:val="24"/>
               </w:rPr>
             </w:pPr>
-            <w:proofErr w:type="spellStart"/>
             <w:r>
               <w:rPr>
                 <w:rFonts w:ascii="Calibri" w:hAnsi="Calibri"/>
@@ -6079,17 +6015,7 @@
                 <w:sz w:val="24"/>
                 <w:szCs w:val="24"/>
               </w:rPr>
-              <w:t>Commentaires</w:t>
-            </w:r>
-            <w:proofErr w:type="spellEnd"/>
-            <w:r>
-              <w:rPr>
-                <w:rFonts w:ascii="Calibri" w:hAnsi="Calibri"/>
-                <w:b/>
-                <w:sz w:val="24"/>
-                <w:szCs w:val="24"/>
-              </w:rPr>
-              <w:t> :</w:t>
+              <w:t>Commentaires :</w:t>
             </w:r>
             <w:r>
               <w:rPr>
@@ -6102,7 +6028,7 @@
           </w:p>
           <w:p>
             <w:pPr>
-              <w:pStyle w:val="En-tte"/>
+              <w:pStyle w:val="Header"/>
               <w:tabs>
                 <w:tab w:val="clear" w:pos="9072"/>
               </w:tabs>
@@ -6169,7 +6095,7 @@
       </w:pPr>
     </w:p>
     <w:sectPr>
-      <w:footerReference w:type="default" r:id="rId10"/>
+      <w:footerReference w:type="default" r:id="rId9"/>
       <w:pgSz w:w="12240" w:h="15840"/>
       <w:pgMar w:top="1440" w:right="1440" w:bottom="1418" w:left="1440" w:header="720" w:footer="720" w:gutter="0"/>
       <w:pgNumType w:start="0"/>
@@ -6182,7 +6108,7 @@
 </file>
 
 <file path=word/endnotes.xml><?xml version="1.0" encoding="utf-8"?>
-<w:endnotes xmlns:wpc="http://schemas.microsoft.com/office/word/2010/wordprocessingCanvas" xmlns:mc="http://schemas.openxmlformats.org/markup-compatibility/2006" xmlns:o="urn:schemas-microsoft-com:office:office" xmlns:r="http://schemas.openxmlformats.org/officeDocument/2006/relationships" xmlns:m="http://schemas.openxmlformats.org/officeDocument/2006/math" xmlns:v="urn:schemas-microsoft-com:vml" xmlns:wp14="http://schemas.microsoft.com/office/word/2010/wordprocessingDrawing" xmlns:wp="http://schemas.openxmlformats.org/drawingml/2006/wordprocessingDrawing" xmlns:w10="urn:schemas-microsoft-com:office:word" xmlns:w="http://schemas.openxmlformats.org/wordprocessingml/2006/main" xmlns:w14="http://schemas.microsoft.com/office/word/2010/wordml" xmlns:wpg="http://schemas.microsoft.com/office/word/2010/wordprocessingGroup" xmlns:wpi="http://schemas.microsoft.com/office/word/2010/wordprocessingInk" xmlns:wne="http://schemas.microsoft.com/office/word/2006/wordml" xmlns:wps="http://schemas.microsoft.com/office/word/2010/wordprocessingShape" mc:Ignorable="w14 wp14">
+<w:endnotes xmlns:wpc="http://schemas.microsoft.com/office/word/2010/wordprocessingCanvas" xmlns:mc="http://schemas.openxmlformats.org/markup-compatibility/2006" xmlns:o="urn:schemas-microsoft-com:office:office" xmlns:r="http://schemas.openxmlformats.org/officeDocument/2006/relationships" xmlns:m="http://schemas.openxmlformats.org/officeDocument/2006/math" xmlns:v="urn:schemas-microsoft-com:vml" xmlns:wp14="http://schemas.microsoft.com/office/word/2010/wordprocessingDrawing" xmlns:wp="http://schemas.openxmlformats.org/drawingml/2006/wordprocessingDrawing" xmlns:w10="urn:schemas-microsoft-com:office:word" xmlns:w="http://schemas.openxmlformats.org/wordprocessingml/2006/main" xmlns:w14="http://schemas.microsoft.com/office/word/2010/wordml" xmlns:w15="http://schemas.microsoft.com/office/word/2012/wordml" xmlns:wpg="http://schemas.microsoft.com/office/word/2010/wordprocessingGroup" xmlns:wpi="http://schemas.microsoft.com/office/word/2010/wordprocessingInk" xmlns:wne="http://schemas.microsoft.com/office/word/2006/wordml" xmlns:wps="http://schemas.microsoft.com/office/word/2010/wordprocessingShape" mc:Ignorable="w14 w15 wp14">
   <w:endnote w:type="separator" w:id="-1">
     <w:p>
       <w:pPr>
@@ -6207,10 +6133,10 @@
 </file>
 
 <file path=word/footer1.xml><?xml version="1.0" encoding="utf-8"?>
-<w:ftr xmlns:wpc="http://schemas.microsoft.com/office/word/2010/wordprocessingCanvas" xmlns:mc="http://schemas.openxmlformats.org/markup-compatibility/2006" xmlns:o="urn:schemas-microsoft-com:office:office" xmlns:r="http://schemas.openxmlformats.org/officeDocument/2006/relationships" xmlns:m="http://schemas.openxmlformats.org/officeDocument/2006/math" xmlns:v="urn:schemas-microsoft-com:vml" xmlns:wp14="http://schemas.microsoft.com/office/word/2010/wordprocessingDrawing" xmlns:wp="http://schemas.openxmlformats.org/drawingml/2006/wordprocessingDrawing" xmlns:w10="urn:schemas-microsoft-com:office:word" xmlns:w="http://schemas.openxmlformats.org/wordprocessingml/2006/main" xmlns:w14="http://schemas.microsoft.com/office/word/2010/wordml" xmlns:wpg="http://schemas.microsoft.com/office/word/2010/wordprocessingGroup" xmlns:wpi="http://schemas.microsoft.com/office/word/2010/wordprocessingInk" xmlns:wne="http://schemas.microsoft.com/office/word/2006/wordml" xmlns:wps="http://schemas.microsoft.com/office/word/2010/wordprocessingShape" mc:Ignorable="w14 wp14">
+<w:ftr xmlns:wpc="http://schemas.microsoft.com/office/word/2010/wordprocessingCanvas" xmlns:mc="http://schemas.openxmlformats.org/markup-compatibility/2006" xmlns:o="urn:schemas-microsoft-com:office:office" xmlns:r="http://schemas.openxmlformats.org/officeDocument/2006/relationships" xmlns:m="http://schemas.openxmlformats.org/officeDocument/2006/math" xmlns:v="urn:schemas-microsoft-com:vml" xmlns:wp14="http://schemas.microsoft.com/office/word/2010/wordprocessingDrawing" xmlns:wp="http://schemas.openxmlformats.org/drawingml/2006/wordprocessingDrawing" xmlns:w10="urn:schemas-microsoft-com:office:word" xmlns:w="http://schemas.openxmlformats.org/wordprocessingml/2006/main" xmlns:w14="http://schemas.microsoft.com/office/word/2010/wordml" xmlns:w15="http://schemas.microsoft.com/office/word/2012/wordml" xmlns:wpg="http://schemas.microsoft.com/office/word/2010/wordprocessingGroup" xmlns:wpi="http://schemas.microsoft.com/office/word/2010/wordprocessingInk" xmlns:wne="http://schemas.microsoft.com/office/word/2006/wordml" xmlns:wps="http://schemas.microsoft.com/office/word/2010/wordprocessingShape" mc:Ignorable="w14 w15 wp14">
   <w:p>
     <w:pPr>
-      <w:pStyle w:val="Pieddepage"/>
+      <w:pStyle w:val="Footer"/>
       <w:jc w:val="right"/>
     </w:pPr>
     <w:r>
@@ -6240,7 +6166,7 @@
             <w:noProof/>
             <w:lang w:val="fr-FR"/>
           </w:rPr>
-          <w:t>5</w:t>
+          <w:t>1</w:t>
         </w:r>
         <w:r>
           <w:fldChar w:fldCharType="end"/>
@@ -6250,14 +6176,14 @@
   </w:p>
   <w:p>
     <w:pPr>
-      <w:pStyle w:val="Pieddepage"/>
+      <w:pStyle w:val="Footer"/>
     </w:pPr>
   </w:p>
 </w:ftr>
 </file>
 
 <file path=word/footnotes.xml><?xml version="1.0" encoding="utf-8"?>
-<w:footnotes xmlns:wpc="http://schemas.microsoft.com/office/word/2010/wordprocessingCanvas" xmlns:mc="http://schemas.openxmlformats.org/markup-compatibility/2006" xmlns:o="urn:schemas-microsoft-com:office:office" xmlns:r="http://schemas.openxmlformats.org/officeDocument/2006/relationships" xmlns:m="http://schemas.openxmlformats.org/officeDocument/2006/math" xmlns:v="urn:schemas-microsoft-com:vml" xmlns:wp14="http://schemas.microsoft.com/office/word/2010/wordprocessingDrawing" xmlns:wp="http://schemas.openxmlformats.org/drawingml/2006/wordprocessingDrawing" xmlns:w10="urn:schemas-microsoft-com:office:word" xmlns:w="http://schemas.openxmlformats.org/wordprocessingml/2006/main" xmlns:w14="http://schemas.microsoft.com/office/word/2010/wordml" xmlns:wpg="http://schemas.microsoft.com/office/word/2010/wordprocessingGroup" xmlns:wpi="http://schemas.microsoft.com/office/word/2010/wordprocessingInk" xmlns:wne="http://schemas.microsoft.com/office/word/2006/wordml" xmlns:wps="http://schemas.microsoft.com/office/word/2010/wordprocessingShape" mc:Ignorable="w14 wp14">
+<w:footnotes xmlns:wpc="http://schemas.microsoft.com/office/word/2010/wordprocessingCanvas" xmlns:mc="http://schemas.openxmlformats.org/markup-compatibility/2006" xmlns:o="urn:schemas-microsoft-com:office:office" xmlns:r="http://schemas.openxmlformats.org/officeDocument/2006/relationships" xmlns:m="http://schemas.openxmlformats.org/officeDocument/2006/math" xmlns:v="urn:schemas-microsoft-com:vml" xmlns:wp14="http://schemas.microsoft.com/office/word/2010/wordprocessingDrawing" xmlns:wp="http://schemas.openxmlformats.org/drawingml/2006/wordprocessingDrawing" xmlns:w10="urn:schemas-microsoft-com:office:word" xmlns:w="http://schemas.openxmlformats.org/wordprocessingml/2006/main" xmlns:w14="http://schemas.microsoft.com/office/word/2010/wordml" xmlns:w15="http://schemas.microsoft.com/office/word/2012/wordml" xmlns:wpg="http://schemas.microsoft.com/office/word/2010/wordprocessingGroup" xmlns:wpi="http://schemas.microsoft.com/office/word/2010/wordprocessingInk" xmlns:wne="http://schemas.microsoft.com/office/word/2006/wordml" xmlns:wps="http://schemas.microsoft.com/office/word/2010/wordprocessingShape" mc:Ignorable="w14 w15 wp14">
   <w:footnote w:type="separator" w:id="-1">
     <w:p>
       <w:pPr>
@@ -6282,7 +6208,7 @@
 </file>
 
 <file path=word/numbering.xml><?xml version="1.0" encoding="utf-8"?>
-<w:numbering xmlns:wpc="http://schemas.microsoft.com/office/word/2010/wordprocessingCanvas" xmlns:mc="http://schemas.openxmlformats.org/markup-compatibility/2006" xmlns:o="urn:schemas-microsoft-com:office:office" xmlns:r="http://schemas.openxmlformats.org/officeDocument/2006/relationships" xmlns:m="http://schemas.openxmlformats.org/officeDocument/2006/math" xmlns:v="urn:schemas-microsoft-com:vml" xmlns:wp14="http://schemas.microsoft.com/office/word/2010/wordprocessingDrawing" xmlns:wp="http://schemas.openxmlformats.org/drawingml/2006/wordprocessingDrawing" xmlns:w10="urn:schemas-microsoft-com:office:word" xmlns:w="http://schemas.openxmlformats.org/wordprocessingml/2006/main" xmlns:w14="http://schemas.microsoft.com/office/word/2010/wordml" xmlns:wpg="http://schemas.microsoft.com/office/word/2010/wordprocessingGroup" xmlns:wpi="http://schemas.microsoft.com/office/word/2010/wordprocessingInk" xmlns:wne="http://schemas.microsoft.com/office/word/2006/wordml" xmlns:wps="http://schemas.microsoft.com/office/word/2010/wordprocessingShape" mc:Ignorable="w14 wp14">
+<w:numbering xmlns:wpc="http://schemas.microsoft.com/office/word/2010/wordprocessingCanvas" xmlns:mc="http://schemas.openxmlformats.org/markup-compatibility/2006" xmlns:o="urn:schemas-microsoft-com:office:office" xmlns:r="http://schemas.openxmlformats.org/officeDocument/2006/relationships" xmlns:m="http://schemas.openxmlformats.org/officeDocument/2006/math" xmlns:v="urn:schemas-microsoft-com:vml" xmlns:wp14="http://schemas.microsoft.com/office/word/2010/wordprocessingDrawing" xmlns:wp="http://schemas.openxmlformats.org/drawingml/2006/wordprocessingDrawing" xmlns:w10="urn:schemas-microsoft-com:office:word" xmlns:w="http://schemas.openxmlformats.org/wordprocessingml/2006/main" xmlns:w14="http://schemas.microsoft.com/office/word/2010/wordml" xmlns:w15="http://schemas.microsoft.com/office/word/2012/wordml" xmlns:wpg="http://schemas.microsoft.com/office/word/2010/wordprocessingGroup" xmlns:wpi="http://schemas.microsoft.com/office/word/2010/wordprocessingInk" xmlns:wne="http://schemas.microsoft.com/office/word/2006/wordml" xmlns:wps="http://schemas.microsoft.com/office/word/2010/wordprocessingShape" mc:Ignorable="w14 w15 wp14">
   <w:abstractNum w:abstractNumId="0">
     <w:nsid w:val="1482775B"/>
     <w:multiLevelType w:val="multilevel"/>
@@ -6290,7 +6216,7 @@
     <w:lvl w:ilvl="0">
       <w:start w:val="1"/>
       <w:numFmt w:val="decimal"/>
-      <w:pStyle w:val="Titre1"/>
+      <w:pStyle w:val="Heading1"/>
       <w:lvlText w:val="%1"/>
       <w:lvlJc w:val="left"/>
       <w:pPr>
@@ -6305,7 +6231,7 @@
     <w:lvl w:ilvl="1">
       <w:start w:val="1"/>
       <w:numFmt w:val="decimal"/>
-      <w:pStyle w:val="Titre2"/>
+      <w:pStyle w:val="Heading2"/>
       <w:lvlText w:val="%1.%2"/>
       <w:lvlJc w:val="left"/>
       <w:pPr>
@@ -6315,7 +6241,7 @@
     <w:lvl w:ilvl="2">
       <w:start w:val="1"/>
       <w:numFmt w:val="decimal"/>
-      <w:pStyle w:val="Titre3"/>
+      <w:pStyle w:val="Heading3"/>
       <w:lvlText w:val="%1.%2.%3"/>
       <w:lvlJc w:val="left"/>
       <w:pPr>
@@ -6325,7 +6251,7 @@
     <w:lvl w:ilvl="3">
       <w:start w:val="1"/>
       <w:numFmt w:val="decimal"/>
-      <w:pStyle w:val="Titre4"/>
+      <w:pStyle w:val="Heading4"/>
       <w:lvlText w:val="%1.%2.%3.%4"/>
       <w:lvlJc w:val="left"/>
       <w:pPr>
@@ -6335,7 +6261,7 @@
     <w:lvl w:ilvl="4">
       <w:start w:val="1"/>
       <w:numFmt w:val="decimal"/>
-      <w:pStyle w:val="Titre5"/>
+      <w:pStyle w:val="Heading5"/>
       <w:lvlText w:val="%1.%2.%3.%4.%5"/>
       <w:lvlJc w:val="left"/>
       <w:pPr>
@@ -6345,7 +6271,7 @@
     <w:lvl w:ilvl="5">
       <w:start w:val="1"/>
       <w:numFmt w:val="decimal"/>
-      <w:pStyle w:val="Titre6"/>
+      <w:pStyle w:val="Heading6"/>
       <w:lvlText w:val="%1.%2.%3.%4.%5.%6"/>
       <w:lvlJc w:val="left"/>
       <w:pPr>
@@ -6355,7 +6281,7 @@
     <w:lvl w:ilvl="6">
       <w:start w:val="1"/>
       <w:numFmt w:val="decimal"/>
-      <w:pStyle w:val="Titre7"/>
+      <w:pStyle w:val="Heading7"/>
       <w:lvlText w:val="%1.%2.%3.%4.%5.%6.%7"/>
       <w:lvlJc w:val="left"/>
       <w:pPr>
@@ -6365,7 +6291,7 @@
     <w:lvl w:ilvl="7">
       <w:start w:val="1"/>
       <w:numFmt w:val="decimal"/>
-      <w:pStyle w:val="Titre8"/>
+      <w:pStyle w:val="Heading8"/>
       <w:lvlText w:val="%1.%2.%3.%4.%5.%6.%7.%8"/>
       <w:lvlJc w:val="left"/>
       <w:pPr>
@@ -6375,7 +6301,7 @@
     <w:lvl w:ilvl="8">
       <w:start w:val="1"/>
       <w:numFmt w:val="decimal"/>
-      <w:pStyle w:val="Titre9"/>
+      <w:pStyle w:val="Heading9"/>
       <w:lvlText w:val="%1.%2.%3.%4.%5.%6.%7.%8.%9"/>
       <w:lvlJc w:val="left"/>
       <w:pPr>
@@ -6572,7 +6498,7 @@
 </file>
 
 <file path=word/styles.xml><?xml version="1.0" encoding="utf-8"?>
-<w:styles xmlns:mc="http://schemas.openxmlformats.org/markup-compatibility/2006" xmlns:r="http://schemas.openxmlformats.org/officeDocument/2006/relationships" xmlns:w="http://schemas.openxmlformats.org/wordprocessingml/2006/main" xmlns:w14="http://schemas.microsoft.com/office/word/2010/wordml" mc:Ignorable="w14">
+<w:styles xmlns:mc="http://schemas.openxmlformats.org/markup-compatibility/2006" xmlns:r="http://schemas.openxmlformats.org/officeDocument/2006/relationships" xmlns:w="http://schemas.openxmlformats.org/wordprocessingml/2006/main" xmlns:w14="http://schemas.microsoft.com/office/word/2010/wordml" xmlns:w15="http://schemas.microsoft.com/office/word/2012/wordml" mc:Ignorable="w14 w15">
   <w:docDefaults>
     <w:rPrDefault>
       <w:rPr>
@@ -6588,155 +6514,388 @@
       </w:pPr>
     </w:pPrDefault>
   </w:docDefaults>
-  <w:latentStyles w:defLockedState="0" w:defUIPriority="99" w:defSemiHidden="1" w:defUnhideWhenUsed="1" w:defQFormat="0" w:count="267">
-    <w:lsdException w:name="Normal" w:semiHidden="0" w:uiPriority="0" w:unhideWhenUsed="0" w:qFormat="1"/>
-    <w:lsdException w:name="heading 1" w:semiHidden="0" w:uiPriority="9" w:unhideWhenUsed="0" w:qFormat="1"/>
-    <w:lsdException w:name="heading 2" w:uiPriority="9" w:qFormat="1"/>
-    <w:lsdException w:name="heading 3" w:uiPriority="9" w:qFormat="1"/>
-    <w:lsdException w:name="heading 4" w:uiPriority="9" w:qFormat="1"/>
-    <w:lsdException w:name="heading 5" w:uiPriority="9" w:qFormat="1"/>
-    <w:lsdException w:name="heading 6" w:uiPriority="9" w:qFormat="1"/>
-    <w:lsdException w:name="heading 7" w:uiPriority="9" w:qFormat="1"/>
-    <w:lsdException w:name="heading 8" w:uiPriority="9" w:qFormat="1"/>
-    <w:lsdException w:name="heading 9" w:uiPriority="9" w:qFormat="1"/>
-    <w:lsdException w:name="toc 1" w:uiPriority="39"/>
-    <w:lsdException w:name="toc 2" w:uiPriority="39"/>
-    <w:lsdException w:name="toc 3" w:uiPriority="39"/>
-    <w:lsdException w:name="toc 4" w:uiPriority="39"/>
-    <w:lsdException w:name="toc 5" w:uiPriority="39"/>
-    <w:lsdException w:name="toc 6" w:uiPriority="39"/>
-    <w:lsdException w:name="toc 7" w:uiPriority="39"/>
-    <w:lsdException w:name="toc 8" w:uiPriority="39"/>
-    <w:lsdException w:name="toc 9" w:uiPriority="39"/>
-    <w:lsdException w:name="header" w:uiPriority="0"/>
-    <w:lsdException w:name="caption" w:uiPriority="35" w:qFormat="1"/>
-    <w:lsdException w:name="Title" w:semiHidden="0" w:uiPriority="10" w:unhideWhenUsed="0" w:qFormat="1"/>
-    <w:lsdException w:name="Default Paragraph Font" w:uiPriority="1"/>
-    <w:lsdException w:name="Subtitle" w:semiHidden="0" w:uiPriority="11" w:unhideWhenUsed="0" w:qFormat="1"/>
-    <w:lsdException w:name="Strong" w:semiHidden="0" w:uiPriority="22" w:unhideWhenUsed="0" w:qFormat="1"/>
-    <w:lsdException w:name="Emphasis" w:semiHidden="0" w:uiPriority="20" w:unhideWhenUsed="0" w:qFormat="1"/>
-    <w:lsdException w:name="Table Grid" w:semiHidden="0" w:uiPriority="39" w:unhideWhenUsed="0"/>
-    <w:lsdException w:name="Placeholder Text" w:unhideWhenUsed="0"/>
-    <w:lsdException w:name="No Spacing" w:semiHidden="0" w:uiPriority="1" w:unhideWhenUsed="0" w:qFormat="1"/>
-    <w:lsdException w:name="Light Shading" w:semiHidden="0" w:uiPriority="60" w:unhideWhenUsed="0"/>
-    <w:lsdException w:name="Light List" w:semiHidden="0" w:uiPriority="61" w:unhideWhenUsed="0"/>
-    <w:lsdException w:name="Light Grid" w:semiHidden="0" w:uiPriority="62" w:unhideWhenUsed="0"/>
-    <w:lsdException w:name="Medium Shading 1" w:semiHidden="0" w:uiPriority="63" w:unhideWhenUsed="0"/>
-    <w:lsdException w:name="Medium Shading 2" w:semiHidden="0" w:uiPriority="64" w:unhideWhenUsed="0"/>
-    <w:lsdException w:name="Medium List 1" w:semiHidden="0" w:uiPriority="65" w:unhideWhenUsed="0"/>
-    <w:lsdException w:name="Medium List 2" w:semiHidden="0" w:uiPriority="66" w:unhideWhenUsed="0"/>
-    <w:lsdException w:name="Medium Grid 1" w:semiHidden="0" w:uiPriority="67" w:unhideWhenUsed="0"/>
-    <w:lsdException w:name="Medium Grid 2" w:semiHidden="0" w:uiPriority="68" w:unhideWhenUsed="0"/>
-    <w:lsdException w:name="Medium Grid 3" w:semiHidden="0" w:uiPriority="69" w:unhideWhenUsed="0"/>
-    <w:lsdException w:name="Dark List" w:semiHidden="0" w:uiPriority="70" w:unhideWhenUsed="0"/>
-    <w:lsdException w:name="Colorful Shading" w:semiHidden="0" w:uiPriority="71" w:unhideWhenUsed="0"/>
-    <w:lsdException w:name="Colorful List" w:semiHidden="0" w:uiPriority="72" w:unhideWhenUsed="0"/>
-    <w:lsdException w:name="Colorful Grid" w:semiHidden="0" w:uiPriority="73" w:unhideWhenUsed="0"/>
-    <w:lsdException w:name="Light Shading Accent 1" w:semiHidden="0" w:uiPriority="60" w:unhideWhenUsed="0"/>
-    <w:lsdException w:name="Light List Accent 1" w:semiHidden="0" w:uiPriority="61" w:unhideWhenUsed="0"/>
-    <w:lsdException w:name="Light Grid Accent 1" w:semiHidden="0" w:uiPriority="62" w:unhideWhenUsed="0"/>
-    <w:lsdException w:name="Medium Shading 1 Accent 1" w:semiHidden="0" w:uiPriority="63" w:unhideWhenUsed="0"/>
-    <w:lsdException w:name="Medium Shading 2 Accent 1" w:semiHidden="0" w:uiPriority="64" w:unhideWhenUsed="0"/>
-    <w:lsdException w:name="Medium List 1 Accent 1" w:semiHidden="0" w:uiPriority="65" w:unhideWhenUsed="0"/>
-    <w:lsdException w:name="Revision" w:unhideWhenUsed="0"/>
-    <w:lsdException w:name="List Paragraph" w:semiHidden="0" w:uiPriority="34" w:unhideWhenUsed="0" w:qFormat="1"/>
-    <w:lsdException w:name="Quote" w:semiHidden="0" w:uiPriority="29" w:unhideWhenUsed="0" w:qFormat="1"/>
-    <w:lsdException w:name="Intense Quote" w:semiHidden="0" w:uiPriority="30" w:unhideWhenUsed="0" w:qFormat="1"/>
-    <w:lsdException w:name="Medium List 2 Accent 1" w:semiHidden="0" w:uiPriority="66" w:unhideWhenUsed="0"/>
-    <w:lsdException w:name="Medium Grid 1 Accent 1" w:semiHidden="0" w:uiPriority="67" w:unhideWhenUsed="0"/>
-    <w:lsdException w:name="Medium Grid 2 Accent 1" w:semiHidden="0" w:uiPriority="68" w:unhideWhenUsed="0"/>
-    <w:lsdException w:name="Medium Grid 3 Accent 1" w:semiHidden="0" w:uiPriority="69" w:unhideWhenUsed="0"/>
-    <w:lsdException w:name="Dark List Accent 1" w:semiHidden="0" w:uiPriority="70" w:unhideWhenUsed="0"/>
-    <w:lsdException w:name="Colorful Shading Accent 1" w:semiHidden="0" w:uiPriority="71" w:unhideWhenUsed="0"/>
-    <w:lsdException w:name="Colorful List Accent 1" w:semiHidden="0" w:uiPriority="72" w:unhideWhenUsed="0"/>
-    <w:lsdException w:name="Colorful Grid Accent 1" w:semiHidden="0" w:uiPriority="73" w:unhideWhenUsed="0"/>
-    <w:lsdException w:name="Light Shading Accent 2" w:semiHidden="0" w:uiPriority="60" w:unhideWhenUsed="0"/>
-    <w:lsdException w:name="Light List Accent 2" w:semiHidden="0" w:uiPriority="61" w:unhideWhenUsed="0"/>
-    <w:lsdException w:name="Light Grid Accent 2" w:semiHidden="0" w:uiPriority="62" w:unhideWhenUsed="0"/>
-    <w:lsdException w:name="Medium Shading 1 Accent 2" w:semiHidden="0" w:uiPriority="63" w:unhideWhenUsed="0"/>
-    <w:lsdException w:name="Medium Shading 2 Accent 2" w:semiHidden="0" w:uiPriority="64" w:unhideWhenUsed="0"/>
-    <w:lsdException w:name="Medium List 1 Accent 2" w:semiHidden="0" w:uiPriority="65" w:unhideWhenUsed="0"/>
-    <w:lsdException w:name="Medium List 2 Accent 2" w:semiHidden="0" w:uiPriority="66" w:unhideWhenUsed="0"/>
-    <w:lsdException w:name="Medium Grid 1 Accent 2" w:semiHidden="0" w:uiPriority="67" w:unhideWhenUsed="0"/>
-    <w:lsdException w:name="Medium Grid 2 Accent 2" w:semiHidden="0" w:uiPriority="68" w:unhideWhenUsed="0"/>
-    <w:lsdException w:name="Medium Grid 3 Accent 2" w:semiHidden="0" w:uiPriority="69" w:unhideWhenUsed="0"/>
-    <w:lsdException w:name="Dark List Accent 2" w:semiHidden="0" w:uiPriority="70" w:unhideWhenUsed="0"/>
-    <w:lsdException w:name="Colorful Shading Accent 2" w:semiHidden="0" w:uiPriority="71" w:unhideWhenUsed="0"/>
-    <w:lsdException w:name="Colorful List Accent 2" w:semiHidden="0" w:uiPriority="72" w:unhideWhenUsed="0"/>
-    <w:lsdException w:name="Colorful Grid Accent 2" w:semiHidden="0" w:uiPriority="73" w:unhideWhenUsed="0"/>
-    <w:lsdException w:name="Light Shading Accent 3" w:semiHidden="0" w:uiPriority="60" w:unhideWhenUsed="0"/>
-    <w:lsdException w:name="Light List Accent 3" w:semiHidden="0" w:uiPriority="61" w:unhideWhenUsed="0"/>
-    <w:lsdException w:name="Light Grid Accent 3" w:semiHidden="0" w:uiPriority="62" w:unhideWhenUsed="0"/>
-    <w:lsdException w:name="Medium Shading 1 Accent 3" w:semiHidden="0" w:uiPriority="63" w:unhideWhenUsed="0"/>
-    <w:lsdException w:name="Medium Shading 2 Accent 3" w:semiHidden="0" w:uiPriority="64" w:unhideWhenUsed="0"/>
-    <w:lsdException w:name="Medium List 1 Accent 3" w:semiHidden="0" w:uiPriority="65" w:unhideWhenUsed="0"/>
-    <w:lsdException w:name="Medium List 2 Accent 3" w:semiHidden="0" w:uiPriority="66" w:unhideWhenUsed="0"/>
-    <w:lsdException w:name="Medium Grid 1 Accent 3" w:semiHidden="0" w:uiPriority="67" w:unhideWhenUsed="0"/>
-    <w:lsdException w:name="Medium Grid 2 Accent 3" w:semiHidden="0" w:uiPriority="68" w:unhideWhenUsed="0"/>
-    <w:lsdException w:name="Medium Grid 3 Accent 3" w:semiHidden="0" w:uiPriority="69" w:unhideWhenUsed="0"/>
-    <w:lsdException w:name="Dark List Accent 3" w:semiHidden="0" w:uiPriority="70" w:unhideWhenUsed="0"/>
-    <w:lsdException w:name="Colorful Shading Accent 3" w:semiHidden="0" w:uiPriority="71" w:unhideWhenUsed="0"/>
-    <w:lsdException w:name="Colorful List Accent 3" w:semiHidden="0" w:uiPriority="72" w:unhideWhenUsed="0"/>
-    <w:lsdException w:name="Colorful Grid Accent 3" w:semiHidden="0" w:uiPriority="73" w:unhideWhenUsed="0"/>
-    <w:lsdException w:name="Light Shading Accent 4" w:semiHidden="0" w:uiPriority="60" w:unhideWhenUsed="0"/>
-    <w:lsdException w:name="Light List Accent 4" w:semiHidden="0" w:uiPriority="61" w:unhideWhenUsed="0"/>
-    <w:lsdException w:name="Light Grid Accent 4" w:semiHidden="0" w:uiPriority="62" w:unhideWhenUsed="0"/>
-    <w:lsdException w:name="Medium Shading 1 Accent 4" w:semiHidden="0" w:uiPriority="63" w:unhideWhenUsed="0"/>
-    <w:lsdException w:name="Medium Shading 2 Accent 4" w:semiHidden="0" w:uiPriority="64" w:unhideWhenUsed="0"/>
-    <w:lsdException w:name="Medium List 1 Accent 4" w:semiHidden="0" w:uiPriority="65" w:unhideWhenUsed="0"/>
-    <w:lsdException w:name="Medium List 2 Accent 4" w:semiHidden="0" w:uiPriority="66" w:unhideWhenUsed="0"/>
-    <w:lsdException w:name="Medium Grid 1 Accent 4" w:semiHidden="0" w:uiPriority="67" w:unhideWhenUsed="0"/>
-    <w:lsdException w:name="Medium Grid 2 Accent 4" w:semiHidden="0" w:uiPriority="68" w:unhideWhenUsed="0"/>
-    <w:lsdException w:name="Medium Grid 3 Accent 4" w:semiHidden="0" w:uiPriority="69" w:unhideWhenUsed="0"/>
-    <w:lsdException w:name="Dark List Accent 4" w:semiHidden="0" w:uiPriority="70" w:unhideWhenUsed="0"/>
-    <w:lsdException w:name="Colorful Shading Accent 4" w:semiHidden="0" w:uiPriority="71" w:unhideWhenUsed="0"/>
-    <w:lsdException w:name="Colorful List Accent 4" w:semiHidden="0" w:uiPriority="72" w:unhideWhenUsed="0"/>
-    <w:lsdException w:name="Colorful Grid Accent 4" w:semiHidden="0" w:uiPriority="73" w:unhideWhenUsed="0"/>
-    <w:lsdException w:name="Light Shading Accent 5" w:semiHidden="0" w:uiPriority="60" w:unhideWhenUsed="0"/>
-    <w:lsdException w:name="Light List Accent 5" w:semiHidden="0" w:uiPriority="61" w:unhideWhenUsed="0"/>
-    <w:lsdException w:name="Light Grid Accent 5" w:semiHidden="0" w:uiPriority="62" w:unhideWhenUsed="0"/>
-    <w:lsdException w:name="Medium Shading 1 Accent 5" w:semiHidden="0" w:uiPriority="63" w:unhideWhenUsed="0"/>
-    <w:lsdException w:name="Medium Shading 2 Accent 5" w:semiHidden="0" w:uiPriority="64" w:unhideWhenUsed="0"/>
-    <w:lsdException w:name="Medium List 1 Accent 5" w:semiHidden="0" w:uiPriority="65" w:unhideWhenUsed="0"/>
-    <w:lsdException w:name="Medium List 2 Accent 5" w:semiHidden="0" w:uiPriority="66" w:unhideWhenUsed="0"/>
-    <w:lsdException w:name="Medium Grid 1 Accent 5" w:semiHidden="0" w:uiPriority="67" w:unhideWhenUsed="0"/>
-    <w:lsdException w:name="Medium Grid 2 Accent 5" w:semiHidden="0" w:uiPriority="68" w:unhideWhenUsed="0"/>
-    <w:lsdException w:name="Medium Grid 3 Accent 5" w:semiHidden="0" w:uiPriority="69" w:unhideWhenUsed="0"/>
-    <w:lsdException w:name="Dark List Accent 5" w:semiHidden="0" w:uiPriority="70" w:unhideWhenUsed="0"/>
-    <w:lsdException w:name="Colorful Shading Accent 5" w:semiHidden="0" w:uiPriority="71" w:unhideWhenUsed="0"/>
-    <w:lsdException w:name="Colorful List Accent 5" w:semiHidden="0" w:uiPriority="72" w:unhideWhenUsed="0"/>
-    <w:lsdException w:name="Colorful Grid Accent 5" w:semiHidden="0" w:uiPriority="73" w:unhideWhenUsed="0"/>
-    <w:lsdException w:name="Light Shading Accent 6" w:semiHidden="0" w:uiPriority="60" w:unhideWhenUsed="0"/>
-    <w:lsdException w:name="Light List Accent 6" w:semiHidden="0" w:uiPriority="61" w:unhideWhenUsed="0"/>
-    <w:lsdException w:name="Light Grid Accent 6" w:semiHidden="0" w:uiPriority="62" w:unhideWhenUsed="0"/>
-    <w:lsdException w:name="Medium Shading 1 Accent 6" w:semiHidden="0" w:uiPriority="63" w:unhideWhenUsed="0"/>
-    <w:lsdException w:name="Medium Shading 2 Accent 6" w:semiHidden="0" w:uiPriority="64" w:unhideWhenUsed="0"/>
-    <w:lsdException w:name="Medium List 1 Accent 6" w:semiHidden="0" w:uiPriority="65" w:unhideWhenUsed="0"/>
-    <w:lsdException w:name="Medium List 2 Accent 6" w:semiHidden="0" w:uiPriority="66" w:unhideWhenUsed="0"/>
-    <w:lsdException w:name="Medium Grid 1 Accent 6" w:semiHidden="0" w:uiPriority="67" w:unhideWhenUsed="0"/>
-    <w:lsdException w:name="Medium Grid 2 Accent 6" w:semiHidden="0" w:uiPriority="68" w:unhideWhenUsed="0"/>
-    <w:lsdException w:name="Medium Grid 3 Accent 6" w:semiHidden="0" w:uiPriority="69" w:unhideWhenUsed="0"/>
-    <w:lsdException w:name="Dark List Accent 6" w:semiHidden="0" w:uiPriority="70" w:unhideWhenUsed="0"/>
-    <w:lsdException w:name="Colorful Shading Accent 6" w:semiHidden="0" w:uiPriority="71" w:unhideWhenUsed="0"/>
-    <w:lsdException w:name="Colorful List Accent 6" w:semiHidden="0" w:uiPriority="72" w:unhideWhenUsed="0"/>
-    <w:lsdException w:name="Colorful Grid Accent 6" w:semiHidden="0" w:uiPriority="73" w:unhideWhenUsed="0"/>
-    <w:lsdException w:name="Subtle Emphasis" w:semiHidden="0" w:uiPriority="19" w:unhideWhenUsed="0" w:qFormat="1"/>
-    <w:lsdException w:name="Intense Emphasis" w:semiHidden="0" w:uiPriority="21" w:unhideWhenUsed="0" w:qFormat="1"/>
-    <w:lsdException w:name="Subtle Reference" w:semiHidden="0" w:uiPriority="31" w:unhideWhenUsed="0" w:qFormat="1"/>
-    <w:lsdException w:name="Intense Reference" w:semiHidden="0" w:uiPriority="32" w:unhideWhenUsed="0" w:qFormat="1"/>
-    <w:lsdException w:name="Book Title" w:semiHidden="0" w:uiPriority="33" w:unhideWhenUsed="0" w:qFormat="1"/>
-    <w:lsdException w:name="Bibliography" w:uiPriority="37"/>
-    <w:lsdException w:name="TOC Heading" w:uiPriority="39" w:qFormat="1"/>
+  <w:latentStyles w:defLockedState="0" w:defUIPriority="99" w:defSemiHidden="0" w:defUnhideWhenUsed="0" w:defQFormat="0" w:count="371">
+    <w:lsdException w:name="Normal" w:uiPriority="0" w:qFormat="1"/>
+    <w:lsdException w:name="heading 1" w:uiPriority="9" w:qFormat="1"/>
+    <w:lsdException w:name="heading 2" w:semiHidden="1" w:uiPriority="9" w:unhideWhenUsed="1" w:qFormat="1"/>
+    <w:lsdException w:name="heading 3" w:semiHidden="1" w:uiPriority="9" w:unhideWhenUsed="1" w:qFormat="1"/>
+    <w:lsdException w:name="heading 4" w:semiHidden="1" w:uiPriority="9" w:unhideWhenUsed="1" w:qFormat="1"/>
+    <w:lsdException w:name="heading 5" w:semiHidden="1" w:uiPriority="9" w:unhideWhenUsed="1" w:qFormat="1"/>
+    <w:lsdException w:name="heading 6" w:semiHidden="1" w:uiPriority="9" w:unhideWhenUsed="1" w:qFormat="1"/>
+    <w:lsdException w:name="heading 7" w:semiHidden="1" w:uiPriority="9" w:unhideWhenUsed="1" w:qFormat="1"/>
+    <w:lsdException w:name="heading 8" w:semiHidden="1" w:uiPriority="9" w:unhideWhenUsed="1" w:qFormat="1"/>
+    <w:lsdException w:name="heading 9" w:semiHidden="1" w:uiPriority="9" w:unhideWhenUsed="1" w:qFormat="1"/>
+    <w:lsdException w:name="index 1" w:semiHidden="1" w:unhideWhenUsed="1"/>
+    <w:lsdException w:name="index 2" w:semiHidden="1" w:unhideWhenUsed="1"/>
+    <w:lsdException w:name="index 3" w:semiHidden="1" w:unhideWhenUsed="1"/>
+    <w:lsdException w:name="index 4" w:semiHidden="1" w:unhideWhenUsed="1"/>
+    <w:lsdException w:name="index 5" w:semiHidden="1" w:unhideWhenUsed="1"/>
+    <w:lsdException w:name="index 6" w:semiHidden="1" w:unhideWhenUsed="1"/>
+    <w:lsdException w:name="index 7" w:semiHidden="1" w:unhideWhenUsed="1"/>
+    <w:lsdException w:name="index 8" w:semiHidden="1" w:unhideWhenUsed="1"/>
+    <w:lsdException w:name="index 9" w:semiHidden="1" w:unhideWhenUsed="1"/>
+    <w:lsdException w:name="toc 1" w:semiHidden="1" w:uiPriority="39" w:unhideWhenUsed="1"/>
+    <w:lsdException w:name="toc 2" w:semiHidden="1" w:uiPriority="39" w:unhideWhenUsed="1"/>
+    <w:lsdException w:name="toc 3" w:semiHidden="1" w:uiPriority="39" w:unhideWhenUsed="1"/>
+    <w:lsdException w:name="toc 4" w:semiHidden="1" w:uiPriority="39" w:unhideWhenUsed="1"/>
+    <w:lsdException w:name="toc 5" w:semiHidden="1" w:uiPriority="39" w:unhideWhenUsed="1"/>
+    <w:lsdException w:name="toc 6" w:semiHidden="1" w:uiPriority="39" w:unhideWhenUsed="1"/>
+    <w:lsdException w:name="toc 7" w:semiHidden="1" w:uiPriority="39" w:unhideWhenUsed="1"/>
+    <w:lsdException w:name="toc 8" w:semiHidden="1" w:uiPriority="39" w:unhideWhenUsed="1"/>
+    <w:lsdException w:name="toc 9" w:semiHidden="1" w:uiPriority="39" w:unhideWhenUsed="1"/>
+    <w:lsdException w:name="Normal Indent" w:semiHidden="1" w:unhideWhenUsed="1"/>
+    <w:lsdException w:name="footnote text" w:semiHidden="1" w:unhideWhenUsed="1"/>
+    <w:lsdException w:name="annotation text" w:semiHidden="1" w:unhideWhenUsed="1"/>
+    <w:lsdException w:name="header" w:semiHidden="1" w:uiPriority="0" w:unhideWhenUsed="1"/>
+    <w:lsdException w:name="footer" w:semiHidden="1" w:unhideWhenUsed="1"/>
+    <w:lsdException w:name="index heading" w:semiHidden="1" w:unhideWhenUsed="1"/>
+    <w:lsdException w:name="caption" w:semiHidden="1" w:uiPriority="35" w:unhideWhenUsed="1" w:qFormat="1"/>
+    <w:lsdException w:name="table of figures" w:semiHidden="1" w:unhideWhenUsed="1"/>
+    <w:lsdException w:name="envelope address" w:semiHidden="1" w:unhideWhenUsed="1"/>
+    <w:lsdException w:name="envelope return" w:semiHidden="1" w:unhideWhenUsed="1"/>
+    <w:lsdException w:name="footnote reference" w:semiHidden="1" w:unhideWhenUsed="1"/>
+    <w:lsdException w:name="annotation reference" w:semiHidden="1" w:unhideWhenUsed="1"/>
+    <w:lsdException w:name="line number" w:semiHidden="1" w:unhideWhenUsed="1"/>
+    <w:lsdException w:name="page number" w:semiHidden="1" w:unhideWhenUsed="1"/>
+    <w:lsdException w:name="endnote reference" w:semiHidden="1" w:unhideWhenUsed="1"/>
+    <w:lsdException w:name="endnote text" w:semiHidden="1" w:unhideWhenUsed="1"/>
+    <w:lsdException w:name="table of authorities" w:semiHidden="1" w:unhideWhenUsed="1"/>
+    <w:lsdException w:name="macro" w:semiHidden="1" w:unhideWhenUsed="1"/>
+    <w:lsdException w:name="toa heading" w:semiHidden="1" w:unhideWhenUsed="1"/>
+    <w:lsdException w:name="List" w:semiHidden="1" w:unhideWhenUsed="1"/>
+    <w:lsdException w:name="List Bullet" w:semiHidden="1" w:unhideWhenUsed="1"/>
+    <w:lsdException w:name="List Number" w:semiHidden="1" w:unhideWhenUsed="1"/>
+    <w:lsdException w:name="List 2" w:semiHidden="1" w:unhideWhenUsed="1"/>
+    <w:lsdException w:name="List 3" w:semiHidden="1" w:unhideWhenUsed="1"/>
+    <w:lsdException w:name="List 4" w:semiHidden="1" w:unhideWhenUsed="1"/>
+    <w:lsdException w:name="List 5" w:semiHidden="1" w:unhideWhenUsed="1"/>
+    <w:lsdException w:name="List Bullet 2" w:semiHidden="1" w:unhideWhenUsed="1"/>
+    <w:lsdException w:name="List Bullet 3" w:semiHidden="1" w:unhideWhenUsed="1"/>
+    <w:lsdException w:name="List Bullet 4" w:semiHidden="1" w:unhideWhenUsed="1"/>
+    <w:lsdException w:name="List Bullet 5" w:semiHidden="1" w:unhideWhenUsed="1"/>
+    <w:lsdException w:name="List Number 2" w:semiHidden="1" w:unhideWhenUsed="1"/>
+    <w:lsdException w:name="List Number 3" w:semiHidden="1" w:unhideWhenUsed="1"/>
+    <w:lsdException w:name="List Number 4" w:semiHidden="1" w:unhideWhenUsed="1"/>
+    <w:lsdException w:name="List Number 5" w:semiHidden="1" w:unhideWhenUsed="1"/>
+    <w:lsdException w:name="Title" w:uiPriority="10" w:qFormat="1"/>
+    <w:lsdException w:name="Closing" w:semiHidden="1" w:unhideWhenUsed="1"/>
+    <w:lsdException w:name="Signature" w:semiHidden="1" w:unhideWhenUsed="1"/>
+    <w:lsdException w:name="Default Paragraph Font" w:semiHidden="1" w:uiPriority="1" w:unhideWhenUsed="1"/>
+    <w:lsdException w:name="Body Text" w:semiHidden="1" w:unhideWhenUsed="1"/>
+    <w:lsdException w:name="Body Text Indent" w:semiHidden="1" w:unhideWhenUsed="1"/>
+    <w:lsdException w:name="List Continue" w:semiHidden="1" w:unhideWhenUsed="1"/>
+    <w:lsdException w:name="List Continue 2" w:semiHidden="1" w:unhideWhenUsed="1"/>
+    <w:lsdException w:name="List Continue 3" w:semiHidden="1" w:unhideWhenUsed="1"/>
+    <w:lsdException w:name="List Continue 4" w:semiHidden="1" w:unhideWhenUsed="1"/>
+    <w:lsdException w:name="List Continue 5" w:semiHidden="1" w:unhideWhenUsed="1"/>
+    <w:lsdException w:name="Message Header" w:semiHidden="1" w:unhideWhenUsed="1"/>
+    <w:lsdException w:name="Subtitle" w:uiPriority="11" w:qFormat="1"/>
+    <w:lsdException w:name="Salutation" w:semiHidden="1" w:unhideWhenUsed="1"/>
+    <w:lsdException w:name="Date" w:semiHidden="1" w:unhideWhenUsed="1"/>
+    <w:lsdException w:name="Body Text First Indent" w:semiHidden="1" w:unhideWhenUsed="1"/>
+    <w:lsdException w:name="Body Text First Indent 2" w:semiHidden="1" w:unhideWhenUsed="1"/>
+    <w:lsdException w:name="Note Heading" w:semiHidden="1" w:unhideWhenUsed="1"/>
+    <w:lsdException w:name="Body Text 2" w:semiHidden="1" w:unhideWhenUsed="1"/>
+    <w:lsdException w:name="Body Text 3" w:semiHidden="1" w:unhideWhenUsed="1"/>
+    <w:lsdException w:name="Body Text Indent 2" w:semiHidden="1" w:unhideWhenUsed="1"/>
+    <w:lsdException w:name="Body Text Indent 3" w:semiHidden="1" w:unhideWhenUsed="1"/>
+    <w:lsdException w:name="Block Text" w:semiHidden="1" w:unhideWhenUsed="1"/>
+    <w:lsdException w:name="Hyperlink" w:semiHidden="1" w:unhideWhenUsed="1"/>
+    <w:lsdException w:name="FollowedHyperlink" w:semiHidden="1" w:unhideWhenUsed="1"/>
+    <w:lsdException w:name="Strong" w:uiPriority="22" w:qFormat="1"/>
+    <w:lsdException w:name="Emphasis" w:uiPriority="20" w:qFormat="1"/>
+    <w:lsdException w:name="Document Map" w:semiHidden="1" w:unhideWhenUsed="1"/>
+    <w:lsdException w:name="Plain Text" w:semiHidden="1" w:unhideWhenUsed="1"/>
+    <w:lsdException w:name="E-mail Signature" w:semiHidden="1" w:unhideWhenUsed="1"/>
+    <w:lsdException w:name="HTML Top of Form" w:semiHidden="1" w:unhideWhenUsed="1"/>
+    <w:lsdException w:name="HTML Bottom of Form" w:semiHidden="1" w:unhideWhenUsed="1"/>
+    <w:lsdException w:name="Normal (Web)" w:semiHidden="1" w:unhideWhenUsed="1"/>
+    <w:lsdException w:name="HTML Acronym" w:semiHidden="1" w:unhideWhenUsed="1"/>
+    <w:lsdException w:name="HTML Address" w:semiHidden="1" w:unhideWhenUsed="1"/>
+    <w:lsdException w:name="HTML Cite" w:semiHidden="1" w:unhideWhenUsed="1"/>
+    <w:lsdException w:name="HTML Code" w:semiHidden="1" w:unhideWhenUsed="1"/>
+    <w:lsdException w:name="HTML Definition" w:semiHidden="1" w:unhideWhenUsed="1"/>
+    <w:lsdException w:name="HTML Keyboard" w:semiHidden="1" w:unhideWhenUsed="1"/>
+    <w:lsdException w:name="HTML Preformatted" w:semiHidden="1" w:unhideWhenUsed="1"/>
+    <w:lsdException w:name="HTML Sample" w:semiHidden="1" w:unhideWhenUsed="1"/>
+    <w:lsdException w:name="HTML Typewriter" w:semiHidden="1" w:unhideWhenUsed="1"/>
+    <w:lsdException w:name="HTML Variable" w:semiHidden="1" w:unhideWhenUsed="1"/>
+    <w:lsdException w:name="Normal Table" w:semiHidden="1" w:unhideWhenUsed="1"/>
+    <w:lsdException w:name="annotation subject" w:semiHidden="1" w:unhideWhenUsed="1"/>
+    <w:lsdException w:name="No List" w:semiHidden="1" w:unhideWhenUsed="1"/>
+    <w:lsdException w:name="Outline List 1" w:semiHidden="1" w:unhideWhenUsed="1"/>
+    <w:lsdException w:name="Outline List 2" w:semiHidden="1" w:unhideWhenUsed="1"/>
+    <w:lsdException w:name="Outline List 3" w:semiHidden="1" w:unhideWhenUsed="1"/>
+    <w:lsdException w:name="Table Simple 1" w:semiHidden="1" w:unhideWhenUsed="1"/>
+    <w:lsdException w:name="Table Simple 2" w:semiHidden="1" w:unhideWhenUsed="1"/>
+    <w:lsdException w:name="Table Simple 3" w:semiHidden="1" w:unhideWhenUsed="1"/>
+    <w:lsdException w:name="Table Classic 1" w:semiHidden="1" w:unhideWhenUsed="1"/>
+    <w:lsdException w:name="Table Classic 2" w:semiHidden="1" w:unhideWhenUsed="1"/>
+    <w:lsdException w:name="Table Classic 3" w:semiHidden="1" w:unhideWhenUsed="1"/>
+    <w:lsdException w:name="Table Classic 4" w:semiHidden="1" w:unhideWhenUsed="1"/>
+    <w:lsdException w:name="Table Colorful 1" w:semiHidden="1" w:unhideWhenUsed="1"/>
+    <w:lsdException w:name="Table Colorful 2" w:semiHidden="1" w:unhideWhenUsed="1"/>
+    <w:lsdException w:name="Table Colorful 3" w:semiHidden="1" w:unhideWhenUsed="1"/>
+    <w:lsdException w:name="Table Columns 1" w:semiHidden="1" w:unhideWhenUsed="1"/>
+    <w:lsdException w:name="Table Columns 2" w:semiHidden="1" w:unhideWhenUsed="1"/>
+    <w:lsdException w:name="Table Columns 3" w:semiHidden="1" w:unhideWhenUsed="1"/>
+    <w:lsdException w:name="Table Columns 4" w:semiHidden="1" w:unhideWhenUsed="1"/>
+    <w:lsdException w:name="Table Columns 5" w:semiHidden="1" w:unhideWhenUsed="1"/>
+    <w:lsdException w:name="Table Grid 1" w:semiHidden="1" w:unhideWhenUsed="1"/>
+    <w:lsdException w:name="Table Grid 2" w:semiHidden="1" w:unhideWhenUsed="1"/>
+    <w:lsdException w:name="Table Grid 3" w:semiHidden="1" w:unhideWhenUsed="1"/>
+    <w:lsdException w:name="Table Grid 4" w:semiHidden="1" w:unhideWhenUsed="1"/>
+    <w:lsdException w:name="Table Grid 5" w:semiHidden="1" w:unhideWhenUsed="1"/>
+    <w:lsdException w:name="Table Grid 6" w:semiHidden="1" w:unhideWhenUsed="1"/>
+    <w:lsdException w:name="Table Grid 7" w:semiHidden="1" w:unhideWhenUsed="1"/>
+    <w:lsdException w:name="Table Grid 8" w:semiHidden="1" w:unhideWhenUsed="1"/>
+    <w:lsdException w:name="Table List 1" w:semiHidden="1" w:unhideWhenUsed="1"/>
+    <w:lsdException w:name="Table List 2" w:semiHidden="1" w:unhideWhenUsed="1"/>
+    <w:lsdException w:name="Table List 3" w:semiHidden="1" w:unhideWhenUsed="1"/>
+    <w:lsdException w:name="Table List 4" w:semiHidden="1" w:unhideWhenUsed="1"/>
+    <w:lsdException w:name="Table List 5" w:semiHidden="1" w:unhideWhenUsed="1"/>
+    <w:lsdException w:name="Table List 6" w:semiHidden="1" w:unhideWhenUsed="1"/>
+    <w:lsdException w:name="Table List 7" w:semiHidden="1" w:unhideWhenUsed="1"/>
+    <w:lsdException w:name="Table List 8" w:semiHidden="1" w:unhideWhenUsed="1"/>
+    <w:lsdException w:name="Table 3D effects 1" w:semiHidden="1" w:unhideWhenUsed="1"/>
+    <w:lsdException w:name="Table 3D effects 2" w:semiHidden="1" w:unhideWhenUsed="1"/>
+    <w:lsdException w:name="Table 3D effects 3" w:semiHidden="1" w:unhideWhenUsed="1"/>
+    <w:lsdException w:name="Table Contemporary" w:semiHidden="1" w:unhideWhenUsed="1"/>
+    <w:lsdException w:name="Table Elegant" w:semiHidden="1" w:unhideWhenUsed="1"/>
+    <w:lsdException w:name="Table Professional" w:semiHidden="1" w:unhideWhenUsed="1"/>
+    <w:lsdException w:name="Table Subtle 1" w:semiHidden="1" w:unhideWhenUsed="1"/>
+    <w:lsdException w:name="Table Subtle 2" w:semiHidden="1" w:unhideWhenUsed="1"/>
+    <w:lsdException w:name="Table Web 1" w:semiHidden="1" w:unhideWhenUsed="1"/>
+    <w:lsdException w:name="Table Web 2" w:semiHidden="1" w:unhideWhenUsed="1"/>
+    <w:lsdException w:name="Table Web 3" w:semiHidden="1" w:unhideWhenUsed="1"/>
+    <w:lsdException w:name="Balloon Text" w:semiHidden="1" w:unhideWhenUsed="1"/>
+    <w:lsdException w:name="Table Grid" w:uiPriority="39"/>
+    <w:lsdException w:name="Table Theme" w:semiHidden="1" w:unhideWhenUsed="1"/>
+    <w:lsdException w:name="Placeholder Text" w:semiHidden="1"/>
+    <w:lsdException w:name="No Spacing" w:uiPriority="1" w:qFormat="1"/>
+    <w:lsdException w:name="Light Shading" w:uiPriority="60"/>
+    <w:lsdException w:name="Light List" w:uiPriority="61"/>
+    <w:lsdException w:name="Light Grid" w:uiPriority="62"/>
+    <w:lsdException w:name="Medium Shading 1" w:uiPriority="63"/>
+    <w:lsdException w:name="Medium Shading 2" w:uiPriority="64"/>
+    <w:lsdException w:name="Medium List 1" w:uiPriority="65"/>
+    <w:lsdException w:name="Medium List 2" w:uiPriority="66"/>
+    <w:lsdException w:name="Medium Grid 1" w:uiPriority="67"/>
+    <w:lsdException w:name="Medium Grid 2" w:uiPriority="68"/>
+    <w:lsdException w:name="Medium Grid 3" w:uiPriority="69"/>
+    <w:lsdException w:name="Dark List" w:uiPriority="70"/>
+    <w:lsdException w:name="Colorful Shading" w:uiPriority="71"/>
+    <w:lsdException w:name="Colorful List" w:uiPriority="72"/>
+    <w:lsdException w:name="Colorful Grid" w:uiPriority="73"/>
+    <w:lsdException w:name="Light Shading Accent 1" w:uiPriority="60"/>
+    <w:lsdException w:name="Light List Accent 1" w:uiPriority="61"/>
+    <w:lsdException w:name="Light Grid Accent 1" w:uiPriority="62"/>
+    <w:lsdException w:name="Medium Shading 1 Accent 1" w:uiPriority="63"/>
+    <w:lsdException w:name="Medium Shading 2 Accent 1" w:uiPriority="64"/>
+    <w:lsdException w:name="Medium List 1 Accent 1" w:uiPriority="65"/>
+    <w:lsdException w:name="Revision" w:semiHidden="1"/>
+    <w:lsdException w:name="List Paragraph" w:uiPriority="34" w:qFormat="1"/>
+    <w:lsdException w:name="Quote" w:uiPriority="29" w:qFormat="1"/>
+    <w:lsdException w:name="Intense Quote" w:uiPriority="30" w:qFormat="1"/>
+    <w:lsdException w:name="Medium List 2 Accent 1" w:uiPriority="66"/>
+    <w:lsdException w:name="Medium Grid 1 Accent 1" w:uiPriority="67"/>
+    <w:lsdException w:name="Medium Grid 2 Accent 1" w:uiPriority="68"/>
+    <w:lsdException w:name="Medium Grid 3 Accent 1" w:uiPriority="69"/>
+    <w:lsdException w:name="Dark List Accent 1" w:uiPriority="70"/>
+    <w:lsdException w:name="Colorful Shading Accent 1" w:uiPriority="71"/>
+    <w:lsdException w:name="Colorful List Accent 1" w:uiPriority="72"/>
+    <w:lsdException w:name="Colorful Grid Accent 1" w:uiPriority="73"/>
+    <w:lsdException w:name="Light Shading Accent 2" w:uiPriority="60"/>
+    <w:lsdException w:name="Light List Accent 2" w:uiPriority="61"/>
+    <w:lsdException w:name="Light Grid Accent 2" w:uiPriority="62"/>
+    <w:lsdException w:name="Medium Shading 1 Accent 2" w:uiPriority="63"/>
+    <w:lsdException w:name="Medium Shading 2 Accent 2" w:uiPriority="64"/>
+    <w:lsdException w:name="Medium List 1 Accent 2" w:uiPriority="65"/>
+    <w:lsdException w:name="Medium List 2 Accent 2" w:uiPriority="66"/>
+    <w:lsdException w:name="Medium Grid 1 Accent 2" w:uiPriority="67"/>
+    <w:lsdException w:name="Medium Grid 2 Accent 2" w:uiPriority="68"/>
+    <w:lsdException w:name="Medium Grid 3 Accent 2" w:uiPriority="69"/>
+    <w:lsdException w:name="Dark List Accent 2" w:uiPriority="70"/>
+    <w:lsdException w:name="Colorful Shading Accent 2" w:uiPriority="71"/>
+    <w:lsdException w:name="Colorful List Accent 2" w:uiPriority="72"/>
+    <w:lsdException w:name="Colorful Grid Accent 2" w:uiPriority="73"/>
+    <w:lsdException w:name="Light Shading Accent 3" w:uiPriority="60"/>
+    <w:lsdException w:name="Light List Accent 3" w:uiPriority="61"/>
+    <w:lsdException w:name="Light Grid Accent 3" w:uiPriority="62"/>
+    <w:lsdException w:name="Medium Shading 1 Accent 3" w:uiPriority="63"/>
+    <w:lsdException w:name="Medium Shading 2 Accent 3" w:uiPriority="64"/>
+    <w:lsdException w:name="Medium List 1 Accent 3" w:uiPriority="65"/>
+    <w:lsdException w:name="Medium List 2 Accent 3" w:uiPriority="66"/>
+    <w:lsdException w:name="Medium Grid 1 Accent 3" w:uiPriority="67"/>
+    <w:lsdException w:name="Medium Grid 2 Accent 3" w:uiPriority="68"/>
+    <w:lsdException w:name="Medium Grid 3 Accent 3" w:uiPriority="69"/>
+    <w:lsdException w:name="Dark List Accent 3" w:uiPriority="70"/>
+    <w:lsdException w:name="Colorful Shading Accent 3" w:uiPriority="71"/>
+    <w:lsdException w:name="Colorful List Accent 3" w:uiPriority="72"/>
+    <w:lsdException w:name="Colorful Grid Accent 3" w:uiPriority="73"/>
+    <w:lsdException w:name="Light Shading Accent 4" w:uiPriority="60"/>
+    <w:lsdException w:name="Light List Accent 4" w:uiPriority="61"/>
+    <w:lsdException w:name="Light Grid Accent 4" w:uiPriority="62"/>
+    <w:lsdException w:name="Medium Shading 1 Accent 4" w:uiPriority="63"/>
+    <w:lsdException w:name="Medium Shading 2 Accent 4" w:uiPriority="64"/>
+    <w:lsdException w:name="Medium List 1 Accent 4" w:uiPriority="65"/>
+    <w:lsdException w:name="Medium List 2 Accent 4" w:uiPriority="66"/>
+    <w:lsdException w:name="Medium Grid 1 Accent 4" w:uiPriority="67"/>
+    <w:lsdException w:name="Medium Grid 2 Accent 4" w:uiPriority="68"/>
+    <w:lsdException w:name="Medium Grid 3 Accent 4" w:uiPriority="69"/>
+    <w:lsdException w:name="Dark List Accent 4" w:uiPriority="70"/>
+    <w:lsdException w:name="Colorful Shading Accent 4" w:uiPriority="71"/>
+    <w:lsdException w:name="Colorful List Accent 4" w:uiPriority="72"/>
+    <w:lsdException w:name="Colorful Grid Accent 4" w:uiPriority="73"/>
+    <w:lsdException w:name="Light Shading Accent 5" w:uiPriority="60"/>
+    <w:lsdException w:name="Light List Accent 5" w:uiPriority="61"/>
+    <w:lsdException w:name="Light Grid Accent 5" w:uiPriority="62"/>
+    <w:lsdException w:name="Medium Shading 1 Accent 5" w:uiPriority="63"/>
+    <w:lsdException w:name="Medium Shading 2 Accent 5" w:uiPriority="64"/>
+    <w:lsdException w:name="Medium List 1 Accent 5" w:uiPriority="65"/>
+    <w:lsdException w:name="Medium List 2 Accent 5" w:uiPriority="66"/>
+    <w:lsdException w:name="Medium Grid 1 Accent 5" w:uiPriority="67"/>
+    <w:lsdException w:name="Medium Grid 2 Accent 5" w:uiPriority="68"/>
+    <w:lsdException w:name="Medium Grid 3 Accent 5" w:uiPriority="69"/>
+    <w:lsdException w:name="Dark List Accent 5" w:uiPriority="70"/>
+    <w:lsdException w:name="Colorful Shading Accent 5" w:uiPriority="71"/>
+    <w:lsdException w:name="Colorful List Accent 5" w:uiPriority="72"/>
+    <w:lsdException w:name="Colorful Grid Accent 5" w:uiPriority="73"/>
+    <w:lsdException w:name="Light Shading Accent 6" w:uiPriority="60"/>
+    <w:lsdException w:name="Light List Accent 6" w:uiPriority="61"/>
+    <w:lsdException w:name="Light Grid Accent 6" w:uiPriority="62"/>
+    <w:lsdException w:name="Medium Shading 1 Accent 6" w:uiPriority="63"/>
+    <w:lsdException w:name="Medium Shading 2 Accent 6" w:uiPriority="64"/>
+    <w:lsdException w:name="Medium List 1 Accent 6" w:uiPriority="65"/>
+    <w:lsdException w:name="Medium List 2 Accent 6" w:uiPriority="66"/>
+    <w:lsdException w:name="Medium Grid 1 Accent 6" w:uiPriority="67"/>
+    <w:lsdException w:name="Medium Grid 2 Accent 6" w:uiPriority="68"/>
+    <w:lsdException w:name="Medium Grid 3 Accent 6" w:uiPriority="69"/>
+    <w:lsdException w:name="Dark List Accent 6" w:uiPriority="70"/>
+    <w:lsdException w:name="Colorful Shading Accent 6" w:uiPriority="71"/>
+    <w:lsdException w:name="Colorful List Accent 6" w:uiPriority="72"/>
+    <w:lsdException w:name="Colorful Grid Accent 6" w:uiPriority="73"/>
+    <w:lsdException w:name="Subtle Emphasis" w:uiPriority="19" w:qFormat="1"/>
+    <w:lsdException w:name="Intense Emphasis" w:uiPriority="21" w:qFormat="1"/>
+    <w:lsdException w:name="Subtle Reference" w:uiPriority="31" w:qFormat="1"/>
+    <w:lsdException w:name="Intense Reference" w:uiPriority="32" w:qFormat="1"/>
+    <w:lsdException w:name="Book Title" w:uiPriority="33" w:qFormat="1"/>
+    <w:lsdException w:name="Bibliography" w:semiHidden="1" w:uiPriority="37" w:unhideWhenUsed="1"/>
+    <w:lsdException w:name="TOC Heading" w:semiHidden="1" w:uiPriority="39" w:unhideWhenUsed="1" w:qFormat="1"/>
+    <w:lsdException w:name="Plain Table 1" w:uiPriority="41"/>
+    <w:lsdException w:name="Plain Table 2" w:uiPriority="42"/>
+    <w:lsdException w:name="Plain Table 3" w:uiPriority="43"/>
+    <w:lsdException w:name="Plain Table 4" w:uiPriority="44"/>
+    <w:lsdException w:name="Plain Table 5" w:uiPriority="45"/>
+    <w:lsdException w:name="Grid Table Light" w:uiPriority="40"/>
+    <w:lsdException w:name="Grid Table 1 Light" w:uiPriority="46"/>
+    <w:lsdException w:name="Grid Table 2" w:uiPriority="47"/>
+    <w:lsdException w:name="Grid Table 3" w:uiPriority="48"/>
+    <w:lsdException w:name="Grid Table 4" w:uiPriority="49"/>
+    <w:lsdException w:name="Grid Table 5 Dark" w:uiPriority="50"/>
+    <w:lsdException w:name="Grid Table 6 Colorful" w:uiPriority="51"/>
+    <w:lsdException w:name="Grid Table 7 Colorful" w:uiPriority="52"/>
+    <w:lsdException w:name="Grid Table 1 Light Accent 1" w:uiPriority="46"/>
+    <w:lsdException w:name="Grid Table 2 Accent 1" w:uiPriority="47"/>
+    <w:lsdException w:name="Grid Table 3 Accent 1" w:uiPriority="48"/>
+    <w:lsdException w:name="Grid Table 4 Accent 1" w:uiPriority="49"/>
+    <w:lsdException w:name="Grid Table 5 Dark Accent 1" w:uiPriority="50"/>
+    <w:lsdException w:name="Grid Table 6 Colorful Accent 1" w:uiPriority="51"/>
+    <w:lsdException w:name="Grid Table 7 Colorful Accent 1" w:uiPriority="52"/>
+    <w:lsdException w:name="Grid Table 1 Light Accent 2" w:uiPriority="46"/>
+    <w:lsdException w:name="Grid Table 2 Accent 2" w:uiPriority="47"/>
+    <w:lsdException w:name="Grid Table 3 Accent 2" w:uiPriority="48"/>
+    <w:lsdException w:name="Grid Table 4 Accent 2" w:uiPriority="49"/>
+    <w:lsdException w:name="Grid Table 5 Dark Accent 2" w:uiPriority="50"/>
+    <w:lsdException w:name="Grid Table 6 Colorful Accent 2" w:uiPriority="51"/>
+    <w:lsdException w:name="Grid Table 7 Colorful Accent 2" w:uiPriority="52"/>
+    <w:lsdException w:name="Grid Table 1 Light Accent 3" w:uiPriority="46"/>
+    <w:lsdException w:name="Grid Table 2 Accent 3" w:uiPriority="47"/>
+    <w:lsdException w:name="Grid Table 3 Accent 3" w:uiPriority="48"/>
+    <w:lsdException w:name="Grid Table 4 Accent 3" w:uiPriority="49"/>
+    <w:lsdException w:name="Grid Table 5 Dark Accent 3" w:uiPriority="50"/>
+    <w:lsdException w:name="Grid Table 6 Colorful Accent 3" w:uiPriority="51"/>
+    <w:lsdException w:name="Grid Table 7 Colorful Accent 3" w:uiPriority="52"/>
+    <w:lsdException w:name="Grid Table 1 Light Accent 4" w:uiPriority="46"/>
+    <w:lsdException w:name="Grid Table 2 Accent 4" w:uiPriority="47"/>
+    <w:lsdException w:name="Grid Table 3 Accent 4" w:uiPriority="48"/>
+    <w:lsdException w:name="Grid Table 4 Accent 4" w:uiPriority="49"/>
+    <w:lsdException w:name="Grid Table 5 Dark Accent 4" w:uiPriority="50"/>
+    <w:lsdException w:name="Grid Table 6 Colorful Accent 4" w:uiPriority="51"/>
+    <w:lsdException w:name="Grid Table 7 Colorful Accent 4" w:uiPriority="52"/>
+    <w:lsdException w:name="Grid Table 1 Light Accent 5" w:uiPriority="46"/>
+    <w:lsdException w:name="Grid Table 2 Accent 5" w:uiPriority="47"/>
+    <w:lsdException w:name="Grid Table 3 Accent 5" w:uiPriority="48"/>
+    <w:lsdException w:name="Grid Table 4 Accent 5" w:uiPriority="49"/>
+    <w:lsdException w:name="Grid Table 5 Dark Accent 5" w:uiPriority="50"/>
+    <w:lsdException w:name="Grid Table 6 Colorful Accent 5" w:uiPriority="51"/>
+    <w:lsdException w:name="Grid Table 7 Colorful Accent 5" w:uiPriority="52"/>
+    <w:lsdException w:name="Grid Table 1 Light Accent 6" w:uiPriority="46"/>
+    <w:lsdException w:name="Grid Table 2 Accent 6" w:uiPriority="47"/>
+    <w:lsdException w:name="Grid Table 3 Accent 6" w:uiPriority="48"/>
+    <w:lsdException w:name="Grid Table 4 Accent 6" w:uiPriority="49"/>
+    <w:lsdException w:name="Grid Table 5 Dark Accent 6" w:uiPriority="50"/>
+    <w:lsdException w:name="Grid Table 6 Colorful Accent 6" w:uiPriority="51"/>
+    <w:lsdException w:name="Grid Table 7 Colorful Accent 6" w:uiPriority="52"/>
+    <w:lsdException w:name="List Table 1 Light" w:uiPriority="46"/>
+    <w:lsdException w:name="List Table 2" w:uiPriority="47"/>
+    <w:lsdException w:name="List Table 3" w:uiPriority="48"/>
+    <w:lsdException w:name="List Table 4" w:uiPriority="49"/>
+    <w:lsdException w:name="List Table 5 Dark" w:uiPriority="50"/>
+    <w:lsdException w:name="List Table 6 Colorful" w:uiPriority="51"/>
+    <w:lsdException w:name="List Table 7 Colorful" w:uiPriority="52"/>
+    <w:lsdException w:name="List Table 1 Light Accent 1" w:uiPriority="46"/>
+    <w:lsdException w:name="List Table 2 Accent 1" w:uiPriority="47"/>
+    <w:lsdException w:name="List Table 3 Accent 1" w:uiPriority="48"/>
+    <w:lsdException w:name="List Table 4 Accent 1" w:uiPriority="49"/>
+    <w:lsdException w:name="List Table 5 Dark Accent 1" w:uiPriority="50"/>
+    <w:lsdException w:name="List Table 6 Colorful Accent 1" w:uiPriority="51"/>
+    <w:lsdException w:name="List Table 7 Colorful Accent 1" w:uiPriority="52"/>
+    <w:lsdException w:name="List Table 1 Light Accent 2" w:uiPriority="46"/>
+    <w:lsdException w:name="List Table 2 Accent 2" w:uiPriority="47"/>
+    <w:lsdException w:name="List Table 3 Accent 2" w:uiPriority="48"/>
+    <w:lsdException w:name="List Table 4 Accent 2" w:uiPriority="49"/>
+    <w:lsdException w:name="List Table 5 Dark Accent 2" w:uiPriority="50"/>
+    <w:lsdException w:name="List Table 6 Colorful Accent 2" w:uiPriority="51"/>
+    <w:lsdException w:name="List Table 7 Colorful Accent 2" w:uiPriority="52"/>
+    <w:lsdException w:name="List Table 1 Light Accent 3" w:uiPriority="46"/>
+    <w:lsdException w:name="List Table 2 Accent 3" w:uiPriority="47"/>
+    <w:lsdException w:name="List Table 3 Accent 3" w:uiPriority="48"/>
+    <w:lsdException w:name="List Table 4 Accent 3" w:uiPriority="49"/>
+    <w:lsdException w:name="List Table 5 Dark Accent 3" w:uiPriority="50"/>
+    <w:lsdException w:name="List Table 6 Colorful Accent 3" w:uiPriority="51"/>
+    <w:lsdException w:name="List Table 7 Colorful Accent 3" w:uiPriority="52"/>
+    <w:lsdException w:name="List Table 1 Light Accent 4" w:uiPriority="46"/>
+    <w:lsdException w:name="List Table 2 Accent 4" w:uiPriority="47"/>
+    <w:lsdException w:name="List Table 3 Accent 4" w:uiPriority="48"/>
+    <w:lsdException w:name="List Table 4 Accent 4" w:uiPriority="49"/>
+    <w:lsdException w:name="List Table 5 Dark Accent 4" w:uiPriority="50"/>
+    <w:lsdException w:name="List Table 6 Colorful Accent 4" w:uiPriority="51"/>
+    <w:lsdException w:name="List Table 7 Colorful Accent 4" w:uiPriority="52"/>
+    <w:lsdException w:name="List Table 1 Light Accent 5" w:uiPriority="46"/>
+    <w:lsdException w:name="List Table 2 Accent 5" w:uiPriority="47"/>
+    <w:lsdException w:name="List Table 3 Accent 5" w:uiPriority="48"/>
+    <w:lsdException w:name="List Table 4 Accent 5" w:uiPriority="49"/>
+    <w:lsdException w:name="List Table 5 Dark Accent 5" w:uiPriority="50"/>
+    <w:lsdException w:name="List Table 6 Colorful Accent 5" w:uiPriority="51"/>
+    <w:lsdException w:name="List Table 7 Colorful Accent 5" w:uiPriority="52"/>
+    <w:lsdException w:name="List Table 1 Light Accent 6" w:uiPriority="46"/>
+    <w:lsdException w:name="List Table 2 Accent 6" w:uiPriority="47"/>
+    <w:lsdException w:name="List Table 3 Accent 6" w:uiPriority="48"/>
+    <w:lsdException w:name="List Table 4 Accent 6" w:uiPriority="49"/>
+    <w:lsdException w:name="List Table 5 Dark Accent 6" w:uiPriority="50"/>
+    <w:lsdException w:name="List Table 6 Colorful Accent 6" w:uiPriority="51"/>
+    <w:lsdException w:name="List Table 7 Colorful Accent 6" w:uiPriority="52"/>
   </w:latentStyles>
   <w:style w:type="paragraph" w:default="1" w:styleId="Normal">
     <w:name w:val="Normal"/>
     <w:qFormat/>
   </w:style>
-  <w:style w:type="paragraph" w:styleId="Titre1">
+  <w:style w:type="paragraph" w:styleId="Heading1">
     <w:name w:val="heading 1"/>
     <w:basedOn w:val="Normal"/>
     <w:next w:val="Normal"/>
-    <w:link w:val="Titre1Car"/>
+    <w:link w:val="Heading1Char"/>
     <w:uiPriority w:val="9"/>
     <w:qFormat/>
     <w:pPr>
@@ -6761,11 +6920,11 @@
       <w:szCs w:val="36"/>
     </w:rPr>
   </w:style>
-  <w:style w:type="paragraph" w:styleId="Titre2">
+  <w:style w:type="paragraph" w:styleId="Heading2">
     <w:name w:val="heading 2"/>
     <w:basedOn w:val="Normal"/>
     <w:next w:val="Normal"/>
-    <w:link w:val="Titre2Car"/>
+    <w:link w:val="Heading2Char"/>
     <w:uiPriority w:val="9"/>
     <w:unhideWhenUsed/>
     <w:qFormat/>
@@ -6789,11 +6948,11 @@
       <w:szCs w:val="28"/>
     </w:rPr>
   </w:style>
-  <w:style w:type="paragraph" w:styleId="Titre3">
+  <w:style w:type="paragraph" w:styleId="Heading3">
     <w:name w:val="heading 3"/>
     <w:basedOn w:val="Normal"/>
     <w:next w:val="Normal"/>
-    <w:link w:val="Titre3Car"/>
+    <w:link w:val="Heading3Char"/>
     <w:uiPriority w:val="9"/>
     <w:unhideWhenUsed/>
     <w:qFormat/>
@@ -6814,11 +6973,11 @@
       <w:color w:val="000000" w:themeColor="text1"/>
     </w:rPr>
   </w:style>
-  <w:style w:type="paragraph" w:styleId="Titre4">
+  <w:style w:type="paragraph" w:styleId="Heading4">
     <w:name w:val="heading 4"/>
     <w:basedOn w:val="Normal"/>
     <w:next w:val="Normal"/>
-    <w:link w:val="Titre4Car"/>
+    <w:link w:val="Heading4Char"/>
     <w:uiPriority w:val="9"/>
     <w:semiHidden/>
     <w:unhideWhenUsed/>
@@ -6842,11 +7001,11 @@
       <w:color w:val="000000" w:themeColor="text1"/>
     </w:rPr>
   </w:style>
-  <w:style w:type="paragraph" w:styleId="Titre5">
+  <w:style w:type="paragraph" w:styleId="Heading5">
     <w:name w:val="heading 5"/>
     <w:basedOn w:val="Normal"/>
     <w:next w:val="Normal"/>
-    <w:link w:val="Titre5Car"/>
+    <w:link w:val="Heading5Char"/>
     <w:uiPriority w:val="9"/>
     <w:semiHidden/>
     <w:unhideWhenUsed/>
@@ -6866,11 +7025,11 @@
       <w:color w:val="252525" w:themeColor="text2" w:themeShade="BF"/>
     </w:rPr>
   </w:style>
-  <w:style w:type="paragraph" w:styleId="Titre6">
+  <w:style w:type="paragraph" w:styleId="Heading6">
     <w:name w:val="heading 6"/>
     <w:basedOn w:val="Normal"/>
     <w:next w:val="Normal"/>
-    <w:link w:val="Titre6Car"/>
+    <w:link w:val="Heading6Char"/>
     <w:uiPriority w:val="9"/>
     <w:semiHidden/>
     <w:unhideWhenUsed/>
@@ -6892,11 +7051,11 @@
       <w:color w:val="252525" w:themeColor="text2" w:themeShade="BF"/>
     </w:rPr>
   </w:style>
-  <w:style w:type="paragraph" w:styleId="Titre7">
+  <w:style w:type="paragraph" w:styleId="Heading7">
     <w:name w:val="heading 7"/>
     <w:basedOn w:val="Normal"/>
     <w:next w:val="Normal"/>
-    <w:link w:val="Titre7Car"/>
+    <w:link w:val="Heading7Char"/>
     <w:uiPriority w:val="9"/>
     <w:semiHidden/>
     <w:unhideWhenUsed/>
@@ -6918,11 +7077,11 @@
       <w:color w:val="404040" w:themeColor="text1" w:themeTint="BF"/>
     </w:rPr>
   </w:style>
-  <w:style w:type="paragraph" w:styleId="Titre8">
+  <w:style w:type="paragraph" w:styleId="Heading8">
     <w:name w:val="heading 8"/>
     <w:basedOn w:val="Normal"/>
     <w:next w:val="Normal"/>
-    <w:link w:val="Titre8Car"/>
+    <w:link w:val="Heading8Char"/>
     <w:uiPriority w:val="9"/>
     <w:semiHidden/>
     <w:unhideWhenUsed/>
@@ -6944,11 +7103,11 @@
       <w:szCs w:val="20"/>
     </w:rPr>
   </w:style>
-  <w:style w:type="paragraph" w:styleId="Titre9">
+  <w:style w:type="paragraph" w:styleId="Heading9">
     <w:name w:val="heading 9"/>
     <w:basedOn w:val="Normal"/>
     <w:next w:val="Normal"/>
-    <w:link w:val="Titre9Car"/>
+    <w:link w:val="Heading9Char"/>
     <w:uiPriority w:val="9"/>
     <w:semiHidden/>
     <w:unhideWhenUsed/>
@@ -6972,13 +7131,13 @@
       <w:szCs w:val="20"/>
     </w:rPr>
   </w:style>
-  <w:style w:type="character" w:default="1" w:styleId="Policepardfaut">
+  <w:style w:type="character" w:default="1" w:styleId="DefaultParagraphFont">
     <w:name w:val="Default Paragraph Font"/>
     <w:uiPriority w:val="1"/>
     <w:semiHidden/>
     <w:unhideWhenUsed/>
   </w:style>
-  <w:style w:type="table" w:default="1" w:styleId="TableauNormal">
+  <w:style w:type="table" w:default="1" w:styleId="TableNormal">
     <w:name w:val="Normal Table"/>
     <w:uiPriority w:val="99"/>
     <w:semiHidden/>
@@ -6993,17 +7152,17 @@
       </w:tblCellMar>
     </w:tblPr>
   </w:style>
-  <w:style w:type="numbering" w:default="1" w:styleId="Aucuneliste">
+  <w:style w:type="numbering" w:default="1" w:styleId="NoList">
     <w:name w:val="No List"/>
     <w:uiPriority w:val="99"/>
     <w:semiHidden/>
     <w:unhideWhenUsed/>
   </w:style>
-  <w:style w:type="paragraph" w:styleId="Titre">
+  <w:style w:type="paragraph" w:styleId="Title">
     <w:name w:val="Title"/>
     <w:basedOn w:val="Normal"/>
     <w:next w:val="Normal"/>
-    <w:link w:val="TitreCar"/>
+    <w:link w:val="TitleChar"/>
     <w:uiPriority w:val="10"/>
     <w:qFormat/>
     <w:pPr>
@@ -7017,10 +7176,10 @@
       <w:szCs w:val="56"/>
     </w:rPr>
   </w:style>
-  <w:style w:type="character" w:customStyle="1" w:styleId="TitreCar">
-    <w:name w:val="Titre Car"/>
-    <w:basedOn w:val="Policepardfaut"/>
-    <w:link w:val="Titre"/>
+  <w:style w:type="character" w:customStyle="1" w:styleId="TitleChar">
+    <w:name w:val="Title Char"/>
+    <w:basedOn w:val="DefaultParagraphFont"/>
+    <w:link w:val="Title"/>
     <w:uiPriority w:val="10"/>
     <w:rPr>
       <w:rFonts w:asciiTheme="majorHAnsi" w:eastAsiaTheme="majorEastAsia" w:hAnsiTheme="majorHAnsi" w:cstheme="majorBidi"/>
@@ -7029,11 +7188,11 @@
       <w:szCs w:val="56"/>
     </w:rPr>
   </w:style>
-  <w:style w:type="paragraph" w:styleId="Sous-titre">
+  <w:style w:type="paragraph" w:styleId="Subtitle">
     <w:name w:val="Subtitle"/>
     <w:basedOn w:val="Normal"/>
     <w:next w:val="Normal"/>
-    <w:link w:val="Sous-titreCar"/>
+    <w:link w:val="SubtitleChar"/>
     <w:uiPriority w:val="11"/>
     <w:qFormat/>
     <w:pPr>
@@ -7046,20 +7205,20 @@
       <w:spacing w:val="10"/>
     </w:rPr>
   </w:style>
-  <w:style w:type="character" w:customStyle="1" w:styleId="Sous-titreCar">
-    <w:name w:val="Sous-titre Car"/>
-    <w:basedOn w:val="Policepardfaut"/>
-    <w:link w:val="Sous-titre"/>
+  <w:style w:type="character" w:customStyle="1" w:styleId="SubtitleChar">
+    <w:name w:val="Subtitle Char"/>
+    <w:basedOn w:val="DefaultParagraphFont"/>
+    <w:link w:val="Subtitle"/>
     <w:uiPriority w:val="11"/>
     <w:rPr>
       <w:color w:val="5A5A5A" w:themeColor="text1" w:themeTint="A5"/>
       <w:spacing w:val="10"/>
     </w:rPr>
   </w:style>
-  <w:style w:type="character" w:customStyle="1" w:styleId="Titre1Car">
-    <w:name w:val="Titre 1 Car"/>
-    <w:basedOn w:val="Policepardfaut"/>
-    <w:link w:val="Titre1"/>
+  <w:style w:type="character" w:customStyle="1" w:styleId="Heading1Char">
+    <w:name w:val="Heading 1 Char"/>
+    <w:basedOn w:val="DefaultParagraphFont"/>
+    <w:link w:val="Heading1"/>
     <w:uiPriority w:val="9"/>
     <w:rPr>
       <w:rFonts w:asciiTheme="majorHAnsi" w:eastAsiaTheme="majorEastAsia" w:hAnsiTheme="majorHAnsi" w:cstheme="majorBidi"/>
@@ -7071,10 +7230,10 @@
       <w:szCs w:val="36"/>
     </w:rPr>
   </w:style>
-  <w:style w:type="character" w:customStyle="1" w:styleId="Titre2Car">
-    <w:name w:val="Titre 2 Car"/>
-    <w:basedOn w:val="Policepardfaut"/>
-    <w:link w:val="Titre2"/>
+  <w:style w:type="character" w:customStyle="1" w:styleId="Heading2Char">
+    <w:name w:val="Heading 2 Char"/>
+    <w:basedOn w:val="DefaultParagraphFont"/>
+    <w:link w:val="Heading2"/>
     <w:uiPriority w:val="9"/>
     <w:rPr>
       <w:rFonts w:asciiTheme="majorHAnsi" w:eastAsiaTheme="majorEastAsia" w:hAnsiTheme="majorHAnsi" w:cstheme="majorBidi"/>
@@ -7086,10 +7245,10 @@
       <w:szCs w:val="28"/>
     </w:rPr>
   </w:style>
-  <w:style w:type="character" w:customStyle="1" w:styleId="Titre3Car">
-    <w:name w:val="Titre 3 Car"/>
-    <w:basedOn w:val="Policepardfaut"/>
-    <w:link w:val="Titre3"/>
+  <w:style w:type="character" w:customStyle="1" w:styleId="Heading3Char">
+    <w:name w:val="Heading 3 Char"/>
+    <w:basedOn w:val="DefaultParagraphFont"/>
+    <w:link w:val="Heading3"/>
     <w:uiPriority w:val="9"/>
     <w:rPr>
       <w:rFonts w:asciiTheme="majorHAnsi" w:eastAsiaTheme="majorEastAsia" w:hAnsiTheme="majorHAnsi" w:cstheme="majorBidi"/>
@@ -7098,10 +7257,10 @@
       <w:color w:val="000000" w:themeColor="text1"/>
     </w:rPr>
   </w:style>
-  <w:style w:type="character" w:customStyle="1" w:styleId="Titre4Car">
-    <w:name w:val="Titre 4 Car"/>
-    <w:basedOn w:val="Policepardfaut"/>
-    <w:link w:val="Titre4"/>
+  <w:style w:type="character" w:customStyle="1" w:styleId="Heading4Char">
+    <w:name w:val="Heading 4 Char"/>
+    <w:basedOn w:val="DefaultParagraphFont"/>
+    <w:link w:val="Heading4"/>
     <w:uiPriority w:val="9"/>
     <w:semiHidden/>
     <w:rPr>
@@ -7113,10 +7272,10 @@
       <w:color w:val="000000" w:themeColor="text1"/>
     </w:rPr>
   </w:style>
-  <w:style w:type="character" w:customStyle="1" w:styleId="Titre5Car">
-    <w:name w:val="Titre 5 Car"/>
-    <w:basedOn w:val="Policepardfaut"/>
-    <w:link w:val="Titre5"/>
+  <w:style w:type="character" w:customStyle="1" w:styleId="Heading5Char">
+    <w:name w:val="Heading 5 Char"/>
+    <w:basedOn w:val="DefaultParagraphFont"/>
+    <w:link w:val="Heading5"/>
     <w:uiPriority w:val="9"/>
     <w:semiHidden/>
     <w:rPr>
@@ -7124,10 +7283,10 @@
       <w:color w:val="252525" w:themeColor="text2" w:themeShade="BF"/>
     </w:rPr>
   </w:style>
-  <w:style w:type="character" w:customStyle="1" w:styleId="Titre6Car">
-    <w:name w:val="Titre 6 Car"/>
-    <w:basedOn w:val="Policepardfaut"/>
-    <w:link w:val="Titre6"/>
+  <w:style w:type="character" w:customStyle="1" w:styleId="Heading6Char">
+    <w:name w:val="Heading 6 Char"/>
+    <w:basedOn w:val="DefaultParagraphFont"/>
+    <w:link w:val="Heading6"/>
     <w:uiPriority w:val="9"/>
     <w:semiHidden/>
     <w:rPr>
@@ -7137,10 +7296,10 @@
       <w:color w:val="252525" w:themeColor="text2" w:themeShade="BF"/>
     </w:rPr>
   </w:style>
-  <w:style w:type="character" w:customStyle="1" w:styleId="Titre7Car">
-    <w:name w:val="Titre 7 Car"/>
-    <w:basedOn w:val="Policepardfaut"/>
-    <w:link w:val="Titre7"/>
+  <w:style w:type="character" w:customStyle="1" w:styleId="Heading7Char">
+    <w:name w:val="Heading 7 Char"/>
+    <w:basedOn w:val="DefaultParagraphFont"/>
+    <w:link w:val="Heading7"/>
     <w:uiPriority w:val="9"/>
     <w:semiHidden/>
     <w:rPr>
@@ -7150,10 +7309,10 @@
       <w:color w:val="404040" w:themeColor="text1" w:themeTint="BF"/>
     </w:rPr>
   </w:style>
-  <w:style w:type="character" w:customStyle="1" w:styleId="Titre8Car">
-    <w:name w:val="Titre 8 Car"/>
-    <w:basedOn w:val="Policepardfaut"/>
-    <w:link w:val="Titre8"/>
+  <w:style w:type="character" w:customStyle="1" w:styleId="Heading8Char">
+    <w:name w:val="Heading 8 Char"/>
+    <w:basedOn w:val="DefaultParagraphFont"/>
+    <w:link w:val="Heading8"/>
     <w:uiPriority w:val="9"/>
     <w:semiHidden/>
     <w:rPr>
@@ -7163,10 +7322,10 @@
       <w:szCs w:val="20"/>
     </w:rPr>
   </w:style>
-  <w:style w:type="character" w:customStyle="1" w:styleId="Titre9Car">
-    <w:name w:val="Titre 9 Car"/>
-    <w:basedOn w:val="Policepardfaut"/>
-    <w:link w:val="Titre9"/>
+  <w:style w:type="character" w:customStyle="1" w:styleId="Heading9Char">
+    <w:name w:val="Heading 9 Char"/>
+    <w:basedOn w:val="DefaultParagraphFont"/>
+    <w:link w:val="Heading9"/>
     <w:uiPriority w:val="9"/>
     <w:semiHidden/>
     <w:rPr>
@@ -7178,9 +7337,9 @@
       <w:szCs w:val="20"/>
     </w:rPr>
   </w:style>
-  <w:style w:type="character" w:styleId="Emphaseple">
+  <w:style w:type="character" w:styleId="SubtleEmphasis">
     <w:name w:val="Subtle Emphasis"/>
-    <w:basedOn w:val="Policepardfaut"/>
+    <w:basedOn w:val="DefaultParagraphFont"/>
     <w:uiPriority w:val="19"/>
     <w:qFormat/>
     <w:rPr>
@@ -7189,9 +7348,9 @@
       <w:color w:val="404040" w:themeColor="text1" w:themeTint="BF"/>
     </w:rPr>
   </w:style>
-  <w:style w:type="character" w:styleId="Accentuation">
+  <w:style w:type="character" w:styleId="Emphasis">
     <w:name w:val="Emphasis"/>
-    <w:basedOn w:val="Policepardfaut"/>
+    <w:basedOn w:val="DefaultParagraphFont"/>
     <w:uiPriority w:val="20"/>
     <w:qFormat/>
     <w:rPr>
@@ -7200,9 +7359,9 @@
       <w:color w:val="auto"/>
     </w:rPr>
   </w:style>
-  <w:style w:type="character" w:styleId="Emphaseintense">
+  <w:style w:type="character" w:styleId="IntenseEmphasis">
     <w:name w:val="Intense Emphasis"/>
-    <w:basedOn w:val="Policepardfaut"/>
+    <w:basedOn w:val="DefaultParagraphFont"/>
     <w:uiPriority w:val="21"/>
     <w:qFormat/>
     <w:rPr>
@@ -7213,9 +7372,9 @@
       <w:caps/>
     </w:rPr>
   </w:style>
-  <w:style w:type="character" w:styleId="lev">
+  <w:style w:type="character" w:styleId="Strong">
     <w:name w:val="Strong"/>
-    <w:basedOn w:val="Policepardfaut"/>
+    <w:basedOn w:val="DefaultParagraphFont"/>
     <w:uiPriority w:val="22"/>
     <w:qFormat/>
     <w:rPr>
@@ -7224,11 +7383,11 @@
       <w:color w:val="000000" w:themeColor="text1"/>
     </w:rPr>
   </w:style>
-  <w:style w:type="paragraph" w:styleId="Citation">
+  <w:style w:type="paragraph" w:styleId="Quote">
     <w:name w:val="Quote"/>
     <w:basedOn w:val="Normal"/>
     <w:next w:val="Normal"/>
-    <w:link w:val="CitationCar"/>
+    <w:link w:val="QuoteChar"/>
     <w:uiPriority w:val="29"/>
     <w:qFormat/>
     <w:pPr>
@@ -7241,10 +7400,10 @@
       <w:color w:val="000000" w:themeColor="text1"/>
     </w:rPr>
   </w:style>
-  <w:style w:type="character" w:customStyle="1" w:styleId="CitationCar">
-    <w:name w:val="Citation Car"/>
-    <w:basedOn w:val="Policepardfaut"/>
-    <w:link w:val="Citation"/>
+  <w:style w:type="character" w:customStyle="1" w:styleId="QuoteChar">
+    <w:name w:val="Quote Char"/>
+    <w:basedOn w:val="DefaultParagraphFont"/>
+    <w:link w:val="Quote"/>
     <w:uiPriority w:val="29"/>
     <w:rPr>
       <w:i/>
@@ -7252,11 +7411,11 @@
       <w:color w:val="000000" w:themeColor="text1"/>
     </w:rPr>
   </w:style>
-  <w:style w:type="paragraph" w:styleId="Citationintense">
+  <w:style w:type="paragraph" w:styleId="IntenseQuote">
     <w:name w:val="Intense Quote"/>
     <w:basedOn w:val="Normal"/>
     <w:next w:val="Normal"/>
-    <w:link w:val="CitationintenseCar"/>
+    <w:link w:val="IntenseQuoteChar"/>
     <w:uiPriority w:val="30"/>
     <w:qFormat/>
     <w:pPr>
@@ -7273,19 +7432,19 @@
       <w:color w:val="000000" w:themeColor="text1"/>
     </w:rPr>
   </w:style>
-  <w:style w:type="character" w:customStyle="1" w:styleId="CitationintenseCar">
-    <w:name w:val="Citation intense Car"/>
-    <w:basedOn w:val="Policepardfaut"/>
-    <w:link w:val="Citationintense"/>
+  <w:style w:type="character" w:customStyle="1" w:styleId="IntenseQuoteChar">
+    <w:name w:val="Intense Quote Char"/>
+    <w:basedOn w:val="DefaultParagraphFont"/>
+    <w:link w:val="IntenseQuote"/>
     <w:uiPriority w:val="30"/>
     <w:rPr>
       <w:color w:val="000000" w:themeColor="text1"/>
       <w:shd w:val="clear" w:color="auto" w:fill="F2F2F2" w:themeFill="background1" w:themeFillShade="F2"/>
     </w:rPr>
   </w:style>
-  <w:style w:type="character" w:styleId="Rfrenceple">
+  <w:style w:type="character" w:styleId="SubtleReference">
     <w:name w:val="Subtle Reference"/>
-    <w:basedOn w:val="Policepardfaut"/>
+    <w:basedOn w:val="DefaultParagraphFont"/>
     <w:uiPriority w:val="31"/>
     <w:qFormat/>
     <w:rPr>
@@ -7294,9 +7453,9 @@
       <w:u w:val="single" w:color="7F7F7F" w:themeColor="text1" w:themeTint="80"/>
     </w:rPr>
   </w:style>
-  <w:style w:type="character" w:styleId="Rfrenceintense">
+  <w:style w:type="character" w:styleId="IntenseReference">
     <w:name w:val="Intense Reference"/>
-    <w:basedOn w:val="Policepardfaut"/>
+    <w:basedOn w:val="DefaultParagraphFont"/>
     <w:uiPriority w:val="32"/>
     <w:qFormat/>
     <w:rPr>
@@ -7306,9 +7465,9 @@
       <w:u w:val="single"/>
     </w:rPr>
   </w:style>
-  <w:style w:type="character" w:styleId="Titredulivre">
+  <w:style w:type="character" w:styleId="BookTitle">
     <w:name w:val="Book Title"/>
-    <w:basedOn w:val="Policepardfaut"/>
+    <w:basedOn w:val="DefaultParagraphFont"/>
     <w:uiPriority w:val="33"/>
     <w:qFormat/>
     <w:rPr>
@@ -7318,7 +7477,7 @@
       <w:spacing w:val="5"/>
     </w:rPr>
   </w:style>
-  <w:style w:type="paragraph" w:styleId="Lgende">
+  <w:style w:type="paragraph" w:styleId="Caption">
     <w:name w:val="caption"/>
     <w:basedOn w:val="Normal"/>
     <w:next w:val="Normal"/>
@@ -7337,9 +7496,9 @@
       <w:szCs w:val="18"/>
     </w:rPr>
   </w:style>
-  <w:style w:type="paragraph" w:styleId="En-ttedetabledesmatires">
+  <w:style w:type="paragraph" w:styleId="TOCHeading">
     <w:name w:val="TOC Heading"/>
-    <w:basedOn w:val="Titre1"/>
+    <w:basedOn w:val="Heading1"/>
     <w:next w:val="Normal"/>
     <w:uiPriority w:val="39"/>
     <w:semiHidden/>
@@ -7349,7 +7508,7 @@
       <w:outlineLvl w:val="9"/>
     </w:pPr>
   </w:style>
-  <w:style w:type="paragraph" w:styleId="Sansinterligne">
+  <w:style w:type="paragraph" w:styleId="NoSpacing">
     <w:name w:val="No Spacing"/>
     <w:uiPriority w:val="1"/>
     <w:qFormat/>
@@ -7357,7 +7516,7 @@
       <w:spacing w:after="0" w:line="240" w:lineRule="auto"/>
     </w:pPr>
   </w:style>
-  <w:style w:type="paragraph" w:styleId="Paragraphedeliste">
+  <w:style w:type="paragraph" w:styleId="ListParagraph">
     <w:name w:val="List Paragraph"/>
     <w:basedOn w:val="Normal"/>
     <w:uiPriority w:val="34"/>
@@ -7386,12 +7545,12 @@
   </w:style>
   <w:style w:type="character" w:customStyle="1" w:styleId="apple-tab-span">
     <w:name w:val="apple-tab-span"/>
-    <w:basedOn w:val="Policepardfaut"/>
+    <w:basedOn w:val="DefaultParagraphFont"/>
     <w:rsid w:val="0050076B"/>
   </w:style>
-  <w:style w:type="table" w:styleId="Grilledutableau">
+  <w:style w:type="table" w:styleId="TableGrid">
     <w:name w:val="Table Grid"/>
-    <w:basedOn w:val="TableauNormal"/>
+    <w:basedOn w:val="TableNormal"/>
     <w:uiPriority w:val="39"/>
     <w:rsid w:val="00A261BA"/>
     <w:pPr>
@@ -7415,10 +7574,10 @@
       </w:tblCellMar>
     </w:tblPr>
   </w:style>
-  <w:style w:type="paragraph" w:styleId="En-tte">
+  <w:style w:type="paragraph" w:styleId="Header">
     <w:name w:val="header"/>
     <w:basedOn w:val="Normal"/>
-    <w:link w:val="En-tteCar"/>
+    <w:link w:val="HeaderChar"/>
     <w:unhideWhenUsed/>
     <w:rsid w:val="00891171"/>
     <w:pPr>
@@ -7429,17 +7588,17 @@
       <w:spacing w:after="0" w:line="240" w:lineRule="auto"/>
     </w:pPr>
   </w:style>
-  <w:style w:type="character" w:customStyle="1" w:styleId="En-tteCar">
-    <w:name w:val="En-tête Car"/>
-    <w:basedOn w:val="Policepardfaut"/>
-    <w:link w:val="En-tte"/>
+  <w:style w:type="character" w:customStyle="1" w:styleId="HeaderChar">
+    <w:name w:val="Header Char"/>
+    <w:basedOn w:val="DefaultParagraphFont"/>
+    <w:link w:val="Header"/>
     <w:uiPriority w:val="99"/>
     <w:rsid w:val="00891171"/>
   </w:style>
-  <w:style w:type="paragraph" w:styleId="Pieddepage">
+  <w:style w:type="paragraph" w:styleId="Footer">
     <w:name w:val="footer"/>
     <w:basedOn w:val="Normal"/>
-    <w:link w:val="PieddepageCar"/>
+    <w:link w:val="FooterChar"/>
     <w:uiPriority w:val="99"/>
     <w:unhideWhenUsed/>
     <w:rsid w:val="00891171"/>
@@ -7451,17 +7610,17 @@
       <w:spacing w:after="0" w:line="240" w:lineRule="auto"/>
     </w:pPr>
   </w:style>
-  <w:style w:type="character" w:customStyle="1" w:styleId="PieddepageCar">
-    <w:name w:val="Pied de page Car"/>
-    <w:basedOn w:val="Policepardfaut"/>
-    <w:link w:val="Pieddepage"/>
+  <w:style w:type="character" w:customStyle="1" w:styleId="FooterChar">
+    <w:name w:val="Footer Char"/>
+    <w:basedOn w:val="DefaultParagraphFont"/>
+    <w:link w:val="Footer"/>
     <w:uiPriority w:val="99"/>
     <w:rsid w:val="00891171"/>
   </w:style>
-  <w:style w:type="paragraph" w:styleId="Textedebulles">
+  <w:style w:type="paragraph" w:styleId="BalloonText">
     <w:name w:val="Balloon Text"/>
     <w:basedOn w:val="Normal"/>
-    <w:link w:val="TextedebullesCar"/>
+    <w:link w:val="BalloonTextChar"/>
     <w:uiPriority w:val="99"/>
     <w:semiHidden/>
     <w:unhideWhenUsed/>
@@ -7475,964 +7634,10 @@
       <w:szCs w:val="18"/>
     </w:rPr>
   </w:style>
-  <w:style w:type="character" w:customStyle="1" w:styleId="TextedebullesCar">
-    <w:name w:val="Texte de bulles Car"/>
-    <w:basedOn w:val="Policepardfaut"/>
-    <w:link w:val="Textedebulles"/>
-    <w:uiPriority w:val="99"/>
-    <w:semiHidden/>
-    <w:rsid w:val="004271EE"/>
-    <w:rPr>
-      <w:rFonts w:ascii="Segoe UI" w:hAnsi="Segoe UI" w:cs="Segoe UI"/>
-      <w:sz w:val="18"/>
-      <w:szCs w:val="18"/>
-    </w:rPr>
-  </w:style>
-  <w:style w:type="paragraph" w:customStyle="1" w:styleId="Texte">
-    <w:name w:val="Texte"/>
-    <w:basedOn w:val="Normal"/>
-    <w:rsid w:val="0060794D"/>
-    <w:pPr>
-      <w:spacing w:after="0" w:line="240" w:lineRule="auto"/>
-      <w:ind w:firstLine="567"/>
-      <w:jc w:val="both"/>
-    </w:pPr>
-    <w:rPr>
-      <w:rFonts w:ascii="Arial" w:eastAsia="Times New Roman" w:hAnsi="Arial" w:cs="Times New Roman"/>
-      <w:szCs w:val="20"/>
-      <w:lang w:val="fr-FR" w:eastAsia="fr-FR"/>
-    </w:rPr>
-  </w:style>
-  <w:style w:type="paragraph" w:customStyle="1" w:styleId="H4">
-    <w:name w:val="H4"/>
-    <w:basedOn w:val="Normal"/>
-    <w:next w:val="Normal"/>
-    <w:rsid w:val="0060794D"/>
-    <w:pPr>
-      <w:keepNext/>
-      <w:spacing w:before="100" w:after="100" w:line="240" w:lineRule="auto"/>
-      <w:outlineLvl w:val="4"/>
-    </w:pPr>
-    <w:rPr>
-      <w:rFonts w:ascii="Times New Roman" w:eastAsia="Times New Roman" w:hAnsi="Times New Roman" w:cs="Times New Roman"/>
-      <w:b/>
-      <w:snapToGrid w:val="0"/>
-      <w:sz w:val="24"/>
-      <w:szCs w:val="20"/>
-      <w:lang w:val="fr-FR" w:eastAsia="fr-FR"/>
-    </w:rPr>
-  </w:style>
-</w:styles>
-</file>
-
-<file path=word/stylesWithEffects.xml><?xml version="1.0" encoding="utf-8"?>
-<w:styles xmlns:wpc="http://schemas.microsoft.com/office/word/2010/wordprocessingCanvas" xmlns:mc="http://schemas.openxmlformats.org/markup-compatibility/2006" xmlns:o="urn:schemas-microsoft-com:office:office" xmlns:r="http://schemas.openxmlformats.org/officeDocument/2006/relationships" xmlns:m="http://schemas.openxmlformats.org/officeDocument/2006/math" xmlns:v="urn:schemas-microsoft-com:vml" xmlns:wp14="http://schemas.microsoft.com/office/word/2010/wordprocessingDrawing" xmlns:wp="http://schemas.openxmlformats.org/drawingml/2006/wordprocessingDrawing" xmlns:w10="urn:schemas-microsoft-com:office:word" xmlns:w="http://schemas.openxmlformats.org/wordprocessingml/2006/main" xmlns:w14="http://schemas.microsoft.com/office/word/2010/wordml" xmlns:wpg="http://schemas.microsoft.com/office/word/2010/wordprocessingGroup" xmlns:wpi="http://schemas.microsoft.com/office/word/2010/wordprocessingInk" xmlns:wne="http://schemas.microsoft.com/office/word/2006/wordml" xmlns:wps="http://schemas.microsoft.com/office/word/2010/wordprocessingShape" mc:Ignorable="w14 wp14">
-  <w:docDefaults>
-    <w:rPrDefault>
-      <w:rPr>
-        <w:rFonts w:asciiTheme="minorHAnsi" w:eastAsiaTheme="minorEastAsia" w:hAnsiTheme="minorHAnsi" w:cstheme="minorBidi"/>
-        <w:sz w:val="22"/>
-        <w:szCs w:val="22"/>
-        <w:lang w:val="en-US" w:eastAsia="ja-JP" w:bidi="ar-SA"/>
-      </w:rPr>
-    </w:rPrDefault>
-    <w:pPrDefault>
-      <w:pPr>
-        <w:spacing w:after="160" w:line="259" w:lineRule="auto"/>
-      </w:pPr>
-    </w:pPrDefault>
-  </w:docDefaults>
-  <w:latentStyles w:defLockedState="0" w:defUIPriority="99" w:defSemiHidden="1" w:defUnhideWhenUsed="1" w:defQFormat="0" w:count="267">
-    <w:lsdException w:name="Normal" w:semiHidden="0" w:uiPriority="0" w:unhideWhenUsed="0" w:qFormat="1"/>
-    <w:lsdException w:name="heading 1" w:semiHidden="0" w:uiPriority="9" w:unhideWhenUsed="0" w:qFormat="1"/>
-    <w:lsdException w:name="heading 2" w:uiPriority="9" w:qFormat="1"/>
-    <w:lsdException w:name="heading 3" w:uiPriority="9" w:qFormat="1"/>
-    <w:lsdException w:name="heading 4" w:uiPriority="9" w:qFormat="1"/>
-    <w:lsdException w:name="heading 5" w:uiPriority="9" w:qFormat="1"/>
-    <w:lsdException w:name="heading 6" w:uiPriority="9" w:qFormat="1"/>
-    <w:lsdException w:name="heading 7" w:uiPriority="9" w:qFormat="1"/>
-    <w:lsdException w:name="heading 8" w:uiPriority="9" w:qFormat="1"/>
-    <w:lsdException w:name="heading 9" w:uiPriority="9" w:qFormat="1"/>
-    <w:lsdException w:name="toc 1" w:uiPriority="39"/>
-    <w:lsdException w:name="toc 2" w:uiPriority="39"/>
-    <w:lsdException w:name="toc 3" w:uiPriority="39"/>
-    <w:lsdException w:name="toc 4" w:uiPriority="39"/>
-    <w:lsdException w:name="toc 5" w:uiPriority="39"/>
-    <w:lsdException w:name="toc 6" w:uiPriority="39"/>
-    <w:lsdException w:name="toc 7" w:uiPriority="39"/>
-    <w:lsdException w:name="toc 8" w:uiPriority="39"/>
-    <w:lsdException w:name="toc 9" w:uiPriority="39"/>
-    <w:lsdException w:name="header" w:uiPriority="0"/>
-    <w:lsdException w:name="caption" w:uiPriority="35" w:qFormat="1"/>
-    <w:lsdException w:name="Title" w:semiHidden="0" w:uiPriority="10" w:unhideWhenUsed="0" w:qFormat="1"/>
-    <w:lsdException w:name="Default Paragraph Font" w:uiPriority="1"/>
-    <w:lsdException w:name="Subtitle" w:semiHidden="0" w:uiPriority="11" w:unhideWhenUsed="0" w:qFormat="1"/>
-    <w:lsdException w:name="Strong" w:semiHidden="0" w:uiPriority="22" w:unhideWhenUsed="0" w:qFormat="1"/>
-    <w:lsdException w:name="Emphasis" w:semiHidden="0" w:uiPriority="20" w:unhideWhenUsed="0" w:qFormat="1"/>
-    <w:lsdException w:name="Table Grid" w:semiHidden="0" w:uiPriority="39" w:unhideWhenUsed="0"/>
-    <w:lsdException w:name="Placeholder Text" w:unhideWhenUsed="0"/>
-    <w:lsdException w:name="No Spacing" w:semiHidden="0" w:uiPriority="1" w:unhideWhenUsed="0" w:qFormat="1"/>
-    <w:lsdException w:name="Light Shading" w:semiHidden="0" w:uiPriority="60" w:unhideWhenUsed="0"/>
-    <w:lsdException w:name="Light List" w:semiHidden="0" w:uiPriority="61" w:unhideWhenUsed="0"/>
-    <w:lsdException w:name="Light Grid" w:semiHidden="0" w:uiPriority="62" w:unhideWhenUsed="0"/>
-    <w:lsdException w:name="Medium Shading 1" w:semiHidden="0" w:uiPriority="63" w:unhideWhenUsed="0"/>
-    <w:lsdException w:name="Medium Shading 2" w:semiHidden="0" w:uiPriority="64" w:unhideWhenUsed="0"/>
-    <w:lsdException w:name="Medium List 1" w:semiHidden="0" w:uiPriority="65" w:unhideWhenUsed="0"/>
-    <w:lsdException w:name="Medium List 2" w:semiHidden="0" w:uiPriority="66" w:unhideWhenUsed="0"/>
-    <w:lsdException w:name="Medium Grid 1" w:semiHidden="0" w:uiPriority="67" w:unhideWhenUsed="0"/>
-    <w:lsdException w:name="Medium Grid 2" w:semiHidden="0" w:uiPriority="68" w:unhideWhenUsed="0"/>
-    <w:lsdException w:name="Medium Grid 3" w:semiHidden="0" w:uiPriority="69" w:unhideWhenUsed="0"/>
-    <w:lsdException w:name="Dark List" w:semiHidden="0" w:uiPriority="70" w:unhideWhenUsed="0"/>
-    <w:lsdException w:name="Colorful Shading" w:semiHidden="0" w:uiPriority="71" w:unhideWhenUsed="0"/>
-    <w:lsdException w:name="Colorful List" w:semiHidden="0" w:uiPriority="72" w:unhideWhenUsed="0"/>
-    <w:lsdException w:name="Colorful Grid" w:semiHidden="0" w:uiPriority="73" w:unhideWhenUsed="0"/>
-    <w:lsdException w:name="Light Shading Accent 1" w:semiHidden="0" w:uiPriority="60" w:unhideWhenUsed="0"/>
-    <w:lsdException w:name="Light List Accent 1" w:semiHidden="0" w:uiPriority="61" w:unhideWhenUsed="0"/>
-    <w:lsdException w:name="Light Grid Accent 1" w:semiHidden="0" w:uiPriority="62" w:unhideWhenUsed="0"/>
-    <w:lsdException w:name="Medium Shading 1 Accent 1" w:semiHidden="0" w:uiPriority="63" w:unhideWhenUsed="0"/>
-    <w:lsdException w:name="Medium Shading 2 Accent 1" w:semiHidden="0" w:uiPriority="64" w:unhideWhenUsed="0"/>
-    <w:lsdException w:name="Medium List 1 Accent 1" w:semiHidden="0" w:uiPriority="65" w:unhideWhenUsed="0"/>
-    <w:lsdException w:name="Revision" w:unhideWhenUsed="0"/>
-    <w:lsdException w:name="List Paragraph" w:semiHidden="0" w:uiPriority="34" w:unhideWhenUsed="0" w:qFormat="1"/>
-    <w:lsdException w:name="Quote" w:semiHidden="0" w:uiPriority="29" w:unhideWhenUsed="0" w:qFormat="1"/>
-    <w:lsdException w:name="Intense Quote" w:semiHidden="0" w:uiPriority="30" w:unhideWhenUsed="0" w:qFormat="1"/>
-    <w:lsdException w:name="Medium List 2 Accent 1" w:semiHidden="0" w:uiPriority="66" w:unhideWhenUsed="0"/>
-    <w:lsdException w:name="Medium Grid 1 Accent 1" w:semiHidden="0" w:uiPriority="67" w:unhideWhenUsed="0"/>
-    <w:lsdException w:name="Medium Grid 2 Accent 1" w:semiHidden="0" w:uiPriority="68" w:unhideWhenUsed="0"/>
-    <w:lsdException w:name="Medium Grid 3 Accent 1" w:semiHidden="0" w:uiPriority="69" w:unhideWhenUsed="0"/>
-    <w:lsdException w:name="Dark List Accent 1" w:semiHidden="0" w:uiPriority="70" w:unhideWhenUsed="0"/>
-    <w:lsdException w:name="Colorful Shading Accent 1" w:semiHidden="0" w:uiPriority="71" w:unhideWhenUsed="0"/>
-    <w:lsdException w:name="Colorful List Accent 1" w:semiHidden="0" w:uiPriority="72" w:unhideWhenUsed="0"/>
-    <w:lsdException w:name="Colorful Grid Accent 1" w:semiHidden="0" w:uiPriority="73" w:unhideWhenUsed="0"/>
-    <w:lsdException w:name="Light Shading Accent 2" w:semiHidden="0" w:uiPriority="60" w:unhideWhenUsed="0"/>
-    <w:lsdException w:name="Light List Accent 2" w:semiHidden="0" w:uiPriority="61" w:unhideWhenUsed="0"/>
-    <w:lsdException w:name="Light Grid Accent 2" w:semiHidden="0" w:uiPriority="62" w:unhideWhenUsed="0"/>
-    <w:lsdException w:name="Medium Shading 1 Accent 2" w:semiHidden="0" w:uiPriority="63" w:unhideWhenUsed="0"/>
-    <w:lsdException w:name="Medium Shading 2 Accent 2" w:semiHidden="0" w:uiPriority="64" w:unhideWhenUsed="0"/>
-    <w:lsdException w:name="Medium List 1 Accent 2" w:semiHidden="0" w:uiPriority="65" w:unhideWhenUsed="0"/>
-    <w:lsdException w:name="Medium List 2 Accent 2" w:semiHidden="0" w:uiPriority="66" w:unhideWhenUsed="0"/>
-    <w:lsdException w:name="Medium Grid 1 Accent 2" w:semiHidden="0" w:uiPriority="67" w:unhideWhenUsed="0"/>
-    <w:lsdException w:name="Medium Grid 2 Accent 2" w:semiHidden="0" w:uiPriority="68" w:unhideWhenUsed="0"/>
-    <w:lsdException w:name="Medium Grid 3 Accent 2" w:semiHidden="0" w:uiPriority="69" w:unhideWhenUsed="0"/>
-    <w:lsdException w:name="Dark List Accent 2" w:semiHidden="0" w:uiPriority="70" w:unhideWhenUsed="0"/>
-    <w:lsdException w:name="Colorful Shading Accent 2" w:semiHidden="0" w:uiPriority="71" w:unhideWhenUsed="0"/>
-    <w:lsdException w:name="Colorful List Accent 2" w:semiHidden="0" w:uiPriority="72" w:unhideWhenUsed="0"/>
-    <w:lsdException w:name="Colorful Grid Accent 2" w:semiHidden="0" w:uiPriority="73" w:unhideWhenUsed="0"/>
-    <w:lsdException w:name="Light Shading Accent 3" w:semiHidden="0" w:uiPriority="60" w:unhideWhenUsed="0"/>
-    <w:lsdException w:name="Light List Accent 3" w:semiHidden="0" w:uiPriority="61" w:unhideWhenUsed="0"/>
-    <w:lsdException w:name="Light Grid Accent 3" w:semiHidden="0" w:uiPriority="62" w:unhideWhenUsed="0"/>
-    <w:lsdException w:name="Medium Shading 1 Accent 3" w:semiHidden="0" w:uiPriority="63" w:unhideWhenUsed="0"/>
-    <w:lsdException w:name="Medium Shading 2 Accent 3" w:semiHidden="0" w:uiPriority="64" w:unhideWhenUsed="0"/>
-    <w:lsdException w:name="Medium List 1 Accent 3" w:semiHidden="0" w:uiPriority="65" w:unhideWhenUsed="0"/>
-    <w:lsdException w:name="Medium List 2 Accent 3" w:semiHidden="0" w:uiPriority="66" w:unhideWhenUsed="0"/>
-    <w:lsdException w:name="Medium Grid 1 Accent 3" w:semiHidden="0" w:uiPriority="67" w:unhideWhenUsed="0"/>
-    <w:lsdException w:name="Medium Grid 2 Accent 3" w:semiHidden="0" w:uiPriority="68" w:unhideWhenUsed="0"/>
-    <w:lsdException w:name="Medium Grid 3 Accent 3" w:semiHidden="0" w:uiPriority="69" w:unhideWhenUsed="0"/>
-    <w:lsdException w:name="Dark List Accent 3" w:semiHidden="0" w:uiPriority="70" w:unhideWhenUsed="0"/>
-    <w:lsdException w:name="Colorful Shading Accent 3" w:semiHidden="0" w:uiPriority="71" w:unhideWhenUsed="0"/>
-    <w:lsdException w:name="Colorful List Accent 3" w:semiHidden="0" w:uiPriority="72" w:unhideWhenUsed="0"/>
-    <w:lsdException w:name="Colorful Grid Accent 3" w:semiHidden="0" w:uiPriority="73" w:unhideWhenUsed="0"/>
-    <w:lsdException w:name="Light Shading Accent 4" w:semiHidden="0" w:uiPriority="60" w:unhideWhenUsed="0"/>
-    <w:lsdException w:name="Light List Accent 4" w:semiHidden="0" w:uiPriority="61" w:unhideWhenUsed="0"/>
-    <w:lsdException w:name="Light Grid Accent 4" w:semiHidden="0" w:uiPriority="62" w:unhideWhenUsed="0"/>
-    <w:lsdException w:name="Medium Shading 1 Accent 4" w:semiHidden="0" w:uiPriority="63" w:unhideWhenUsed="0"/>
-    <w:lsdException w:name="Medium Shading 2 Accent 4" w:semiHidden="0" w:uiPriority="64" w:unhideWhenUsed="0"/>
-    <w:lsdException w:name="Medium List 1 Accent 4" w:semiHidden="0" w:uiPriority="65" w:unhideWhenUsed="0"/>
-    <w:lsdException w:name="Medium List 2 Accent 4" w:semiHidden="0" w:uiPriority="66" w:unhideWhenUsed="0"/>
-    <w:lsdException w:name="Medium Grid 1 Accent 4" w:semiHidden="0" w:uiPriority="67" w:unhideWhenUsed="0"/>
-    <w:lsdException w:name="Medium Grid 2 Accent 4" w:semiHidden="0" w:uiPriority="68" w:unhideWhenUsed="0"/>
-    <w:lsdException w:name="Medium Grid 3 Accent 4" w:semiHidden="0" w:uiPriority="69" w:unhideWhenUsed="0"/>
-    <w:lsdException w:name="Dark List Accent 4" w:semiHidden="0" w:uiPriority="70" w:unhideWhenUsed="0"/>
-    <w:lsdException w:name="Colorful Shading Accent 4" w:semiHidden="0" w:uiPriority="71" w:unhideWhenUsed="0"/>
-    <w:lsdException w:name="Colorful List Accent 4" w:semiHidden="0" w:uiPriority="72" w:unhideWhenUsed="0"/>
-    <w:lsdException w:name="Colorful Grid Accent 4" w:semiHidden="0" w:uiPriority="73" w:unhideWhenUsed="0"/>
-    <w:lsdException w:name="Light Shading Accent 5" w:semiHidden="0" w:uiPriority="60" w:unhideWhenUsed="0"/>
-    <w:lsdException w:name="Light List Accent 5" w:semiHidden="0" w:uiPriority="61" w:unhideWhenUsed="0"/>
-    <w:lsdException w:name="Light Grid Accent 5" w:semiHidden="0" w:uiPriority="62" w:unhideWhenUsed="0"/>
-    <w:lsdException w:name="Medium Shading 1 Accent 5" w:semiHidden="0" w:uiPriority="63" w:unhideWhenUsed="0"/>
-    <w:lsdException w:name="Medium Shading 2 Accent 5" w:semiHidden="0" w:uiPriority="64" w:unhideWhenUsed="0"/>
-    <w:lsdException w:name="Medium List 1 Accent 5" w:semiHidden="0" w:uiPriority="65" w:unhideWhenUsed="0"/>
-    <w:lsdException w:name="Medium List 2 Accent 5" w:semiHidden="0" w:uiPriority="66" w:unhideWhenUsed="0"/>
-    <w:lsdException w:name="Medium Grid 1 Accent 5" w:semiHidden="0" w:uiPriority="67" w:unhideWhenUsed="0"/>
-    <w:lsdException w:name="Medium Grid 2 Accent 5" w:semiHidden="0" w:uiPriority="68" w:unhideWhenUsed="0"/>
-    <w:lsdException w:name="Medium Grid 3 Accent 5" w:semiHidden="0" w:uiPriority="69" w:unhideWhenUsed="0"/>
-    <w:lsdException w:name="Dark List Accent 5" w:semiHidden="0" w:uiPriority="70" w:unhideWhenUsed="0"/>
-    <w:lsdException w:name="Colorful Shading Accent 5" w:semiHidden="0" w:uiPriority="71" w:unhideWhenUsed="0"/>
-    <w:lsdException w:name="Colorful List Accent 5" w:semiHidden="0" w:uiPriority="72" w:unhideWhenUsed="0"/>
-    <w:lsdException w:name="Colorful Grid Accent 5" w:semiHidden="0" w:uiPriority="73" w:unhideWhenUsed="0"/>
-    <w:lsdException w:name="Light Shading Accent 6" w:semiHidden="0" w:uiPriority="60" w:unhideWhenUsed="0"/>
-    <w:lsdException w:name="Light List Accent 6" w:semiHidden="0" w:uiPriority="61" w:unhideWhenUsed="0"/>
-    <w:lsdException w:name="Light Grid Accent 6" w:semiHidden="0" w:uiPriority="62" w:unhideWhenUsed="0"/>
-    <w:lsdException w:name="Medium Shading 1 Accent 6" w:semiHidden="0" w:uiPriority="63" w:unhideWhenUsed="0"/>
-    <w:lsdException w:name="Medium Shading 2 Accent 6" w:semiHidden="0" w:uiPriority="64" w:unhideWhenUsed="0"/>
-    <w:lsdException w:name="Medium List 1 Accent 6" w:semiHidden="0" w:uiPriority="65" w:unhideWhenUsed="0"/>
-    <w:lsdException w:name="Medium List 2 Accent 6" w:semiHidden="0" w:uiPriority="66" w:unhideWhenUsed="0"/>
-    <w:lsdException w:name="Medium Grid 1 Accent 6" w:semiHidden="0" w:uiPriority="67" w:unhideWhenUsed="0"/>
-    <w:lsdException w:name="Medium Grid 2 Accent 6" w:semiHidden="0" w:uiPriority="68" w:unhideWhenUsed="0"/>
-    <w:lsdException w:name="Medium Grid 3 Accent 6" w:semiHidden="0" w:uiPriority="69" w:unhideWhenUsed="0"/>
-    <w:lsdException w:name="Dark List Accent 6" w:semiHidden="0" w:uiPriority="70" w:unhideWhenUsed="0"/>
-    <w:lsdException w:name="Colorful Shading Accent 6" w:semiHidden="0" w:uiPriority="71" w:unhideWhenUsed="0"/>
-    <w:lsdException w:name="Colorful List Accent 6" w:semiHidden="0" w:uiPriority="72" w:unhideWhenUsed="0"/>
-    <w:lsdException w:name="Colorful Grid Accent 6" w:semiHidden="0" w:uiPriority="73" w:unhideWhenUsed="0"/>
-    <w:lsdException w:name="Subtle Emphasis" w:semiHidden="0" w:uiPriority="19" w:unhideWhenUsed="0" w:qFormat="1"/>
-    <w:lsdException w:name="Intense Emphasis" w:semiHidden="0" w:uiPriority="21" w:unhideWhenUsed="0" w:qFormat="1"/>
-    <w:lsdException w:name="Subtle Reference" w:semiHidden="0" w:uiPriority="31" w:unhideWhenUsed="0" w:qFormat="1"/>
-    <w:lsdException w:name="Intense Reference" w:semiHidden="0" w:uiPriority="32" w:unhideWhenUsed="0" w:qFormat="1"/>
-    <w:lsdException w:name="Book Title" w:semiHidden="0" w:uiPriority="33" w:unhideWhenUsed="0" w:qFormat="1"/>
-    <w:lsdException w:name="Bibliography" w:uiPriority="37"/>
-    <w:lsdException w:name="TOC Heading" w:uiPriority="39" w:qFormat="1"/>
-  </w:latentStyles>
-  <w:style w:type="paragraph" w:default="1" w:styleId="Normal">
-    <w:name w:val="Normal"/>
-    <w:qFormat/>
-  </w:style>
-  <w:style w:type="paragraph" w:styleId="Titre1">
-    <w:name w:val="heading 1"/>
-    <w:basedOn w:val="Normal"/>
-    <w:next w:val="Normal"/>
-    <w:link w:val="Titre1Car"/>
-    <w:uiPriority w:val="9"/>
-    <w:qFormat/>
-    <w:pPr>
-      <w:keepNext/>
-      <w:keepLines/>
-      <w:numPr>
-        <w:numId w:val="12"/>
-      </w:numPr>
-      <w:pBdr>
-        <w:bottom w:val="single" w:sz="4" w:space="1" w:color="595959" w:themeColor="text1" w:themeTint="A6"/>
-      </w:pBdr>
-      <w:spacing w:before="360"/>
-      <w:outlineLvl w:val="0"/>
-    </w:pPr>
-    <w:rPr>
-      <w:rFonts w:asciiTheme="majorHAnsi" w:eastAsiaTheme="majorEastAsia" w:hAnsiTheme="majorHAnsi" w:cstheme="majorBidi"/>
-      <w:b/>
-      <w:bCs/>
-      <w:smallCaps/>
-      <w:color w:val="000000" w:themeColor="text1"/>
-      <w:sz w:val="36"/>
-      <w:szCs w:val="36"/>
-    </w:rPr>
-  </w:style>
-  <w:style w:type="paragraph" w:styleId="Titre2">
-    <w:name w:val="heading 2"/>
-    <w:basedOn w:val="Normal"/>
-    <w:next w:val="Normal"/>
-    <w:link w:val="Titre2Car"/>
-    <w:uiPriority w:val="9"/>
-    <w:unhideWhenUsed/>
-    <w:qFormat/>
-    <w:pPr>
-      <w:keepNext/>
-      <w:keepLines/>
-      <w:numPr>
-        <w:ilvl w:val="1"/>
-        <w:numId w:val="12"/>
-      </w:numPr>
-      <w:spacing w:before="360" w:after="0"/>
-      <w:outlineLvl w:val="1"/>
-    </w:pPr>
-    <w:rPr>
-      <w:rFonts w:asciiTheme="majorHAnsi" w:eastAsiaTheme="majorEastAsia" w:hAnsiTheme="majorHAnsi" w:cstheme="majorBidi"/>
-      <w:b/>
-      <w:bCs/>
-      <w:smallCaps/>
-      <w:color w:val="000000" w:themeColor="text1"/>
-      <w:sz w:val="28"/>
-      <w:szCs w:val="28"/>
-    </w:rPr>
-  </w:style>
-  <w:style w:type="paragraph" w:styleId="Titre3">
-    <w:name w:val="heading 3"/>
-    <w:basedOn w:val="Normal"/>
-    <w:next w:val="Normal"/>
-    <w:link w:val="Titre3Car"/>
-    <w:uiPriority w:val="9"/>
-    <w:unhideWhenUsed/>
-    <w:qFormat/>
-    <w:pPr>
-      <w:keepNext/>
-      <w:keepLines/>
-      <w:numPr>
-        <w:ilvl w:val="2"/>
-        <w:numId w:val="12"/>
-      </w:numPr>
-      <w:spacing w:before="200" w:after="0"/>
-      <w:outlineLvl w:val="2"/>
-    </w:pPr>
-    <w:rPr>
-      <w:rFonts w:asciiTheme="majorHAnsi" w:eastAsiaTheme="majorEastAsia" w:hAnsiTheme="majorHAnsi" w:cstheme="majorBidi"/>
-      <w:b/>
-      <w:bCs/>
-      <w:color w:val="000000" w:themeColor="text1"/>
-    </w:rPr>
-  </w:style>
-  <w:style w:type="paragraph" w:styleId="Titre4">
-    <w:name w:val="heading 4"/>
-    <w:basedOn w:val="Normal"/>
-    <w:next w:val="Normal"/>
-    <w:link w:val="Titre4Car"/>
-    <w:uiPriority w:val="9"/>
-    <w:semiHidden/>
-    <w:unhideWhenUsed/>
-    <w:qFormat/>
-    <w:pPr>
-      <w:keepNext/>
-      <w:keepLines/>
-      <w:numPr>
-        <w:ilvl w:val="3"/>
-        <w:numId w:val="12"/>
-      </w:numPr>
-      <w:spacing w:before="200" w:after="0"/>
-      <w:outlineLvl w:val="3"/>
-    </w:pPr>
-    <w:rPr>
-      <w:rFonts w:asciiTheme="majorHAnsi" w:eastAsiaTheme="majorEastAsia" w:hAnsiTheme="majorHAnsi" w:cstheme="majorBidi"/>
-      <w:b/>
-      <w:bCs/>
-      <w:i/>
-      <w:iCs/>
-      <w:color w:val="000000" w:themeColor="text1"/>
-    </w:rPr>
-  </w:style>
-  <w:style w:type="paragraph" w:styleId="Titre5">
-    <w:name w:val="heading 5"/>
-    <w:basedOn w:val="Normal"/>
-    <w:next w:val="Normal"/>
-    <w:link w:val="Titre5Car"/>
-    <w:uiPriority w:val="9"/>
-    <w:semiHidden/>
-    <w:unhideWhenUsed/>
-    <w:qFormat/>
-    <w:pPr>
-      <w:keepNext/>
-      <w:keepLines/>
-      <w:numPr>
-        <w:ilvl w:val="4"/>
-        <w:numId w:val="12"/>
-      </w:numPr>
-      <w:spacing w:before="200" w:after="0"/>
-      <w:outlineLvl w:val="4"/>
-    </w:pPr>
-    <w:rPr>
-      <w:rFonts w:asciiTheme="majorHAnsi" w:eastAsiaTheme="majorEastAsia" w:hAnsiTheme="majorHAnsi" w:cstheme="majorBidi"/>
-      <w:color w:val="252525" w:themeColor="text2" w:themeShade="BF"/>
-    </w:rPr>
-  </w:style>
-  <w:style w:type="paragraph" w:styleId="Titre6">
-    <w:name w:val="heading 6"/>
-    <w:basedOn w:val="Normal"/>
-    <w:next w:val="Normal"/>
-    <w:link w:val="Titre6Car"/>
-    <w:uiPriority w:val="9"/>
-    <w:semiHidden/>
-    <w:unhideWhenUsed/>
-    <w:qFormat/>
-    <w:pPr>
-      <w:keepNext/>
-      <w:keepLines/>
-      <w:numPr>
-        <w:ilvl w:val="5"/>
-        <w:numId w:val="12"/>
-      </w:numPr>
-      <w:spacing w:before="200" w:after="0"/>
-      <w:outlineLvl w:val="5"/>
-    </w:pPr>
-    <w:rPr>
-      <w:rFonts w:asciiTheme="majorHAnsi" w:eastAsiaTheme="majorEastAsia" w:hAnsiTheme="majorHAnsi" w:cstheme="majorBidi"/>
-      <w:i/>
-      <w:iCs/>
-      <w:color w:val="252525" w:themeColor="text2" w:themeShade="BF"/>
-    </w:rPr>
-  </w:style>
-  <w:style w:type="paragraph" w:styleId="Titre7">
-    <w:name w:val="heading 7"/>
-    <w:basedOn w:val="Normal"/>
-    <w:next w:val="Normal"/>
-    <w:link w:val="Titre7Car"/>
-    <w:uiPriority w:val="9"/>
-    <w:semiHidden/>
-    <w:unhideWhenUsed/>
-    <w:qFormat/>
-    <w:pPr>
-      <w:keepNext/>
-      <w:keepLines/>
-      <w:numPr>
-        <w:ilvl w:val="6"/>
-        <w:numId w:val="12"/>
-      </w:numPr>
-      <w:spacing w:before="200" w:after="0"/>
-      <w:outlineLvl w:val="6"/>
-    </w:pPr>
-    <w:rPr>
-      <w:rFonts w:asciiTheme="majorHAnsi" w:eastAsiaTheme="majorEastAsia" w:hAnsiTheme="majorHAnsi" w:cstheme="majorBidi"/>
-      <w:i/>
-      <w:iCs/>
-      <w:color w:val="404040" w:themeColor="text1" w:themeTint="BF"/>
-    </w:rPr>
-  </w:style>
-  <w:style w:type="paragraph" w:styleId="Titre8">
-    <w:name w:val="heading 8"/>
-    <w:basedOn w:val="Normal"/>
-    <w:next w:val="Normal"/>
-    <w:link w:val="Titre8Car"/>
-    <w:uiPriority w:val="9"/>
-    <w:semiHidden/>
-    <w:unhideWhenUsed/>
-    <w:qFormat/>
-    <w:pPr>
-      <w:keepNext/>
-      <w:keepLines/>
-      <w:numPr>
-        <w:ilvl w:val="7"/>
-        <w:numId w:val="12"/>
-      </w:numPr>
-      <w:spacing w:before="200" w:after="0"/>
-      <w:outlineLvl w:val="7"/>
-    </w:pPr>
-    <w:rPr>
-      <w:rFonts w:asciiTheme="majorHAnsi" w:eastAsiaTheme="majorEastAsia" w:hAnsiTheme="majorHAnsi" w:cstheme="majorBidi"/>
-      <w:color w:val="404040" w:themeColor="text1" w:themeTint="BF"/>
-      <w:sz w:val="20"/>
-      <w:szCs w:val="20"/>
-    </w:rPr>
-  </w:style>
-  <w:style w:type="paragraph" w:styleId="Titre9">
-    <w:name w:val="heading 9"/>
-    <w:basedOn w:val="Normal"/>
-    <w:next w:val="Normal"/>
-    <w:link w:val="Titre9Car"/>
-    <w:uiPriority w:val="9"/>
-    <w:semiHidden/>
-    <w:unhideWhenUsed/>
-    <w:qFormat/>
-    <w:pPr>
-      <w:keepNext/>
-      <w:keepLines/>
-      <w:numPr>
-        <w:ilvl w:val="8"/>
-        <w:numId w:val="12"/>
-      </w:numPr>
-      <w:spacing w:before="200" w:after="0"/>
-      <w:outlineLvl w:val="8"/>
-    </w:pPr>
-    <w:rPr>
-      <w:rFonts w:asciiTheme="majorHAnsi" w:eastAsiaTheme="majorEastAsia" w:hAnsiTheme="majorHAnsi" w:cstheme="majorBidi"/>
-      <w:i/>
-      <w:iCs/>
-      <w:color w:val="404040" w:themeColor="text1" w:themeTint="BF"/>
-      <w:sz w:val="20"/>
-      <w:szCs w:val="20"/>
-    </w:rPr>
-  </w:style>
-  <w:style w:type="character" w:default="1" w:styleId="Policepardfaut">
-    <w:name w:val="Default Paragraph Font"/>
-    <w:uiPriority w:val="1"/>
-    <w:semiHidden/>
-    <w:unhideWhenUsed/>
-  </w:style>
-  <w:style w:type="table" w:default="1" w:styleId="TableauNormal">
-    <w:name w:val="Normal Table"/>
-    <w:uiPriority w:val="99"/>
-    <w:semiHidden/>
-    <w:unhideWhenUsed/>
-    <w:tblPr>
-      <w:tblInd w:w="0" w:type="dxa"/>
-      <w:tblCellMar>
-        <w:top w:w="0" w:type="dxa"/>
-        <w:left w:w="108" w:type="dxa"/>
-        <w:bottom w:w="0" w:type="dxa"/>
-        <w:right w:w="108" w:type="dxa"/>
-      </w:tblCellMar>
-    </w:tblPr>
-  </w:style>
-  <w:style w:type="numbering" w:default="1" w:styleId="Aucuneliste">
-    <w:name w:val="No List"/>
-    <w:uiPriority w:val="99"/>
-    <w:semiHidden/>
-    <w:unhideWhenUsed/>
-  </w:style>
-  <w:style w:type="paragraph" w:styleId="Titre">
-    <w:name w:val="Title"/>
-    <w:basedOn w:val="Normal"/>
-    <w:next w:val="Normal"/>
-    <w:link w:val="TitreCar"/>
-    <w:uiPriority w:val="10"/>
-    <w:qFormat/>
-    <w:pPr>
-      <w:spacing w:after="0" w:line="240" w:lineRule="auto"/>
-      <w:contextualSpacing/>
-    </w:pPr>
-    <w:rPr>
-      <w:rFonts w:asciiTheme="majorHAnsi" w:eastAsiaTheme="majorEastAsia" w:hAnsiTheme="majorHAnsi" w:cstheme="majorBidi"/>
-      <w:color w:val="000000" w:themeColor="text1"/>
-      <w:sz w:val="56"/>
-      <w:szCs w:val="56"/>
-    </w:rPr>
-  </w:style>
-  <w:style w:type="character" w:customStyle="1" w:styleId="TitreCar">
-    <w:name w:val="Titre Car"/>
-    <w:basedOn w:val="Policepardfaut"/>
-    <w:link w:val="Titre"/>
-    <w:uiPriority w:val="10"/>
-    <w:rPr>
-      <w:rFonts w:asciiTheme="majorHAnsi" w:eastAsiaTheme="majorEastAsia" w:hAnsiTheme="majorHAnsi" w:cstheme="majorBidi"/>
-      <w:color w:val="000000" w:themeColor="text1"/>
-      <w:sz w:val="56"/>
-      <w:szCs w:val="56"/>
-    </w:rPr>
-  </w:style>
-  <w:style w:type="paragraph" w:styleId="Sous-titre">
-    <w:name w:val="Subtitle"/>
-    <w:basedOn w:val="Normal"/>
-    <w:next w:val="Normal"/>
-    <w:link w:val="Sous-titreCar"/>
-    <w:uiPriority w:val="11"/>
-    <w:qFormat/>
-    <w:pPr>
-      <w:numPr>
-        <w:ilvl w:val="1"/>
-      </w:numPr>
-    </w:pPr>
-    <w:rPr>
-      <w:color w:val="5A5A5A" w:themeColor="text1" w:themeTint="A5"/>
-      <w:spacing w:val="10"/>
-    </w:rPr>
-  </w:style>
-  <w:style w:type="character" w:customStyle="1" w:styleId="Sous-titreCar">
-    <w:name w:val="Sous-titre Car"/>
-    <w:basedOn w:val="Policepardfaut"/>
-    <w:link w:val="Sous-titre"/>
-    <w:uiPriority w:val="11"/>
-    <w:rPr>
-      <w:color w:val="5A5A5A" w:themeColor="text1" w:themeTint="A5"/>
-      <w:spacing w:val="10"/>
-    </w:rPr>
-  </w:style>
-  <w:style w:type="character" w:customStyle="1" w:styleId="Titre1Car">
-    <w:name w:val="Titre 1 Car"/>
-    <w:basedOn w:val="Policepardfaut"/>
-    <w:link w:val="Titre1"/>
-    <w:uiPriority w:val="9"/>
-    <w:rPr>
-      <w:rFonts w:asciiTheme="majorHAnsi" w:eastAsiaTheme="majorEastAsia" w:hAnsiTheme="majorHAnsi" w:cstheme="majorBidi"/>
-      <w:b/>
-      <w:bCs/>
-      <w:smallCaps/>
-      <w:color w:val="000000" w:themeColor="text1"/>
-      <w:sz w:val="36"/>
-      <w:szCs w:val="36"/>
-    </w:rPr>
-  </w:style>
-  <w:style w:type="character" w:customStyle="1" w:styleId="Titre2Car">
-    <w:name w:val="Titre 2 Car"/>
-    <w:basedOn w:val="Policepardfaut"/>
-    <w:link w:val="Titre2"/>
-    <w:uiPriority w:val="9"/>
-    <w:rPr>
-      <w:rFonts w:asciiTheme="majorHAnsi" w:eastAsiaTheme="majorEastAsia" w:hAnsiTheme="majorHAnsi" w:cstheme="majorBidi"/>
-      <w:b/>
-      <w:bCs/>
-      <w:smallCaps/>
-      <w:color w:val="000000" w:themeColor="text1"/>
-      <w:sz w:val="28"/>
-      <w:szCs w:val="28"/>
-    </w:rPr>
-  </w:style>
-  <w:style w:type="character" w:customStyle="1" w:styleId="Titre3Car">
-    <w:name w:val="Titre 3 Car"/>
-    <w:basedOn w:val="Policepardfaut"/>
-    <w:link w:val="Titre3"/>
-    <w:uiPriority w:val="9"/>
-    <w:rPr>
-      <w:rFonts w:asciiTheme="majorHAnsi" w:eastAsiaTheme="majorEastAsia" w:hAnsiTheme="majorHAnsi" w:cstheme="majorBidi"/>
-      <w:b/>
-      <w:bCs/>
-      <w:color w:val="000000" w:themeColor="text1"/>
-    </w:rPr>
-  </w:style>
-  <w:style w:type="character" w:customStyle="1" w:styleId="Titre4Car">
-    <w:name w:val="Titre 4 Car"/>
-    <w:basedOn w:val="Policepardfaut"/>
-    <w:link w:val="Titre4"/>
-    <w:uiPriority w:val="9"/>
-    <w:semiHidden/>
-    <w:rPr>
-      <w:rFonts w:asciiTheme="majorHAnsi" w:eastAsiaTheme="majorEastAsia" w:hAnsiTheme="majorHAnsi" w:cstheme="majorBidi"/>
-      <w:b/>
-      <w:bCs/>
-      <w:i/>
-      <w:iCs/>
-      <w:color w:val="000000" w:themeColor="text1"/>
-    </w:rPr>
-  </w:style>
-  <w:style w:type="character" w:customStyle="1" w:styleId="Titre5Car">
-    <w:name w:val="Titre 5 Car"/>
-    <w:basedOn w:val="Policepardfaut"/>
-    <w:link w:val="Titre5"/>
-    <w:uiPriority w:val="9"/>
-    <w:semiHidden/>
-    <w:rPr>
-      <w:rFonts w:asciiTheme="majorHAnsi" w:eastAsiaTheme="majorEastAsia" w:hAnsiTheme="majorHAnsi" w:cstheme="majorBidi"/>
-      <w:color w:val="252525" w:themeColor="text2" w:themeShade="BF"/>
-    </w:rPr>
-  </w:style>
-  <w:style w:type="character" w:customStyle="1" w:styleId="Titre6Car">
-    <w:name w:val="Titre 6 Car"/>
-    <w:basedOn w:val="Policepardfaut"/>
-    <w:link w:val="Titre6"/>
-    <w:uiPriority w:val="9"/>
-    <w:semiHidden/>
-    <w:rPr>
-      <w:rFonts w:asciiTheme="majorHAnsi" w:eastAsiaTheme="majorEastAsia" w:hAnsiTheme="majorHAnsi" w:cstheme="majorBidi"/>
-      <w:i/>
-      <w:iCs/>
-      <w:color w:val="252525" w:themeColor="text2" w:themeShade="BF"/>
-    </w:rPr>
-  </w:style>
-  <w:style w:type="character" w:customStyle="1" w:styleId="Titre7Car">
-    <w:name w:val="Titre 7 Car"/>
-    <w:basedOn w:val="Policepardfaut"/>
-    <w:link w:val="Titre7"/>
-    <w:uiPriority w:val="9"/>
-    <w:semiHidden/>
-    <w:rPr>
-      <w:rFonts w:asciiTheme="majorHAnsi" w:eastAsiaTheme="majorEastAsia" w:hAnsiTheme="majorHAnsi" w:cstheme="majorBidi"/>
-      <w:i/>
-      <w:iCs/>
-      <w:color w:val="404040" w:themeColor="text1" w:themeTint="BF"/>
-    </w:rPr>
-  </w:style>
-  <w:style w:type="character" w:customStyle="1" w:styleId="Titre8Car">
-    <w:name w:val="Titre 8 Car"/>
-    <w:basedOn w:val="Policepardfaut"/>
-    <w:link w:val="Titre8"/>
-    <w:uiPriority w:val="9"/>
-    <w:semiHidden/>
-    <w:rPr>
-      <w:rFonts w:asciiTheme="majorHAnsi" w:eastAsiaTheme="majorEastAsia" w:hAnsiTheme="majorHAnsi" w:cstheme="majorBidi"/>
-      <w:color w:val="404040" w:themeColor="text1" w:themeTint="BF"/>
-      <w:sz w:val="20"/>
-      <w:szCs w:val="20"/>
-    </w:rPr>
-  </w:style>
-  <w:style w:type="character" w:customStyle="1" w:styleId="Titre9Car">
-    <w:name w:val="Titre 9 Car"/>
-    <w:basedOn w:val="Policepardfaut"/>
-    <w:link w:val="Titre9"/>
-    <w:uiPriority w:val="9"/>
-    <w:semiHidden/>
-    <w:rPr>
-      <w:rFonts w:asciiTheme="majorHAnsi" w:eastAsiaTheme="majorEastAsia" w:hAnsiTheme="majorHAnsi" w:cstheme="majorBidi"/>
-      <w:i/>
-      <w:iCs/>
-      <w:color w:val="404040" w:themeColor="text1" w:themeTint="BF"/>
-      <w:sz w:val="20"/>
-      <w:szCs w:val="20"/>
-    </w:rPr>
-  </w:style>
-  <w:style w:type="character" w:styleId="Emphaseple">
-    <w:name w:val="Subtle Emphasis"/>
-    <w:basedOn w:val="Policepardfaut"/>
-    <w:uiPriority w:val="19"/>
-    <w:qFormat/>
-    <w:rPr>
-      <w:i/>
-      <w:iCs/>
-      <w:color w:val="404040" w:themeColor="text1" w:themeTint="BF"/>
-    </w:rPr>
-  </w:style>
-  <w:style w:type="character" w:styleId="Accentuation">
-    <w:name w:val="Emphasis"/>
-    <w:basedOn w:val="Policepardfaut"/>
-    <w:uiPriority w:val="20"/>
-    <w:qFormat/>
-    <w:rPr>
-      <w:i/>
-      <w:iCs/>
-      <w:color w:val="auto"/>
-    </w:rPr>
-  </w:style>
-  <w:style w:type="character" w:styleId="Emphaseintense">
-    <w:name w:val="Intense Emphasis"/>
-    <w:basedOn w:val="Policepardfaut"/>
-    <w:uiPriority w:val="21"/>
-    <w:qFormat/>
-    <w:rPr>
-      <w:b/>
-      <w:bCs/>
-      <w:i/>
-      <w:iCs/>
-      <w:caps/>
-    </w:rPr>
-  </w:style>
-  <w:style w:type="character" w:styleId="lev">
-    <w:name w:val="Strong"/>
-    <w:basedOn w:val="Policepardfaut"/>
-    <w:uiPriority w:val="22"/>
-    <w:qFormat/>
-    <w:rPr>
-      <w:b/>
-      <w:bCs/>
-      <w:color w:val="000000" w:themeColor="text1"/>
-    </w:rPr>
-  </w:style>
-  <w:style w:type="paragraph" w:styleId="Citation">
-    <w:name w:val="Quote"/>
-    <w:basedOn w:val="Normal"/>
-    <w:next w:val="Normal"/>
-    <w:link w:val="CitationCar"/>
-    <w:uiPriority w:val="29"/>
-    <w:qFormat/>
-    <w:pPr>
-      <w:spacing w:before="160"/>
-      <w:ind w:left="720" w:right="720"/>
-    </w:pPr>
-    <w:rPr>
-      <w:i/>
-      <w:iCs/>
-      <w:color w:val="000000" w:themeColor="text1"/>
-    </w:rPr>
-  </w:style>
-  <w:style w:type="character" w:customStyle="1" w:styleId="CitationCar">
-    <w:name w:val="Citation Car"/>
-    <w:basedOn w:val="Policepardfaut"/>
-    <w:link w:val="Citation"/>
-    <w:uiPriority w:val="29"/>
-    <w:rPr>
-      <w:i/>
-      <w:iCs/>
-      <w:color w:val="000000" w:themeColor="text1"/>
-    </w:rPr>
-  </w:style>
-  <w:style w:type="paragraph" w:styleId="Citationintense">
-    <w:name w:val="Intense Quote"/>
-    <w:basedOn w:val="Normal"/>
-    <w:next w:val="Normal"/>
-    <w:link w:val="CitationintenseCar"/>
-    <w:uiPriority w:val="30"/>
-    <w:qFormat/>
-    <w:pPr>
-      <w:pBdr>
-        <w:top w:val="single" w:sz="24" w:space="1" w:color="F2F2F2" w:themeColor="background1" w:themeShade="F2"/>
-        <w:bottom w:val="single" w:sz="24" w:space="1" w:color="F2F2F2" w:themeColor="background1" w:themeShade="F2"/>
-      </w:pBdr>
-      <w:shd w:val="clear" w:color="auto" w:fill="F2F2F2" w:themeFill="background1" w:themeFillShade="F2"/>
-      <w:spacing w:before="240" w:after="240"/>
-      <w:ind w:left="936" w:right="936"/>
-      <w:jc w:val="center"/>
-    </w:pPr>
-    <w:rPr>
-      <w:color w:val="000000" w:themeColor="text1"/>
-    </w:rPr>
-  </w:style>
-  <w:style w:type="character" w:customStyle="1" w:styleId="CitationintenseCar">
-    <w:name w:val="Citation intense Car"/>
-    <w:basedOn w:val="Policepardfaut"/>
-    <w:link w:val="Citationintense"/>
-    <w:uiPriority w:val="30"/>
-    <w:rPr>
-      <w:color w:val="000000" w:themeColor="text1"/>
-      <w:shd w:val="clear" w:color="auto" w:fill="F2F2F2" w:themeFill="background1" w:themeFillShade="F2"/>
-    </w:rPr>
-  </w:style>
-  <w:style w:type="character" w:styleId="Rfrenceple">
-    <w:name w:val="Subtle Reference"/>
-    <w:basedOn w:val="Policepardfaut"/>
-    <w:uiPriority w:val="31"/>
-    <w:qFormat/>
-    <w:rPr>
-      <w:smallCaps/>
-      <w:color w:val="404040" w:themeColor="text1" w:themeTint="BF"/>
-      <w:u w:val="single" w:color="7F7F7F" w:themeColor="text1" w:themeTint="80"/>
-    </w:rPr>
-  </w:style>
-  <w:style w:type="character" w:styleId="Rfrenceintense">
-    <w:name w:val="Intense Reference"/>
-    <w:basedOn w:val="Policepardfaut"/>
-    <w:uiPriority w:val="32"/>
-    <w:qFormat/>
-    <w:rPr>
-      <w:b/>
-      <w:bCs/>
-      <w:smallCaps/>
-      <w:u w:val="single"/>
-    </w:rPr>
-  </w:style>
-  <w:style w:type="character" w:styleId="Titredulivre">
-    <w:name w:val="Book Title"/>
-    <w:basedOn w:val="Policepardfaut"/>
-    <w:uiPriority w:val="33"/>
-    <w:qFormat/>
-    <w:rPr>
-      <w:b w:val="0"/>
-      <w:bCs w:val="0"/>
-      <w:smallCaps/>
-      <w:spacing w:val="5"/>
-    </w:rPr>
-  </w:style>
-  <w:style w:type="paragraph" w:styleId="Lgende">
-    <w:name w:val="caption"/>
-    <w:basedOn w:val="Normal"/>
-    <w:next w:val="Normal"/>
-    <w:uiPriority w:val="35"/>
-    <w:semiHidden/>
-    <w:unhideWhenUsed/>
-    <w:qFormat/>
-    <w:pPr>
-      <w:spacing w:after="200" w:line="240" w:lineRule="auto"/>
-    </w:pPr>
-    <w:rPr>
-      <w:i/>
-      <w:iCs/>
-      <w:color w:val="323232" w:themeColor="text2"/>
-      <w:sz w:val="18"/>
-      <w:szCs w:val="18"/>
-    </w:rPr>
-  </w:style>
-  <w:style w:type="paragraph" w:styleId="En-ttedetabledesmatires">
-    <w:name w:val="TOC Heading"/>
-    <w:basedOn w:val="Titre1"/>
-    <w:next w:val="Normal"/>
-    <w:uiPriority w:val="39"/>
-    <w:semiHidden/>
-    <w:unhideWhenUsed/>
-    <w:qFormat/>
-    <w:pPr>
-      <w:outlineLvl w:val="9"/>
-    </w:pPr>
-  </w:style>
-  <w:style w:type="paragraph" w:styleId="Sansinterligne">
-    <w:name w:val="No Spacing"/>
-    <w:uiPriority w:val="1"/>
-    <w:qFormat/>
-    <w:pPr>
-      <w:spacing w:after="0" w:line="240" w:lineRule="auto"/>
-    </w:pPr>
-  </w:style>
-  <w:style w:type="paragraph" w:styleId="Paragraphedeliste">
-    <w:name w:val="List Paragraph"/>
-    <w:basedOn w:val="Normal"/>
-    <w:uiPriority w:val="34"/>
-    <w:qFormat/>
-    <w:pPr>
-      <w:ind w:left="720"/>
-      <w:contextualSpacing/>
-    </w:pPr>
-  </w:style>
-  <w:style w:type="paragraph" w:styleId="NormalWeb">
-    <w:name w:val="Normal (Web)"/>
-    <w:basedOn w:val="Normal"/>
-    <w:uiPriority w:val="99"/>
-    <w:semiHidden/>
-    <w:unhideWhenUsed/>
-    <w:rsid w:val="0050076B"/>
-    <w:pPr>
-      <w:spacing w:before="100" w:beforeAutospacing="1" w:after="100" w:afterAutospacing="1" w:line="240" w:lineRule="auto"/>
-    </w:pPr>
-    <w:rPr>
-      <w:rFonts w:ascii="Times New Roman" w:eastAsia="Times New Roman" w:hAnsi="Times New Roman" w:cs="Times New Roman"/>
-      <w:sz w:val="24"/>
-      <w:szCs w:val="24"/>
-      <w:lang w:val="fr-FR" w:eastAsia="fr-FR"/>
-    </w:rPr>
-  </w:style>
-  <w:style w:type="character" w:customStyle="1" w:styleId="apple-tab-span">
-    <w:name w:val="apple-tab-span"/>
-    <w:basedOn w:val="Policepardfaut"/>
-    <w:rsid w:val="0050076B"/>
-  </w:style>
-  <w:style w:type="table" w:styleId="Grilledutableau">
-    <w:name w:val="Table Grid"/>
-    <w:basedOn w:val="TableauNormal"/>
-    <w:uiPriority w:val="39"/>
-    <w:rsid w:val="00A261BA"/>
-    <w:pPr>
-      <w:spacing w:after="0" w:line="240" w:lineRule="auto"/>
-    </w:pPr>
-    <w:tblPr>
-      <w:tblInd w:w="0" w:type="dxa"/>
-      <w:tblBorders>
-        <w:top w:val="single" w:sz="4" w:space="0" w:color="auto"/>
-        <w:left w:val="single" w:sz="4" w:space="0" w:color="auto"/>
-        <w:bottom w:val="single" w:sz="4" w:space="0" w:color="auto"/>
-        <w:right w:val="single" w:sz="4" w:space="0" w:color="auto"/>
-        <w:insideH w:val="single" w:sz="4" w:space="0" w:color="auto"/>
-        <w:insideV w:val="single" w:sz="4" w:space="0" w:color="auto"/>
-      </w:tblBorders>
-      <w:tblCellMar>
-        <w:top w:w="0" w:type="dxa"/>
-        <w:left w:w="108" w:type="dxa"/>
-        <w:bottom w:w="0" w:type="dxa"/>
-        <w:right w:w="108" w:type="dxa"/>
-      </w:tblCellMar>
-    </w:tblPr>
-  </w:style>
-  <w:style w:type="paragraph" w:styleId="En-tte">
-    <w:name w:val="header"/>
-    <w:basedOn w:val="Normal"/>
-    <w:link w:val="En-tteCar"/>
-    <w:unhideWhenUsed/>
-    <w:rsid w:val="00891171"/>
-    <w:pPr>
-      <w:tabs>
-        <w:tab w:val="center" w:pos="4536"/>
-        <w:tab w:val="right" w:pos="9072"/>
-      </w:tabs>
-      <w:spacing w:after="0" w:line="240" w:lineRule="auto"/>
-    </w:pPr>
-  </w:style>
-  <w:style w:type="character" w:customStyle="1" w:styleId="En-tteCar">
-    <w:name w:val="En-tête Car"/>
-    <w:basedOn w:val="Policepardfaut"/>
-    <w:link w:val="En-tte"/>
-    <w:uiPriority w:val="99"/>
-    <w:rsid w:val="00891171"/>
-  </w:style>
-  <w:style w:type="paragraph" w:styleId="Pieddepage">
-    <w:name w:val="footer"/>
-    <w:basedOn w:val="Normal"/>
-    <w:link w:val="PieddepageCar"/>
-    <w:uiPriority w:val="99"/>
-    <w:unhideWhenUsed/>
-    <w:rsid w:val="00891171"/>
-    <w:pPr>
-      <w:tabs>
-        <w:tab w:val="center" w:pos="4536"/>
-        <w:tab w:val="right" w:pos="9072"/>
-      </w:tabs>
-      <w:spacing w:after="0" w:line="240" w:lineRule="auto"/>
-    </w:pPr>
-  </w:style>
-  <w:style w:type="character" w:customStyle="1" w:styleId="PieddepageCar">
-    <w:name w:val="Pied de page Car"/>
-    <w:basedOn w:val="Policepardfaut"/>
-    <w:link w:val="Pieddepage"/>
-    <w:uiPriority w:val="99"/>
-    <w:rsid w:val="00891171"/>
-  </w:style>
-  <w:style w:type="paragraph" w:styleId="Textedebulles">
-    <w:name w:val="Balloon Text"/>
-    <w:basedOn w:val="Normal"/>
-    <w:link w:val="TextedebullesCar"/>
-    <w:uiPriority w:val="99"/>
-    <w:semiHidden/>
-    <w:unhideWhenUsed/>
-    <w:rsid w:val="004271EE"/>
-    <w:pPr>
-      <w:spacing w:after="0" w:line="240" w:lineRule="auto"/>
-    </w:pPr>
-    <w:rPr>
-      <w:rFonts w:ascii="Segoe UI" w:hAnsi="Segoe UI" w:cs="Segoe UI"/>
-      <w:sz w:val="18"/>
-      <w:szCs w:val="18"/>
-    </w:rPr>
-  </w:style>
-  <w:style w:type="character" w:customStyle="1" w:styleId="TextedebullesCar">
-    <w:name w:val="Texte de bulles Car"/>
-    <w:basedOn w:val="Policepardfaut"/>
-    <w:link w:val="Textedebulles"/>
+  <w:style w:type="character" w:customStyle="1" w:styleId="BalloonTextChar">
+    <w:name w:val="Balloon Text Char"/>
+    <w:basedOn w:val="DefaultParagraphFont"/>
+    <w:link w:val="BalloonText"/>
     <w:uiPriority w:val="99"/>
     <w:semiHidden/>
     <w:rsid w:val="004271EE"/>
@@ -8734,7 +7939,7 @@
   <a:extraClrSchemeLst/>
   <a:extLst>
     <a:ext uri="{05A4C25C-085E-4340-85A3-A5531E510DB2}">
-      <thm15:themeFamily xmlns:thm15="http://schemas.microsoft.com/office/thememl/2012/main" xmlns="" name="Office Theme" id="{62F939B6-93AF-4DB8-9C6B-D6C7DFDC589F}" vid="{4A3C46E8-61CC-4603-A589-7422A47A8E4A}"/>
+      <thm15:themeFamily xmlns:thm15="http://schemas.microsoft.com/office/thememl/2012/main" name="Office Theme" id="{62F939B6-93AF-4DB8-9C6B-D6C7DFDC589F}" vid="{4A3C46E8-61CC-4603-A589-7422A47A8E4A}"/>
     </a:ext>
   </a:extLst>
 </a:theme>

</xml_diff>